<commit_message>
changed the name for parse function
</commit_message>
<xml_diff>
--- a/finalny_bod_dokumentacia.docx
+++ b/finalny_bod_dokumentacia.docx
@@ -2,6 +2,16 @@
 <file path=word/document.xml><?xml version="1.0" encoding="utf-8"?>
 <w:document xmlns:wpc="http://schemas.microsoft.com/office/word/2010/wordprocessingCanvas" xmlns:cx="http://schemas.microsoft.com/office/drawing/2014/chartex" xmlns:cx1="http://schemas.microsoft.com/office/drawing/2015/9/8/chartex" xmlns:cx2="http://schemas.microsoft.com/office/drawing/2015/10/21/chartex" xmlns:cx3="http://schemas.microsoft.com/office/drawing/2016/5/9/chartex" xmlns:cx4="http://schemas.microsoft.com/office/drawing/2016/5/10/chartex" xmlns:cx5="http://schemas.microsoft.com/office/drawing/2016/5/11/chartex" xmlns:cx6="http://schemas.microsoft.com/office/drawing/2016/5/12/chartex" xmlns:cx7="http://schemas.microsoft.com/office/drawing/2016/5/13/chartex" xmlns:cx8="http://schemas.microsoft.com/office/drawing/2016/5/14/chartex" xmlns:mc="http://schemas.openxmlformats.org/markup-compatibility/2006" xmlns:aink="http://schemas.microsoft.com/office/drawing/2016/ink" xmlns:am3d="http://schemas.microsoft.com/office/drawing/2017/model3d" xmlns:o="urn:schemas-microsoft-com:office:office" xmlns:oel="http://schemas.microsoft.com/office/2019/extlst" xmlns:r="http://schemas.openxmlformats.org/officeDocument/2006/relationships" xmlns:m="http://schemas.openxmlformats.org/officeDocument/2006/math" xmlns:v="urn:schemas-microsoft-com:vml" xmlns:wp14="http://schemas.microsoft.com/office/word/2010/wordprocessingDrawing" xmlns:wp="http://schemas.openxmlformats.org/drawingml/2006/wordprocessingDrawing" xmlns:w10="urn:schemas-microsoft-com:office:word" xmlns:w="http://schemas.openxmlformats.org/wordprocessingml/2006/main" xmlns:w14="http://schemas.microsoft.com/office/word/2010/wordml" xmlns:w15="http://schemas.microsoft.com/office/word/2012/wordml" xmlns:w16cex="http://schemas.microsoft.com/office/word/2018/wordml/cex" xmlns:w16cid="http://schemas.microsoft.com/office/word/2016/wordml/cid" xmlns:w16="http://schemas.microsoft.com/office/word/2018/wordml" xmlns:w16du="http://schemas.microsoft.com/office/word/2023/wordml/word16du" xmlns:w16sdtdh="http://schemas.microsoft.com/office/word/2020/wordml/sdtdatahash" xmlns:w16se="http://schemas.microsoft.com/office/word/2015/wordml/symex" xmlns:wpg="http://schemas.microsoft.com/office/word/2010/wordprocessingGroup" xmlns:wpi="http://schemas.microsoft.com/office/word/2010/wordprocessingInk" xmlns:wne="http://schemas.microsoft.com/office/word/2006/wordml" xmlns:wps="http://schemas.microsoft.com/office/word/2010/wordprocessingShape" mc:Ignorable="w14 w15 w16se w16cid w16 w16cex w16sdtdh w16du wp14">
   <w:body>
+    <w:p>
+      <w:pPr>
+        <w:rPr>
+          <w:rFonts w:asciiTheme="majorHAnsi" w:eastAsiaTheme="majorEastAsia" w:hAnsiTheme="majorHAnsi" w:cstheme="majorBidi"/>
+          <w:color w:val="0F4761" w:themeColor="accent1" w:themeShade="BF"/>
+          <w:sz w:val="52"/>
+          <w:szCs w:val="52"/>
+        </w:rPr>
+      </w:pPr>
+    </w:p>
     <w:p>
       <w:pPr>
         <w:pStyle w:val="Heading1"/>
@@ -2630,18 +2640,7 @@
                         <w:fldChar w:fldCharType="end"/>
                       </w:r>
                       <w:r>
-                        <w:t xml:space="preserve"> </w:t>
-                      </w:r>
-                      <w:proofErr w:type="spellStart"/>
-                      <w:r>
-                        <w:t>generall</w:t>
-                      </w:r>
-                      <w:proofErr w:type="spellEnd"/>
-                      <w:r>
-                        <w:t xml:space="preserve"> 3-way handshake</w:t>
-                      </w:r>
-                      <w:r>
-                        <w:t xml:space="preserve"> diagram</w:t>
+                        <w:t xml:space="preserve"> generall 3-way handshake diagram</w:t>
                       </w:r>
                     </w:p>
                   </w:txbxContent>
@@ -3677,83 +3676,6 @@
           <w:lang w:val="sk-SK"/>
         </w:rPr>
       </w:pPr>
-    </w:p>
-    <w:p>
-      <w:pPr>
-        <w:rPr>
-          <w:lang w:val="sk-SK"/>
-        </w:rPr>
-      </w:pPr>
-    </w:p>
-    <w:p>
-      <w:pPr>
-        <w:rPr>
-          <w:lang w:val="sk-SK"/>
-        </w:rPr>
-      </w:pPr>
-    </w:p>
-    <w:p>
-      <w:pPr>
-        <w:rPr>
-          <w:lang w:val="sk-SK"/>
-        </w:rPr>
-      </w:pPr>
-    </w:p>
-    <w:p>
-      <w:pPr>
-        <w:rPr>
-          <w:lang w:val="sk-SK"/>
-        </w:rPr>
-      </w:pPr>
-    </w:p>
-    <w:p>
-      <w:pPr>
-        <w:rPr>
-          <w:lang w:val="sk-SK"/>
-        </w:rPr>
-      </w:pPr>
-    </w:p>
-    <w:p>
-      <w:pPr>
-        <w:rPr>
-          <w:lang w:val="sk-SK"/>
-        </w:rPr>
-      </w:pPr>
-    </w:p>
-    <w:p>
-      <w:pPr>
-        <w:rPr>
-          <w:lang w:val="sk-SK"/>
-        </w:rPr>
-      </w:pPr>
-    </w:p>
-    <w:p>
-      <w:pPr>
-        <w:rPr>
-          <w:lang w:val="sk-SK"/>
-        </w:rPr>
-      </w:pPr>
-    </w:p>
-    <w:p>
-      <w:pPr>
-        <w:rPr>
-          <w:lang w:val="sk-SK"/>
-        </w:rPr>
-      </w:pPr>
-    </w:p>
-    <w:p>
-      <w:pPr>
-        <w:rPr>
-          <w:lang w:val="sk-SK"/>
-        </w:rPr>
-      </w:pPr>
-    </w:p>
-    <w:p>
-      <w:pPr>
-        <w:rPr>
-          <w:lang w:val="sk-SK"/>
-        </w:rPr>
-      </w:pPr>
       <w:r>
         <w:rPr>
           <w:lang w:val="sk-SK"/>
@@ -3763,11 +3685,1020 @@
     </w:p>
     <w:p>
       <w:pPr>
+        <w:rPr>
+          <w:lang w:val="sk-SK"/>
+        </w:rPr>
+      </w:pPr>
+    </w:p>
+    <w:p>
+      <w:pPr>
+        <w:rPr>
+          <w:lang w:val="sk-SK"/>
+        </w:rPr>
+      </w:pPr>
+    </w:p>
+    <w:p>
+      <w:pPr>
+        <w:rPr>
+          <w:lang w:val="sk-SK"/>
+        </w:rPr>
+      </w:pPr>
+    </w:p>
+    <w:p>
+      <w:pPr>
+        <w:pStyle w:val="Title"/>
+        <w:jc w:val="center"/>
+        <w:rPr>
+          <w:lang w:val="sk-SK"/>
+        </w:rPr>
+      </w:pPr>
+    </w:p>
+    <w:p>
+      <w:pPr>
+        <w:pStyle w:val="Title"/>
+        <w:jc w:val="center"/>
+        <w:rPr>
+          <w:lang w:val="sk-SK"/>
+        </w:rPr>
+      </w:pPr>
+    </w:p>
+    <w:p>
+      <w:pPr>
+        <w:pStyle w:val="Title"/>
+        <w:jc w:val="center"/>
+        <w:rPr>
+          <w:lang w:val="sk-SK"/>
+        </w:rPr>
+      </w:pPr>
+    </w:p>
+    <w:p>
+      <w:pPr>
+        <w:pStyle w:val="Title"/>
+        <w:jc w:val="center"/>
+        <w:rPr>
+          <w:lang w:val="sk-SK"/>
+        </w:rPr>
+      </w:pPr>
+    </w:p>
+    <w:p>
+      <w:pPr>
+        <w:pStyle w:val="Title"/>
+        <w:jc w:val="center"/>
+        <w:rPr>
+          <w:lang w:val="sk-SK"/>
+        </w:rPr>
+      </w:pPr>
+    </w:p>
+    <w:p>
+      <w:pPr>
+        <w:pStyle w:val="Title"/>
+        <w:jc w:val="center"/>
+        <w:rPr>
+          <w:lang w:val="sk-SK"/>
+        </w:rPr>
+      </w:pPr>
+    </w:p>
+    <w:p>
+      <w:pPr>
+        <w:pStyle w:val="Title"/>
+        <w:jc w:val="center"/>
+        <w:rPr>
+          <w:lang w:val="sk-SK"/>
+        </w:rPr>
+      </w:pPr>
+    </w:p>
+    <w:p>
+      <w:pPr>
+        <w:pStyle w:val="Title"/>
+        <w:jc w:val="center"/>
+      </w:pPr>
+      <w:r>
+        <w:rPr>
+          <w:lang w:val="sk-SK"/>
+        </w:rPr>
+        <w:t>Finálne odovzdanie</w:t>
+      </w:r>
+    </w:p>
+    <w:p>
+      <w:pPr>
+        <w:pStyle w:val="Heading3"/>
+      </w:pPr>
+    </w:p>
+    <w:p>
+      <w:pPr>
+        <w:rPr>
+          <w:lang w:val="sk-SK"/>
+        </w:rPr>
+      </w:pPr>
+    </w:p>
+    <w:p>
+      <w:pPr>
+        <w:rPr>
+          <w:lang w:val="sk-SK"/>
+        </w:rPr>
+      </w:pPr>
+      <w:r>
+        <w:rPr>
+          <w:lang w:val="sk-SK"/>
+        </w:rPr>
+        <w:br w:type="page"/>
+      </w:r>
+    </w:p>
+    <w:p>
+      <w:pPr>
         <w:pStyle w:val="Heading2"/>
+        <w:rPr>
+          <w:lang w:val="sk-SK"/>
+        </w:rPr>
+      </w:pPr>
+      <w:r>
+        <w:rPr>
+          <w:lang w:val="sk-SK"/>
+        </w:rPr>
+        <w:lastRenderedPageBreak/>
+        <w:t>Header structure</w:t>
+      </w:r>
+    </w:p>
+    <w:p>
+      <w:pPr>
+        <w:tabs>
+          <w:tab w:val="left" w:pos="916"/>
+          <w:tab w:val="left" w:pos="1832"/>
+          <w:tab w:val="left" w:pos="2748"/>
+          <w:tab w:val="left" w:pos="3664"/>
+          <w:tab w:val="left" w:pos="4580"/>
+          <w:tab w:val="left" w:pos="5496"/>
+          <w:tab w:val="left" w:pos="6412"/>
+          <w:tab w:val="left" w:pos="7328"/>
+          <w:tab w:val="left" w:pos="8244"/>
+          <w:tab w:val="left" w:pos="9160"/>
+          <w:tab w:val="left" w:pos="10076"/>
+          <w:tab w:val="left" w:pos="10992"/>
+          <w:tab w:val="left" w:pos="11908"/>
+          <w:tab w:val="left" w:pos="12824"/>
+          <w:tab w:val="left" w:pos="13740"/>
+          <w:tab w:val="left" w:pos="14656"/>
+        </w:tabs>
+        <w:spacing w:after="0" w:line="240" w:lineRule="auto"/>
+        <w:jc w:val="center"/>
+        <w:rPr>
+          <w:rFonts w:ascii="Courier New" w:eastAsia="Times New Roman" w:hAnsi="Courier New" w:cs="Courier New"/>
+          <w:kern w:val="0"/>
+          <w:sz w:val="20"/>
+          <w:szCs w:val="20"/>
+          <w:lang w:eastAsia="en-GB"/>
+          <w14:ligatures w14:val="none"/>
+        </w:rPr>
+      </w:pPr>
+      <w:r>
+        <w:rPr>
+          <w:rFonts w:ascii="Courier New" w:eastAsia="Times New Roman" w:hAnsi="Courier New" w:cs="Courier New"/>
+          <w:kern w:val="0"/>
+          <w:sz w:val="20"/>
+          <w:szCs w:val="20"/>
+          <w:lang w:eastAsia="en-GB"/>
+          <w14:ligatures w14:val="none"/>
+        </w:rPr>
+        <w:t>+------------------+---------+</w:t>
+      </w:r>
+    </w:p>
+    <w:p>
+      <w:pPr>
+        <w:tabs>
+          <w:tab w:val="left" w:pos="916"/>
+          <w:tab w:val="left" w:pos="1832"/>
+          <w:tab w:val="left" w:pos="2748"/>
+          <w:tab w:val="left" w:pos="3664"/>
+          <w:tab w:val="left" w:pos="4580"/>
+          <w:tab w:val="left" w:pos="5496"/>
+          <w:tab w:val="left" w:pos="6412"/>
+          <w:tab w:val="left" w:pos="7328"/>
+          <w:tab w:val="left" w:pos="8244"/>
+          <w:tab w:val="left" w:pos="9160"/>
+          <w:tab w:val="left" w:pos="10076"/>
+          <w:tab w:val="left" w:pos="10992"/>
+          <w:tab w:val="left" w:pos="11908"/>
+          <w:tab w:val="left" w:pos="12824"/>
+          <w:tab w:val="left" w:pos="13740"/>
+          <w:tab w:val="left" w:pos="14656"/>
+        </w:tabs>
+        <w:spacing w:after="0" w:line="240" w:lineRule="auto"/>
+        <w:jc w:val="center"/>
+        <w:rPr>
+          <w:rFonts w:ascii="Courier New" w:eastAsia="Times New Roman" w:hAnsi="Courier New" w:cs="Courier New"/>
+          <w:kern w:val="0"/>
+          <w:sz w:val="20"/>
+          <w:szCs w:val="20"/>
+          <w:lang w:eastAsia="en-GB"/>
+          <w14:ligatures w14:val="none"/>
+        </w:rPr>
+      </w:pPr>
+      <w:r>
+        <w:rPr>
+          <w:rFonts w:ascii="Courier New" w:eastAsia="Times New Roman" w:hAnsi="Courier New" w:cs="Courier New"/>
+          <w:kern w:val="0"/>
+          <w:sz w:val="20"/>
+          <w:szCs w:val="20"/>
+          <w:lang w:eastAsia="en-GB"/>
+          <w14:ligatures w14:val="none"/>
+        </w:rPr>
+        <w:t>| Field Name       | Size    |</w:t>
+      </w:r>
+    </w:p>
+    <w:p>
+      <w:pPr>
+        <w:tabs>
+          <w:tab w:val="left" w:pos="916"/>
+          <w:tab w:val="left" w:pos="1832"/>
+          <w:tab w:val="left" w:pos="2748"/>
+          <w:tab w:val="left" w:pos="3664"/>
+          <w:tab w:val="left" w:pos="4580"/>
+          <w:tab w:val="left" w:pos="5496"/>
+          <w:tab w:val="left" w:pos="6412"/>
+          <w:tab w:val="left" w:pos="7328"/>
+          <w:tab w:val="left" w:pos="8244"/>
+          <w:tab w:val="left" w:pos="9160"/>
+          <w:tab w:val="left" w:pos="10076"/>
+          <w:tab w:val="left" w:pos="10992"/>
+          <w:tab w:val="left" w:pos="11908"/>
+          <w:tab w:val="left" w:pos="12824"/>
+          <w:tab w:val="left" w:pos="13740"/>
+          <w:tab w:val="left" w:pos="14656"/>
+        </w:tabs>
+        <w:spacing w:after="0" w:line="240" w:lineRule="auto"/>
+        <w:jc w:val="center"/>
+        <w:rPr>
+          <w:rFonts w:ascii="Courier New" w:eastAsia="Times New Roman" w:hAnsi="Courier New" w:cs="Courier New"/>
+          <w:kern w:val="0"/>
+          <w:sz w:val="20"/>
+          <w:szCs w:val="20"/>
+          <w:lang w:eastAsia="en-GB"/>
+          <w14:ligatures w14:val="none"/>
+        </w:rPr>
+      </w:pPr>
+      <w:r>
+        <w:rPr>
+          <w:rFonts w:ascii="Courier New" w:eastAsia="Times New Roman" w:hAnsi="Courier New" w:cs="Courier New"/>
+          <w:kern w:val="0"/>
+          <w:sz w:val="20"/>
+          <w:szCs w:val="20"/>
+          <w:lang w:eastAsia="en-GB"/>
+          <w14:ligatures w14:val="none"/>
+        </w:rPr>
+        <w:t>+------------------+---------+</w:t>
+      </w:r>
+    </w:p>
+    <w:p>
+      <w:pPr>
+        <w:tabs>
+          <w:tab w:val="left" w:pos="916"/>
+          <w:tab w:val="left" w:pos="1832"/>
+          <w:tab w:val="left" w:pos="2748"/>
+          <w:tab w:val="left" w:pos="3664"/>
+          <w:tab w:val="left" w:pos="4580"/>
+          <w:tab w:val="left" w:pos="5496"/>
+          <w:tab w:val="left" w:pos="6412"/>
+          <w:tab w:val="left" w:pos="7328"/>
+          <w:tab w:val="left" w:pos="8244"/>
+          <w:tab w:val="left" w:pos="9160"/>
+          <w:tab w:val="left" w:pos="10076"/>
+          <w:tab w:val="left" w:pos="10992"/>
+          <w:tab w:val="left" w:pos="11908"/>
+          <w:tab w:val="left" w:pos="12824"/>
+          <w:tab w:val="left" w:pos="13740"/>
+          <w:tab w:val="left" w:pos="14656"/>
+        </w:tabs>
+        <w:spacing w:after="0" w:line="240" w:lineRule="auto"/>
+        <w:jc w:val="center"/>
+        <w:rPr>
+          <w:rFonts w:ascii="Courier New" w:eastAsia="Times New Roman" w:hAnsi="Courier New" w:cs="Courier New"/>
+          <w:kern w:val="0"/>
+          <w:sz w:val="20"/>
+          <w:szCs w:val="20"/>
+          <w:lang w:eastAsia="en-GB"/>
+          <w14:ligatures w14:val="none"/>
+        </w:rPr>
+      </w:pPr>
+      <w:r>
+        <w:rPr>
+          <w:rFonts w:ascii="Courier New" w:eastAsia="Times New Roman" w:hAnsi="Courier New" w:cs="Courier New"/>
+          <w:kern w:val="0"/>
+          <w:sz w:val="20"/>
+          <w:szCs w:val="20"/>
+          <w:lang w:eastAsia="en-GB"/>
+          <w14:ligatures w14:val="none"/>
+        </w:rPr>
+        <w:t>|</w:t>
+      </w:r>
+      <w:r>
+        <w:rPr>
+          <w:rFonts w:ascii="Courier New" w:eastAsia="Times New Roman" w:hAnsi="Courier New" w:cs="Courier New"/>
+          <w:kern w:val="0"/>
+          <w:sz w:val="20"/>
+          <w:szCs w:val="20"/>
+          <w:lang w:eastAsia="en-GB"/>
+          <w14:ligatures w14:val="none"/>
+        </w:rPr>
+        <w:t xml:space="preserve"> </w:t>
+      </w:r>
+      <w:r>
+        <w:rPr>
+          <w:rFonts w:ascii="Courier New" w:eastAsia="Times New Roman" w:hAnsi="Courier New" w:cs="Courier New"/>
+          <w:kern w:val="0"/>
+          <w:sz w:val="20"/>
+          <w:szCs w:val="20"/>
+          <w:lang w:eastAsia="en-GB"/>
+          <w14:ligatures w14:val="none"/>
+        </w:rPr>
+        <w:t xml:space="preserve">Type     </w:t>
+      </w:r>
+      <w:r>
+        <w:rPr>
+          <w:rFonts w:ascii="Courier New" w:eastAsia="Times New Roman" w:hAnsi="Courier New" w:cs="Courier New"/>
+          <w:kern w:val="0"/>
+          <w:sz w:val="20"/>
+          <w:szCs w:val="20"/>
+          <w:lang w:eastAsia="en-GB"/>
+          <w14:ligatures w14:val="none"/>
+        </w:rPr>
+        <w:t xml:space="preserve">        </w:t>
+      </w:r>
+      <w:r>
+        <w:rPr>
+          <w:rFonts w:ascii="Courier New" w:eastAsia="Times New Roman" w:hAnsi="Courier New" w:cs="Courier New"/>
+          <w:kern w:val="0"/>
+          <w:sz w:val="20"/>
+          <w:szCs w:val="20"/>
+          <w:lang w:eastAsia="en-GB"/>
+          <w14:ligatures w14:val="none"/>
+        </w:rPr>
+        <w:t xml:space="preserve">| 1 byte </w:t>
+      </w:r>
+      <w:r>
+        <w:rPr>
+          <w:rFonts w:ascii="Courier New" w:eastAsia="Times New Roman" w:hAnsi="Courier New" w:cs="Courier New"/>
+          <w:kern w:val="0"/>
+          <w:sz w:val="20"/>
+          <w:szCs w:val="20"/>
+          <w:lang w:eastAsia="en-GB"/>
+          <w14:ligatures w14:val="none"/>
+        </w:rPr>
+        <w:t xml:space="preserve"> </w:t>
+      </w:r>
+      <w:r>
+        <w:rPr>
+          <w:rFonts w:ascii="Courier New" w:eastAsia="Times New Roman" w:hAnsi="Courier New" w:cs="Courier New"/>
+          <w:kern w:val="0"/>
+          <w:sz w:val="20"/>
+          <w:szCs w:val="20"/>
+          <w:lang w:eastAsia="en-GB"/>
+          <w14:ligatures w14:val="none"/>
+        </w:rPr>
+        <w:t>|</w:t>
+      </w:r>
+    </w:p>
+    <w:p>
+      <w:pPr>
+        <w:tabs>
+          <w:tab w:val="left" w:pos="916"/>
+          <w:tab w:val="left" w:pos="1832"/>
+          <w:tab w:val="left" w:pos="2748"/>
+          <w:tab w:val="left" w:pos="3664"/>
+          <w:tab w:val="left" w:pos="4580"/>
+          <w:tab w:val="left" w:pos="5496"/>
+          <w:tab w:val="left" w:pos="6412"/>
+          <w:tab w:val="left" w:pos="7328"/>
+          <w:tab w:val="left" w:pos="8244"/>
+          <w:tab w:val="left" w:pos="9160"/>
+          <w:tab w:val="left" w:pos="10076"/>
+          <w:tab w:val="left" w:pos="10992"/>
+          <w:tab w:val="left" w:pos="11908"/>
+          <w:tab w:val="left" w:pos="12824"/>
+          <w:tab w:val="left" w:pos="13740"/>
+          <w:tab w:val="left" w:pos="14656"/>
+        </w:tabs>
+        <w:spacing w:after="0" w:line="240" w:lineRule="auto"/>
+        <w:jc w:val="center"/>
+        <w:rPr>
+          <w:rFonts w:ascii="Courier New" w:eastAsia="Times New Roman" w:hAnsi="Courier New" w:cs="Courier New"/>
+          <w:kern w:val="0"/>
+          <w:sz w:val="20"/>
+          <w:szCs w:val="20"/>
+          <w:lang w:eastAsia="en-GB"/>
+          <w14:ligatures w14:val="none"/>
+        </w:rPr>
+      </w:pPr>
+      <w:r>
+        <w:rPr>
+          <w:rFonts w:ascii="Courier New" w:eastAsia="Times New Roman" w:hAnsi="Courier New" w:cs="Courier New"/>
+          <w:kern w:val="0"/>
+          <w:sz w:val="20"/>
+          <w:szCs w:val="20"/>
+          <w:lang w:eastAsia="en-GB"/>
+          <w14:ligatures w14:val="none"/>
+        </w:rPr>
+        <w:t>| Sequence Number  | 4 bytes |</w:t>
+      </w:r>
+    </w:p>
+    <w:p>
+      <w:pPr>
+        <w:tabs>
+          <w:tab w:val="left" w:pos="916"/>
+          <w:tab w:val="left" w:pos="1832"/>
+          <w:tab w:val="left" w:pos="2748"/>
+          <w:tab w:val="left" w:pos="3664"/>
+          <w:tab w:val="left" w:pos="4580"/>
+          <w:tab w:val="left" w:pos="5496"/>
+          <w:tab w:val="left" w:pos="6412"/>
+          <w:tab w:val="left" w:pos="7328"/>
+          <w:tab w:val="left" w:pos="8244"/>
+          <w:tab w:val="left" w:pos="9160"/>
+          <w:tab w:val="left" w:pos="10076"/>
+          <w:tab w:val="left" w:pos="10992"/>
+          <w:tab w:val="left" w:pos="11908"/>
+          <w:tab w:val="left" w:pos="12824"/>
+          <w:tab w:val="left" w:pos="13740"/>
+          <w:tab w:val="left" w:pos="14656"/>
+        </w:tabs>
+        <w:spacing w:after="0" w:line="240" w:lineRule="auto"/>
+        <w:jc w:val="center"/>
+        <w:rPr>
+          <w:rFonts w:ascii="Courier New" w:eastAsia="Times New Roman" w:hAnsi="Courier New" w:cs="Courier New"/>
+          <w:kern w:val="0"/>
+          <w:sz w:val="20"/>
+          <w:szCs w:val="20"/>
+          <w:lang w:eastAsia="en-GB"/>
+          <w14:ligatures w14:val="none"/>
+        </w:rPr>
+      </w:pPr>
+      <w:r>
+        <w:rPr>
+          <w:rFonts w:ascii="Courier New" w:eastAsia="Times New Roman" w:hAnsi="Courier New" w:cs="Courier New"/>
+          <w:kern w:val="0"/>
+          <w:sz w:val="20"/>
+          <w:szCs w:val="20"/>
+          <w:lang w:eastAsia="en-GB"/>
+          <w14:ligatures w14:val="none"/>
+        </w:rPr>
+        <w:t>| CRC              | 4 bytes |</w:t>
+      </w:r>
+    </w:p>
+    <w:p>
+      <w:pPr>
+        <w:tabs>
+          <w:tab w:val="left" w:pos="916"/>
+          <w:tab w:val="left" w:pos="1832"/>
+          <w:tab w:val="left" w:pos="2748"/>
+          <w:tab w:val="left" w:pos="3664"/>
+          <w:tab w:val="left" w:pos="4580"/>
+          <w:tab w:val="left" w:pos="5496"/>
+          <w:tab w:val="left" w:pos="6412"/>
+          <w:tab w:val="left" w:pos="7328"/>
+          <w:tab w:val="left" w:pos="8244"/>
+          <w:tab w:val="left" w:pos="9160"/>
+          <w:tab w:val="left" w:pos="10076"/>
+          <w:tab w:val="left" w:pos="10992"/>
+          <w:tab w:val="left" w:pos="11908"/>
+          <w:tab w:val="left" w:pos="12824"/>
+          <w:tab w:val="left" w:pos="13740"/>
+          <w:tab w:val="left" w:pos="14656"/>
+        </w:tabs>
+        <w:spacing w:after="0" w:line="240" w:lineRule="auto"/>
+        <w:jc w:val="center"/>
+        <w:rPr>
+          <w:rFonts w:ascii="Courier New" w:eastAsia="Times New Roman" w:hAnsi="Courier New" w:cs="Courier New"/>
+          <w:kern w:val="0"/>
+          <w:sz w:val="20"/>
+          <w:szCs w:val="20"/>
+          <w:lang w:eastAsia="en-GB"/>
+          <w14:ligatures w14:val="none"/>
+        </w:rPr>
+      </w:pPr>
+      <w:r>
+        <w:rPr>
+          <w:rFonts w:ascii="Courier New" w:eastAsia="Times New Roman" w:hAnsi="Courier New" w:cs="Courier New"/>
+          <w:kern w:val="0"/>
+          <w:sz w:val="20"/>
+          <w:szCs w:val="20"/>
+          <w:lang w:eastAsia="en-GB"/>
+          <w14:ligatures w14:val="none"/>
+        </w:rPr>
+        <w:t>| Payload Data     | Variable|</w:t>
+      </w:r>
+    </w:p>
+    <w:p>
+      <w:pPr>
+        <w:tabs>
+          <w:tab w:val="left" w:pos="916"/>
+          <w:tab w:val="left" w:pos="1832"/>
+          <w:tab w:val="left" w:pos="2748"/>
+          <w:tab w:val="left" w:pos="3664"/>
+          <w:tab w:val="left" w:pos="4580"/>
+          <w:tab w:val="left" w:pos="5496"/>
+          <w:tab w:val="left" w:pos="6412"/>
+          <w:tab w:val="left" w:pos="7328"/>
+          <w:tab w:val="left" w:pos="8244"/>
+          <w:tab w:val="left" w:pos="9160"/>
+          <w:tab w:val="left" w:pos="10076"/>
+          <w:tab w:val="left" w:pos="10992"/>
+          <w:tab w:val="left" w:pos="11908"/>
+          <w:tab w:val="left" w:pos="12824"/>
+          <w:tab w:val="left" w:pos="13740"/>
+          <w:tab w:val="left" w:pos="14656"/>
+        </w:tabs>
+        <w:spacing w:after="0" w:line="240" w:lineRule="auto"/>
+        <w:jc w:val="center"/>
+        <w:rPr>
+          <w:rFonts w:ascii="Courier New" w:eastAsia="Times New Roman" w:hAnsi="Courier New" w:cs="Courier New"/>
+          <w:kern w:val="0"/>
+          <w:sz w:val="20"/>
+          <w:szCs w:val="20"/>
+          <w:lang w:eastAsia="en-GB"/>
+          <w14:ligatures w14:val="none"/>
+        </w:rPr>
+      </w:pPr>
+      <w:r>
+        <w:rPr>
+          <w:rFonts w:ascii="Courier New" w:eastAsia="Times New Roman" w:hAnsi="Courier New" w:cs="Courier New"/>
+          <w:kern w:val="0"/>
+          <w:sz w:val="20"/>
+          <w:szCs w:val="20"/>
+          <w:lang w:eastAsia="en-GB"/>
+          <w14:ligatures w14:val="none"/>
+        </w:rPr>
+        <w:t>+------------------+---------+</w:t>
+      </w:r>
+    </w:p>
+    <w:p>
+      <w:pPr>
+        <w:pStyle w:val="Heading3"/>
+        <w:rPr>
+          <w:lang w:val="sk-SK"/>
+        </w:rPr>
+      </w:pPr>
+      <w:r>
+        <w:rPr>
+          <w:lang w:val="sk-SK"/>
+        </w:rPr>
+        <w:t>Header fields:</w:t>
+      </w:r>
+    </w:p>
+    <w:p>
+      <w:pPr>
+        <w:pStyle w:val="ListParagraph"/>
+        <w:numPr>
+          <w:ilvl w:val="0"/>
+          <w:numId w:val="19"/>
+        </w:numPr>
+      </w:pPr>
+      <w:r>
+        <w:rPr>
+          <w:b/>
+          <w:bCs/>
+        </w:rPr>
+        <w:t>MSG_DEFAULT:</w:t>
+      </w:r>
+      <w:r>
+        <w:t xml:space="preserve"> Standard message type for general communication.</w:t>
+      </w:r>
+      <w:r>
+        <w:t xml:space="preserve"> </w:t>
+      </w:r>
+    </w:p>
+    <w:p>
+      <w:pPr>
+        <w:pStyle w:val="ListParagraph"/>
+        <w:ind w:left="1080"/>
+      </w:pPr>
+      <w:r>
+        <w:t>Used for sending small messages that fit within a single packet.</w:t>
+      </w:r>
+    </w:p>
+    <w:p>
+      <w:pPr>
+        <w:pStyle w:val="ListParagraph"/>
+        <w:ind w:left="1080"/>
+      </w:pPr>
+    </w:p>
+    <w:p>
+      <w:pPr>
+        <w:pStyle w:val="ListParagraph"/>
+        <w:numPr>
+          <w:ilvl w:val="0"/>
+          <w:numId w:val="19"/>
+        </w:numPr>
+      </w:pPr>
+      <w:r>
+        <w:rPr>
+          <w:b/>
+          <w:bCs/>
+        </w:rPr>
+        <w:t>MSG_SYN:</w:t>
+      </w:r>
+      <w:r>
+        <w:t xml:space="preserve"> Initiates a connection request.</w:t>
+      </w:r>
+    </w:p>
+    <w:p>
+      <w:pPr>
+        <w:pStyle w:val="ListParagraph"/>
+        <w:ind w:left="1080"/>
+      </w:pPr>
+    </w:p>
+    <w:p>
+      <w:pPr>
+        <w:pStyle w:val="ListParagraph"/>
+        <w:numPr>
+          <w:ilvl w:val="0"/>
+          <w:numId w:val="19"/>
+        </w:numPr>
+      </w:pPr>
+      <w:r>
+        <w:rPr>
+          <w:b/>
+          <w:bCs/>
+        </w:rPr>
+        <w:t>MSG_SYN_ACK:</w:t>
+      </w:r>
+      <w:r>
+        <w:t xml:space="preserve"> Acknowledges a connection initiation.</w:t>
+      </w:r>
+    </w:p>
+    <w:p>
+      <w:pPr>
+        <w:pStyle w:val="ListParagraph"/>
+        <w:ind w:left="1080"/>
+      </w:pPr>
+    </w:p>
+    <w:p>
+      <w:pPr>
+        <w:pStyle w:val="ListParagraph"/>
+        <w:numPr>
+          <w:ilvl w:val="0"/>
+          <w:numId w:val="19"/>
+        </w:numPr>
+      </w:pPr>
+      <w:r>
+        <w:rPr>
+          <w:b/>
+          <w:bCs/>
+        </w:rPr>
+        <w:t>MSG_ACK:</w:t>
+      </w:r>
+      <w:r>
+        <w:t xml:space="preserve"> </w:t>
+      </w:r>
+      <w:r>
+        <w:t xml:space="preserve">A general acknowledgment message to confirm the </w:t>
+      </w:r>
+      <w:r>
+        <w:t>receiving</w:t>
+      </w:r>
+      <w:r>
+        <w:t xml:space="preserve"> of various messages or fragments.</w:t>
+      </w:r>
+    </w:p>
+    <w:p>
+      <w:pPr>
+        <w:pStyle w:val="ListParagraph"/>
+        <w:ind w:left="1080"/>
+      </w:pPr>
+    </w:p>
+    <w:p>
+      <w:pPr>
+        <w:pStyle w:val="ListParagraph"/>
+        <w:numPr>
+          <w:ilvl w:val="0"/>
+          <w:numId w:val="19"/>
+        </w:numPr>
+      </w:pPr>
+      <w:r>
+        <w:rPr>
+          <w:b/>
+          <w:bCs/>
+        </w:rPr>
+        <w:t>MSG_FIN:</w:t>
+      </w:r>
+      <w:r>
+        <w:t xml:space="preserve"> Signals </w:t>
+      </w:r>
+      <w:r>
+        <w:t xml:space="preserve">for grateful </w:t>
+      </w:r>
+      <w:r>
+        <w:t>termination of a connection.</w:t>
+      </w:r>
+    </w:p>
+    <w:p>
+      <w:pPr>
+        <w:pStyle w:val="ListParagraph"/>
+        <w:ind w:left="1080"/>
+      </w:pPr>
+    </w:p>
+    <w:p>
+      <w:pPr>
+        <w:pStyle w:val="ListParagraph"/>
+        <w:numPr>
+          <w:ilvl w:val="0"/>
+          <w:numId w:val="19"/>
+        </w:numPr>
+      </w:pPr>
+      <w:r>
+        <w:rPr>
+          <w:b/>
+          <w:bCs/>
+        </w:rPr>
+        <w:t>MSG_KEEP_ALIVE:</w:t>
+      </w:r>
+      <w:r>
+        <w:t xml:space="preserve"> Maintains an active connection.</w:t>
+      </w:r>
+    </w:p>
+    <w:p>
+      <w:pPr>
+        <w:pStyle w:val="ListParagraph"/>
+        <w:ind w:left="1080"/>
+      </w:pPr>
+    </w:p>
+    <w:p>
+      <w:pPr>
+        <w:pStyle w:val="ListParagraph"/>
+        <w:numPr>
+          <w:ilvl w:val="0"/>
+          <w:numId w:val="19"/>
+        </w:numPr>
+      </w:pPr>
+      <w:r>
+        <w:rPr>
+          <w:b/>
+          <w:bCs/>
+        </w:rPr>
+        <w:t>MSG_FRAGMENT:</w:t>
+      </w:r>
+      <w:r>
+        <w:t xml:space="preserve"> </w:t>
+      </w:r>
+      <w:r>
+        <w:t>Represent a fragment of a larger message that requires fragmentation.</w:t>
+      </w:r>
+      <w:r>
+        <w:t xml:space="preserve"> Usually sent along with other fragments to make up a single file </w:t>
+      </w:r>
+      <w:r>
+        <w:t xml:space="preserve">/ message </w:t>
+      </w:r>
+      <w:r>
+        <w:t xml:space="preserve">after reordering and joining of the </w:t>
+      </w:r>
+      <w:r>
+        <w:t>PDUs</w:t>
+      </w:r>
+      <w:r>
+        <w:t>.</w:t>
+      </w:r>
+    </w:p>
+    <w:p>
+      <w:pPr>
+        <w:pStyle w:val="ListParagraph"/>
+        <w:ind w:left="1080"/>
+      </w:pPr>
+    </w:p>
+    <w:p>
+      <w:pPr>
+        <w:pStyle w:val="ListParagraph"/>
+        <w:numPr>
+          <w:ilvl w:val="0"/>
+          <w:numId w:val="19"/>
+        </w:numPr>
+      </w:pPr>
+      <w:r>
+        <w:rPr>
+          <w:b/>
+          <w:bCs/>
+        </w:rPr>
+        <w:t>MSG_LAST_FRAGMENT:</w:t>
+      </w:r>
+      <w:r>
+        <w:t xml:space="preserve"> Marks the final fragment in a sequence.</w:t>
+      </w:r>
+    </w:p>
+    <w:p>
+      <w:pPr>
+        <w:pStyle w:val="ListParagraph"/>
+        <w:ind w:left="1080"/>
+      </w:pPr>
+    </w:p>
+    <w:p>
+      <w:pPr>
+        <w:pStyle w:val="ListParagraph"/>
+        <w:numPr>
+          <w:ilvl w:val="0"/>
+          <w:numId w:val="19"/>
+        </w:numPr>
+      </w:pPr>
+      <w:r>
+        <w:rPr>
+          <w:b/>
+          <w:bCs/>
+        </w:rPr>
+        <w:t>MSG_FILE_INFO:</w:t>
+      </w:r>
+      <w:r>
+        <w:t xml:space="preserve"> </w:t>
+      </w:r>
+      <w:r>
+        <w:t>Sends</w:t>
+      </w:r>
+      <w:r>
+        <w:t xml:space="preserve"> metadata about a file being transferred</w:t>
+      </w:r>
+      <w:r>
+        <w:t xml:space="preserve">. It’s sent </w:t>
+      </w:r>
+      <w:r>
+        <w:t xml:space="preserve">before sending </w:t>
+      </w:r>
+      <w:r>
+        <w:t xml:space="preserve">the </w:t>
+      </w:r>
+      <w:r>
+        <w:t>contents.</w:t>
+      </w:r>
+    </w:p>
+    <w:p>
+      <w:pPr>
+        <w:pStyle w:val="ListParagraph"/>
+        <w:ind w:left="1080"/>
+      </w:pPr>
+    </w:p>
+    <w:p>
+      <w:pPr>
+        <w:pStyle w:val="ListParagraph"/>
+        <w:numPr>
+          <w:ilvl w:val="0"/>
+          <w:numId w:val="19"/>
+        </w:numPr>
+      </w:pPr>
+      <w:r>
+        <w:rPr>
+          <w:b/>
+          <w:bCs/>
+        </w:rPr>
+        <w:t>MSG_FILE_FRAGMENT</w:t>
+      </w:r>
+      <w:r>
+        <w:rPr>
+          <w:b/>
+          <w:bCs/>
+        </w:rPr>
+        <w:t>:</w:t>
+      </w:r>
+      <w:r>
+        <w:t xml:space="preserve"> Represents a fragment of a file.</w:t>
+      </w:r>
+      <w:r>
+        <w:t xml:space="preserve"> </w:t>
+      </w:r>
+      <w:r>
+        <w:t>Used for sending larger messages that need to be split into multiple fragments</w:t>
+      </w:r>
+      <w:r>
+        <w:t>.</w:t>
+      </w:r>
+    </w:p>
+    <w:p>
+      <w:pPr>
+        <w:pStyle w:val="ListParagraph"/>
+        <w:ind w:left="1080"/>
+      </w:pPr>
+    </w:p>
+    <w:p>
+      <w:pPr>
+        <w:pStyle w:val="ListParagraph"/>
+        <w:numPr>
+          <w:ilvl w:val="0"/>
+          <w:numId w:val="19"/>
+        </w:numPr>
+      </w:pPr>
+      <w:r>
+        <w:rPr>
+          <w:b/>
+          <w:bCs/>
+        </w:rPr>
+        <w:t>MSG_FILE_LAST_FRAGMENT:</w:t>
+      </w:r>
+      <w:r>
+        <w:t xml:space="preserve"> Denotes the last fragment of a file.</w:t>
+      </w:r>
+    </w:p>
+    <w:p>
+      <w:pPr>
+        <w:pStyle w:val="ListParagraph"/>
+        <w:ind w:left="1080"/>
+      </w:pPr>
+    </w:p>
+    <w:p>
+      <w:pPr>
+        <w:pStyle w:val="ListParagraph"/>
+        <w:numPr>
+          <w:ilvl w:val="0"/>
+          <w:numId w:val="19"/>
+        </w:numPr>
+      </w:pPr>
+      <w:r>
+        <w:rPr>
+          <w:b/>
+          <w:bCs/>
+        </w:rPr>
+        <w:t>MSG_FRAGMENT_NAK:</w:t>
+      </w:r>
+      <w:r>
+        <w:t xml:space="preserve"> Requests retransmission </w:t>
+      </w:r>
+      <w:r>
+        <w:t xml:space="preserve">by sending a nak, </w:t>
+      </w:r>
+      <w:r>
+        <w:t>due to a detected error.</w:t>
+      </w:r>
+      <w:r>
+        <w:t xml:space="preserve"> </w:t>
+      </w:r>
+      <w:r>
+        <w:t>Negative acknowledgment indicat</w:t>
+      </w:r>
+      <w:r>
+        <w:t xml:space="preserve">es </w:t>
+      </w:r>
+      <w:r>
+        <w:t>that a fragment was not received correctly.</w:t>
+      </w:r>
+    </w:p>
+    <w:p>
+      <w:pPr>
+        <w:pStyle w:val="ListParagraph"/>
+        <w:ind w:left="1080"/>
+      </w:pPr>
+    </w:p>
+    <w:p>
+      <w:pPr>
+        <w:rPr>
+          <w:lang w:val="sk-SK"/>
+        </w:rPr>
+      </w:pPr>
+    </w:p>
+    <w:p>
+      <w:pPr>
+        <w:rPr>
+          <w:lang w:val="sk-SK"/>
+        </w:rPr>
+      </w:pPr>
+    </w:p>
+    <w:p>
+      <w:pPr>
+        <w:rPr>
+          <w:lang w:val="sk-SK"/>
+        </w:rPr>
+      </w:pPr>
+    </w:p>
+    <w:p>
+      <w:pPr>
+        <w:rPr>
+          <w:lang w:val="sk-SK"/>
+        </w:rPr>
+      </w:pPr>
+    </w:p>
+    <w:p>
+      <w:pPr>
+        <w:rPr>
+          <w:lang w:val="sk-SK"/>
+        </w:rPr>
+      </w:pPr>
+    </w:p>
+    <w:p>
+      <w:pPr>
+        <w:rPr>
+          <w:lang w:val="sk-SK"/>
+        </w:rPr>
+      </w:pPr>
+      <w:r>
+        <w:rPr>
+          <w:lang w:val="sk-SK"/>
+        </w:rPr>
+        <w:br w:type="page"/>
+      </w:r>
+    </w:p>
+    <w:p>
+      <w:pPr>
+        <w:pStyle w:val="Heading2"/>
       </w:pPr>
       <w:bookmarkStart w:id="7" w:name="_Toc180425676"/>
-      <w:r>
-        <w:lastRenderedPageBreak/>
+    </w:p>
+    <w:p>
+      <w:pPr>
+        <w:pStyle w:val="Heading2"/>
+      </w:pPr>
+      <w:r>
         <w:t>Sources</w:t>
       </w:r>
       <w:bookmarkEnd w:id="7"/>
@@ -4029,6 +4960,95 @@
     </w:lvl>
   </w:abstractNum>
   <w:abstractNum w:abstractNumId="1" w15:restartNumberingAfterBreak="0">
+    <w:nsid w:val="0D4540EA"/>
+    <w:multiLevelType w:val="hybridMultilevel"/>
+    <w:tmpl w:val="55982CCE"/>
+    <w:lvl w:ilvl="0" w:tplc="26304278">
+      <w:start w:val="1"/>
+      <w:numFmt w:val="decimal"/>
+      <w:lvlText w:val="%1."/>
+      <w:lvlJc w:val="left"/>
+      <w:pPr>
+        <w:ind w:left="1080" w:hanging="360"/>
+      </w:pPr>
+      <w:rPr>
+        <w:rFonts w:hint="default"/>
+      </w:rPr>
+    </w:lvl>
+    <w:lvl w:ilvl="1" w:tplc="08090019" w:tentative="1">
+      <w:start w:val="1"/>
+      <w:numFmt w:val="lowerLetter"/>
+      <w:lvlText w:val="%2."/>
+      <w:lvlJc w:val="left"/>
+      <w:pPr>
+        <w:ind w:left="1800" w:hanging="360"/>
+      </w:pPr>
+    </w:lvl>
+    <w:lvl w:ilvl="2" w:tplc="0809001B" w:tentative="1">
+      <w:start w:val="1"/>
+      <w:numFmt w:val="lowerRoman"/>
+      <w:lvlText w:val="%3."/>
+      <w:lvlJc w:val="right"/>
+      <w:pPr>
+        <w:ind w:left="2520" w:hanging="180"/>
+      </w:pPr>
+    </w:lvl>
+    <w:lvl w:ilvl="3" w:tplc="0809000F" w:tentative="1">
+      <w:start w:val="1"/>
+      <w:numFmt w:val="decimal"/>
+      <w:lvlText w:val="%4."/>
+      <w:lvlJc w:val="left"/>
+      <w:pPr>
+        <w:ind w:left="3240" w:hanging="360"/>
+      </w:pPr>
+    </w:lvl>
+    <w:lvl w:ilvl="4" w:tplc="08090019" w:tentative="1">
+      <w:start w:val="1"/>
+      <w:numFmt w:val="lowerLetter"/>
+      <w:lvlText w:val="%5."/>
+      <w:lvlJc w:val="left"/>
+      <w:pPr>
+        <w:ind w:left="3960" w:hanging="360"/>
+      </w:pPr>
+    </w:lvl>
+    <w:lvl w:ilvl="5" w:tplc="0809001B" w:tentative="1">
+      <w:start w:val="1"/>
+      <w:numFmt w:val="lowerRoman"/>
+      <w:lvlText w:val="%6."/>
+      <w:lvlJc w:val="right"/>
+      <w:pPr>
+        <w:ind w:left="4680" w:hanging="180"/>
+      </w:pPr>
+    </w:lvl>
+    <w:lvl w:ilvl="6" w:tplc="0809000F" w:tentative="1">
+      <w:start w:val="1"/>
+      <w:numFmt w:val="decimal"/>
+      <w:lvlText w:val="%7."/>
+      <w:lvlJc w:val="left"/>
+      <w:pPr>
+        <w:ind w:left="5400" w:hanging="360"/>
+      </w:pPr>
+    </w:lvl>
+    <w:lvl w:ilvl="7" w:tplc="08090019" w:tentative="1">
+      <w:start w:val="1"/>
+      <w:numFmt w:val="lowerLetter"/>
+      <w:lvlText w:val="%8."/>
+      <w:lvlJc w:val="left"/>
+      <w:pPr>
+        <w:ind w:left="6120" w:hanging="360"/>
+      </w:pPr>
+    </w:lvl>
+    <w:lvl w:ilvl="8" w:tplc="0809001B" w:tentative="1">
+      <w:start w:val="1"/>
+      <w:numFmt w:val="lowerRoman"/>
+      <w:lvlText w:val="%9."/>
+      <w:lvlJc w:val="right"/>
+      <w:pPr>
+        <w:ind w:left="6840" w:hanging="180"/>
+      </w:pPr>
+    </w:lvl>
+  </w:abstractNum>
+  <w:abstractNum w:abstractNumId="2" w15:restartNumberingAfterBreak="0">
     <w:nsid w:val="0DAD550A"/>
     <w:multiLevelType w:val="hybridMultilevel"/>
     <w:tmpl w:val="337C8F14"/>
@@ -4141,7 +5161,7 @@
       </w:rPr>
     </w:lvl>
   </w:abstractNum>
-  <w:abstractNum w:abstractNumId="2" w15:restartNumberingAfterBreak="0">
+  <w:abstractNum w:abstractNumId="3" w15:restartNumberingAfterBreak="0">
     <w:nsid w:val="0E0F7504"/>
     <w:multiLevelType w:val="hybridMultilevel"/>
     <w:tmpl w:val="2FFE7636"/>
@@ -4254,7 +5274,156 @@
       </w:rPr>
     </w:lvl>
   </w:abstractNum>
-  <w:abstractNum w:abstractNumId="3" w15:restartNumberingAfterBreak="0">
+  <w:abstractNum w:abstractNumId="4" w15:restartNumberingAfterBreak="0">
+    <w:nsid w:val="1EC346C1"/>
+    <w:multiLevelType w:val="multilevel"/>
+    <w:tmpl w:val="1BD05AA2"/>
+    <w:lvl w:ilvl="0">
+      <w:start w:val="1"/>
+      <w:numFmt w:val="bullet"/>
+      <w:lvlText w:val=""/>
+      <w:lvlJc w:val="left"/>
+      <w:pPr>
+        <w:tabs>
+          <w:tab w:val="num" w:pos="720"/>
+        </w:tabs>
+        <w:ind w:left="720" w:hanging="360"/>
+      </w:pPr>
+      <w:rPr>
+        <w:rFonts w:ascii="Symbol" w:hAnsi="Symbol" w:hint="default"/>
+        <w:sz w:val="20"/>
+      </w:rPr>
+    </w:lvl>
+    <w:lvl w:ilvl="1" w:tentative="1">
+      <w:start w:val="1"/>
+      <w:numFmt w:val="bullet"/>
+      <w:lvlText w:val="o"/>
+      <w:lvlJc w:val="left"/>
+      <w:pPr>
+        <w:tabs>
+          <w:tab w:val="num" w:pos="1440"/>
+        </w:tabs>
+        <w:ind w:left="1440" w:hanging="360"/>
+      </w:pPr>
+      <w:rPr>
+        <w:rFonts w:ascii="Courier New" w:hAnsi="Courier New" w:hint="default"/>
+        <w:sz w:val="20"/>
+      </w:rPr>
+    </w:lvl>
+    <w:lvl w:ilvl="2" w:tentative="1">
+      <w:start w:val="1"/>
+      <w:numFmt w:val="bullet"/>
+      <w:lvlText w:val=""/>
+      <w:lvlJc w:val="left"/>
+      <w:pPr>
+        <w:tabs>
+          <w:tab w:val="num" w:pos="2160"/>
+        </w:tabs>
+        <w:ind w:left="2160" w:hanging="360"/>
+      </w:pPr>
+      <w:rPr>
+        <w:rFonts w:ascii="Wingdings" w:hAnsi="Wingdings" w:hint="default"/>
+        <w:sz w:val="20"/>
+      </w:rPr>
+    </w:lvl>
+    <w:lvl w:ilvl="3" w:tentative="1">
+      <w:start w:val="1"/>
+      <w:numFmt w:val="bullet"/>
+      <w:lvlText w:val=""/>
+      <w:lvlJc w:val="left"/>
+      <w:pPr>
+        <w:tabs>
+          <w:tab w:val="num" w:pos="2880"/>
+        </w:tabs>
+        <w:ind w:left="2880" w:hanging="360"/>
+      </w:pPr>
+      <w:rPr>
+        <w:rFonts w:ascii="Wingdings" w:hAnsi="Wingdings" w:hint="default"/>
+        <w:sz w:val="20"/>
+      </w:rPr>
+    </w:lvl>
+    <w:lvl w:ilvl="4" w:tentative="1">
+      <w:start w:val="1"/>
+      <w:numFmt w:val="bullet"/>
+      <w:lvlText w:val=""/>
+      <w:lvlJc w:val="left"/>
+      <w:pPr>
+        <w:tabs>
+          <w:tab w:val="num" w:pos="3600"/>
+        </w:tabs>
+        <w:ind w:left="3600" w:hanging="360"/>
+      </w:pPr>
+      <w:rPr>
+        <w:rFonts w:ascii="Wingdings" w:hAnsi="Wingdings" w:hint="default"/>
+        <w:sz w:val="20"/>
+      </w:rPr>
+    </w:lvl>
+    <w:lvl w:ilvl="5" w:tentative="1">
+      <w:start w:val="1"/>
+      <w:numFmt w:val="bullet"/>
+      <w:lvlText w:val=""/>
+      <w:lvlJc w:val="left"/>
+      <w:pPr>
+        <w:tabs>
+          <w:tab w:val="num" w:pos="4320"/>
+        </w:tabs>
+        <w:ind w:left="4320" w:hanging="360"/>
+      </w:pPr>
+      <w:rPr>
+        <w:rFonts w:ascii="Wingdings" w:hAnsi="Wingdings" w:hint="default"/>
+        <w:sz w:val="20"/>
+      </w:rPr>
+    </w:lvl>
+    <w:lvl w:ilvl="6" w:tentative="1">
+      <w:start w:val="1"/>
+      <w:numFmt w:val="bullet"/>
+      <w:lvlText w:val=""/>
+      <w:lvlJc w:val="left"/>
+      <w:pPr>
+        <w:tabs>
+          <w:tab w:val="num" w:pos="5040"/>
+        </w:tabs>
+        <w:ind w:left="5040" w:hanging="360"/>
+      </w:pPr>
+      <w:rPr>
+        <w:rFonts w:ascii="Wingdings" w:hAnsi="Wingdings" w:hint="default"/>
+        <w:sz w:val="20"/>
+      </w:rPr>
+    </w:lvl>
+    <w:lvl w:ilvl="7" w:tentative="1">
+      <w:start w:val="1"/>
+      <w:numFmt w:val="bullet"/>
+      <w:lvlText w:val=""/>
+      <w:lvlJc w:val="left"/>
+      <w:pPr>
+        <w:tabs>
+          <w:tab w:val="num" w:pos="5760"/>
+        </w:tabs>
+        <w:ind w:left="5760" w:hanging="360"/>
+      </w:pPr>
+      <w:rPr>
+        <w:rFonts w:ascii="Wingdings" w:hAnsi="Wingdings" w:hint="default"/>
+        <w:sz w:val="20"/>
+      </w:rPr>
+    </w:lvl>
+    <w:lvl w:ilvl="8" w:tentative="1">
+      <w:start w:val="1"/>
+      <w:numFmt w:val="bullet"/>
+      <w:lvlText w:val=""/>
+      <w:lvlJc w:val="left"/>
+      <w:pPr>
+        <w:tabs>
+          <w:tab w:val="num" w:pos="6480"/>
+        </w:tabs>
+        <w:ind w:left="6480" w:hanging="360"/>
+      </w:pPr>
+      <w:rPr>
+        <w:rFonts w:ascii="Wingdings" w:hAnsi="Wingdings" w:hint="default"/>
+        <w:sz w:val="20"/>
+      </w:rPr>
+    </w:lvl>
+  </w:abstractNum>
+  <w:abstractNum w:abstractNumId="5" w15:restartNumberingAfterBreak="0">
     <w:nsid w:val="20F505E9"/>
     <w:multiLevelType w:val="hybridMultilevel"/>
     <w:tmpl w:val="7472A340"/>
@@ -4366,7 +5535,7 @@
       </w:rPr>
     </w:lvl>
   </w:abstractNum>
-  <w:abstractNum w:abstractNumId="4" w15:restartNumberingAfterBreak="0">
+  <w:abstractNum w:abstractNumId="6" w15:restartNumberingAfterBreak="0">
     <w:nsid w:val="21A5010F"/>
     <w:multiLevelType w:val="hybridMultilevel"/>
     <w:tmpl w:val="C3344DDC"/>
@@ -4455,7 +5624,7 @@
       </w:pPr>
     </w:lvl>
   </w:abstractNum>
-  <w:abstractNum w:abstractNumId="5" w15:restartNumberingAfterBreak="0">
+  <w:abstractNum w:abstractNumId="7" w15:restartNumberingAfterBreak="0">
     <w:nsid w:val="3A0054D5"/>
     <w:multiLevelType w:val="hybridMultilevel"/>
     <w:tmpl w:val="C55E5A28"/>
@@ -4568,7 +5737,7 @@
       </w:rPr>
     </w:lvl>
   </w:abstractNum>
-  <w:abstractNum w:abstractNumId="6" w15:restartNumberingAfterBreak="0">
+  <w:abstractNum w:abstractNumId="8" w15:restartNumberingAfterBreak="0">
     <w:nsid w:val="3B93361F"/>
     <w:multiLevelType w:val="hybridMultilevel"/>
     <w:tmpl w:val="14AC6F02"/>
@@ -4681,7 +5850,96 @@
       </w:rPr>
     </w:lvl>
   </w:abstractNum>
-  <w:abstractNum w:abstractNumId="7" w15:restartNumberingAfterBreak="0">
+  <w:abstractNum w:abstractNumId="9" w15:restartNumberingAfterBreak="0">
+    <w:nsid w:val="46056E41"/>
+    <w:multiLevelType w:val="hybridMultilevel"/>
+    <w:tmpl w:val="C0122B12"/>
+    <w:lvl w:ilvl="0" w:tplc="0809000F">
+      <w:start w:val="1"/>
+      <w:numFmt w:val="decimal"/>
+      <w:lvlText w:val="%1."/>
+      <w:lvlJc w:val="left"/>
+      <w:pPr>
+        <w:ind w:left="720" w:hanging="360"/>
+      </w:pPr>
+      <w:rPr>
+        <w:rFonts w:hint="default"/>
+      </w:rPr>
+    </w:lvl>
+    <w:lvl w:ilvl="1" w:tplc="08090019" w:tentative="1">
+      <w:start w:val="1"/>
+      <w:numFmt w:val="lowerLetter"/>
+      <w:lvlText w:val="%2."/>
+      <w:lvlJc w:val="left"/>
+      <w:pPr>
+        <w:ind w:left="1440" w:hanging="360"/>
+      </w:pPr>
+    </w:lvl>
+    <w:lvl w:ilvl="2" w:tplc="0809001B" w:tentative="1">
+      <w:start w:val="1"/>
+      <w:numFmt w:val="lowerRoman"/>
+      <w:lvlText w:val="%3."/>
+      <w:lvlJc w:val="right"/>
+      <w:pPr>
+        <w:ind w:left="2160" w:hanging="180"/>
+      </w:pPr>
+    </w:lvl>
+    <w:lvl w:ilvl="3" w:tplc="0809000F" w:tentative="1">
+      <w:start w:val="1"/>
+      <w:numFmt w:val="decimal"/>
+      <w:lvlText w:val="%4."/>
+      <w:lvlJc w:val="left"/>
+      <w:pPr>
+        <w:ind w:left="2880" w:hanging="360"/>
+      </w:pPr>
+    </w:lvl>
+    <w:lvl w:ilvl="4" w:tplc="08090019" w:tentative="1">
+      <w:start w:val="1"/>
+      <w:numFmt w:val="lowerLetter"/>
+      <w:lvlText w:val="%5."/>
+      <w:lvlJc w:val="left"/>
+      <w:pPr>
+        <w:ind w:left="3600" w:hanging="360"/>
+      </w:pPr>
+    </w:lvl>
+    <w:lvl w:ilvl="5" w:tplc="0809001B" w:tentative="1">
+      <w:start w:val="1"/>
+      <w:numFmt w:val="lowerRoman"/>
+      <w:lvlText w:val="%6."/>
+      <w:lvlJc w:val="right"/>
+      <w:pPr>
+        <w:ind w:left="4320" w:hanging="180"/>
+      </w:pPr>
+    </w:lvl>
+    <w:lvl w:ilvl="6" w:tplc="0809000F" w:tentative="1">
+      <w:start w:val="1"/>
+      <w:numFmt w:val="decimal"/>
+      <w:lvlText w:val="%7."/>
+      <w:lvlJc w:val="left"/>
+      <w:pPr>
+        <w:ind w:left="5040" w:hanging="360"/>
+      </w:pPr>
+    </w:lvl>
+    <w:lvl w:ilvl="7" w:tplc="08090019" w:tentative="1">
+      <w:start w:val="1"/>
+      <w:numFmt w:val="lowerLetter"/>
+      <w:lvlText w:val="%8."/>
+      <w:lvlJc w:val="left"/>
+      <w:pPr>
+        <w:ind w:left="5760" w:hanging="360"/>
+      </w:pPr>
+    </w:lvl>
+    <w:lvl w:ilvl="8" w:tplc="0809001B" w:tentative="1">
+      <w:start w:val="1"/>
+      <w:numFmt w:val="lowerRoman"/>
+      <w:lvlText w:val="%9."/>
+      <w:lvlJc w:val="right"/>
+      <w:pPr>
+        <w:ind w:left="6480" w:hanging="180"/>
+      </w:pPr>
+    </w:lvl>
+  </w:abstractNum>
+  <w:abstractNum w:abstractNumId="10" w15:restartNumberingAfterBreak="0">
     <w:nsid w:val="4B4C66DA"/>
     <w:multiLevelType w:val="hybridMultilevel"/>
     <w:tmpl w:val="95E63434"/>
@@ -4770,7 +6028,7 @@
       </w:pPr>
     </w:lvl>
   </w:abstractNum>
-  <w:abstractNum w:abstractNumId="8" w15:restartNumberingAfterBreak="0">
+  <w:abstractNum w:abstractNumId="11" w15:restartNumberingAfterBreak="0">
     <w:nsid w:val="4BE37C68"/>
     <w:multiLevelType w:val="hybridMultilevel"/>
     <w:tmpl w:val="FA66A9A4"/>
@@ -4860,7 +6118,7 @@
       </w:pPr>
     </w:lvl>
   </w:abstractNum>
-  <w:abstractNum w:abstractNumId="9" w15:restartNumberingAfterBreak="0">
+  <w:abstractNum w:abstractNumId="12" w15:restartNumberingAfterBreak="0">
     <w:nsid w:val="4FF11792"/>
     <w:multiLevelType w:val="hybridMultilevel"/>
     <w:tmpl w:val="5BEA97E8"/>
@@ -4972,7 +6230,7 @@
       </w:rPr>
     </w:lvl>
   </w:abstractNum>
-  <w:abstractNum w:abstractNumId="10" w15:restartNumberingAfterBreak="0">
+  <w:abstractNum w:abstractNumId="13" w15:restartNumberingAfterBreak="0">
     <w:nsid w:val="52442FC3"/>
     <w:multiLevelType w:val="hybridMultilevel"/>
     <w:tmpl w:val="CC241296"/>
@@ -5085,7 +6343,7 @@
       </w:rPr>
     </w:lvl>
   </w:abstractNum>
-  <w:abstractNum w:abstractNumId="11" w15:restartNumberingAfterBreak="0">
+  <w:abstractNum w:abstractNumId="14" w15:restartNumberingAfterBreak="0">
     <w:nsid w:val="532F072D"/>
     <w:multiLevelType w:val="hybridMultilevel"/>
     <w:tmpl w:val="14405FF4"/>
@@ -5198,7 +6456,7 @@
       </w:rPr>
     </w:lvl>
   </w:abstractNum>
-  <w:abstractNum w:abstractNumId="12" w15:restartNumberingAfterBreak="0">
+  <w:abstractNum w:abstractNumId="15" w15:restartNumberingAfterBreak="0">
     <w:nsid w:val="5BFF1F27"/>
     <w:multiLevelType w:val="hybridMultilevel"/>
     <w:tmpl w:val="DD8CED5E"/>
@@ -5287,7 +6545,7 @@
       </w:pPr>
     </w:lvl>
   </w:abstractNum>
-  <w:abstractNum w:abstractNumId="13" w15:restartNumberingAfterBreak="0">
+  <w:abstractNum w:abstractNumId="16" w15:restartNumberingAfterBreak="0">
     <w:nsid w:val="5BFF7FC4"/>
     <w:multiLevelType w:val="hybridMultilevel"/>
     <w:tmpl w:val="28328D8C"/>
@@ -5400,7 +6658,7 @@
       </w:rPr>
     </w:lvl>
   </w:abstractNum>
-  <w:abstractNum w:abstractNumId="14" w15:restartNumberingAfterBreak="0">
+  <w:abstractNum w:abstractNumId="17" w15:restartNumberingAfterBreak="0">
     <w:nsid w:val="62615DEE"/>
     <w:multiLevelType w:val="hybridMultilevel"/>
     <w:tmpl w:val="CCA0924E"/>
@@ -5513,7 +6771,7 @@
       </w:rPr>
     </w:lvl>
   </w:abstractNum>
-  <w:abstractNum w:abstractNumId="15" w15:restartNumberingAfterBreak="0">
+  <w:abstractNum w:abstractNumId="18" w15:restartNumberingAfterBreak="0">
     <w:nsid w:val="65257F4E"/>
     <w:multiLevelType w:val="hybridMultilevel"/>
     <w:tmpl w:val="724C2BB8"/>
@@ -5601,7 +6859,156 @@
       </w:pPr>
     </w:lvl>
   </w:abstractNum>
-  <w:abstractNum w:abstractNumId="16" w15:restartNumberingAfterBreak="0">
+  <w:abstractNum w:abstractNumId="19" w15:restartNumberingAfterBreak="0">
+    <w:nsid w:val="6BC94A44"/>
+    <w:multiLevelType w:val="multilevel"/>
+    <w:tmpl w:val="D1205118"/>
+    <w:lvl w:ilvl="0">
+      <w:start w:val="1"/>
+      <w:numFmt w:val="bullet"/>
+      <w:lvlText w:val=""/>
+      <w:lvlJc w:val="left"/>
+      <w:pPr>
+        <w:tabs>
+          <w:tab w:val="num" w:pos="720"/>
+        </w:tabs>
+        <w:ind w:left="720" w:hanging="360"/>
+      </w:pPr>
+      <w:rPr>
+        <w:rFonts w:ascii="Symbol" w:hAnsi="Symbol" w:hint="default"/>
+        <w:sz w:val="20"/>
+      </w:rPr>
+    </w:lvl>
+    <w:lvl w:ilvl="1" w:tentative="1">
+      <w:start w:val="1"/>
+      <w:numFmt w:val="bullet"/>
+      <w:lvlText w:val="o"/>
+      <w:lvlJc w:val="left"/>
+      <w:pPr>
+        <w:tabs>
+          <w:tab w:val="num" w:pos="1440"/>
+        </w:tabs>
+        <w:ind w:left="1440" w:hanging="360"/>
+      </w:pPr>
+      <w:rPr>
+        <w:rFonts w:ascii="Courier New" w:hAnsi="Courier New" w:hint="default"/>
+        <w:sz w:val="20"/>
+      </w:rPr>
+    </w:lvl>
+    <w:lvl w:ilvl="2" w:tentative="1">
+      <w:start w:val="1"/>
+      <w:numFmt w:val="bullet"/>
+      <w:lvlText w:val=""/>
+      <w:lvlJc w:val="left"/>
+      <w:pPr>
+        <w:tabs>
+          <w:tab w:val="num" w:pos="2160"/>
+        </w:tabs>
+        <w:ind w:left="2160" w:hanging="360"/>
+      </w:pPr>
+      <w:rPr>
+        <w:rFonts w:ascii="Wingdings" w:hAnsi="Wingdings" w:hint="default"/>
+        <w:sz w:val="20"/>
+      </w:rPr>
+    </w:lvl>
+    <w:lvl w:ilvl="3" w:tentative="1">
+      <w:start w:val="1"/>
+      <w:numFmt w:val="bullet"/>
+      <w:lvlText w:val=""/>
+      <w:lvlJc w:val="left"/>
+      <w:pPr>
+        <w:tabs>
+          <w:tab w:val="num" w:pos="2880"/>
+        </w:tabs>
+        <w:ind w:left="2880" w:hanging="360"/>
+      </w:pPr>
+      <w:rPr>
+        <w:rFonts w:ascii="Wingdings" w:hAnsi="Wingdings" w:hint="default"/>
+        <w:sz w:val="20"/>
+      </w:rPr>
+    </w:lvl>
+    <w:lvl w:ilvl="4" w:tentative="1">
+      <w:start w:val="1"/>
+      <w:numFmt w:val="bullet"/>
+      <w:lvlText w:val=""/>
+      <w:lvlJc w:val="left"/>
+      <w:pPr>
+        <w:tabs>
+          <w:tab w:val="num" w:pos="3600"/>
+        </w:tabs>
+        <w:ind w:left="3600" w:hanging="360"/>
+      </w:pPr>
+      <w:rPr>
+        <w:rFonts w:ascii="Wingdings" w:hAnsi="Wingdings" w:hint="default"/>
+        <w:sz w:val="20"/>
+      </w:rPr>
+    </w:lvl>
+    <w:lvl w:ilvl="5" w:tentative="1">
+      <w:start w:val="1"/>
+      <w:numFmt w:val="bullet"/>
+      <w:lvlText w:val=""/>
+      <w:lvlJc w:val="left"/>
+      <w:pPr>
+        <w:tabs>
+          <w:tab w:val="num" w:pos="4320"/>
+        </w:tabs>
+        <w:ind w:left="4320" w:hanging="360"/>
+      </w:pPr>
+      <w:rPr>
+        <w:rFonts w:ascii="Wingdings" w:hAnsi="Wingdings" w:hint="default"/>
+        <w:sz w:val="20"/>
+      </w:rPr>
+    </w:lvl>
+    <w:lvl w:ilvl="6" w:tentative="1">
+      <w:start w:val="1"/>
+      <w:numFmt w:val="bullet"/>
+      <w:lvlText w:val=""/>
+      <w:lvlJc w:val="left"/>
+      <w:pPr>
+        <w:tabs>
+          <w:tab w:val="num" w:pos="5040"/>
+        </w:tabs>
+        <w:ind w:left="5040" w:hanging="360"/>
+      </w:pPr>
+      <w:rPr>
+        <w:rFonts w:ascii="Wingdings" w:hAnsi="Wingdings" w:hint="default"/>
+        <w:sz w:val="20"/>
+      </w:rPr>
+    </w:lvl>
+    <w:lvl w:ilvl="7" w:tentative="1">
+      <w:start w:val="1"/>
+      <w:numFmt w:val="bullet"/>
+      <w:lvlText w:val=""/>
+      <w:lvlJc w:val="left"/>
+      <w:pPr>
+        <w:tabs>
+          <w:tab w:val="num" w:pos="5760"/>
+        </w:tabs>
+        <w:ind w:left="5760" w:hanging="360"/>
+      </w:pPr>
+      <w:rPr>
+        <w:rFonts w:ascii="Wingdings" w:hAnsi="Wingdings" w:hint="default"/>
+        <w:sz w:val="20"/>
+      </w:rPr>
+    </w:lvl>
+    <w:lvl w:ilvl="8" w:tentative="1">
+      <w:start w:val="1"/>
+      <w:numFmt w:val="bullet"/>
+      <w:lvlText w:val=""/>
+      <w:lvlJc w:val="left"/>
+      <w:pPr>
+        <w:tabs>
+          <w:tab w:val="num" w:pos="6480"/>
+        </w:tabs>
+        <w:ind w:left="6480" w:hanging="360"/>
+      </w:pPr>
+      <w:rPr>
+        <w:rFonts w:ascii="Wingdings" w:hAnsi="Wingdings" w:hint="default"/>
+        <w:sz w:val="20"/>
+      </w:rPr>
+    </w:lvl>
+  </w:abstractNum>
+  <w:abstractNum w:abstractNumId="20" w15:restartNumberingAfterBreak="0">
     <w:nsid w:val="75517067"/>
     <w:multiLevelType w:val="hybridMultilevel"/>
     <w:tmpl w:val="B7D63734"/>
@@ -5690,56 +7097,220 @@
       </w:pPr>
     </w:lvl>
   </w:abstractNum>
+  <w:abstractNum w:abstractNumId="21" w15:restartNumberingAfterBreak="0">
+    <w:nsid w:val="7F012174"/>
+    <w:multiLevelType w:val="multilevel"/>
+    <w:tmpl w:val="0DE2EADC"/>
+    <w:lvl w:ilvl="0">
+      <w:start w:val="1"/>
+      <w:numFmt w:val="bullet"/>
+      <w:lvlText w:val=""/>
+      <w:lvlJc w:val="left"/>
+      <w:pPr>
+        <w:tabs>
+          <w:tab w:val="num" w:pos="720"/>
+        </w:tabs>
+        <w:ind w:left="720" w:hanging="360"/>
+      </w:pPr>
+      <w:rPr>
+        <w:rFonts w:ascii="Symbol" w:hAnsi="Symbol" w:hint="default"/>
+        <w:sz w:val="20"/>
+      </w:rPr>
+    </w:lvl>
+    <w:lvl w:ilvl="1" w:tentative="1">
+      <w:start w:val="1"/>
+      <w:numFmt w:val="bullet"/>
+      <w:lvlText w:val="o"/>
+      <w:lvlJc w:val="left"/>
+      <w:pPr>
+        <w:tabs>
+          <w:tab w:val="num" w:pos="1440"/>
+        </w:tabs>
+        <w:ind w:left="1440" w:hanging="360"/>
+      </w:pPr>
+      <w:rPr>
+        <w:rFonts w:ascii="Courier New" w:hAnsi="Courier New" w:hint="default"/>
+        <w:sz w:val="20"/>
+      </w:rPr>
+    </w:lvl>
+    <w:lvl w:ilvl="2" w:tentative="1">
+      <w:start w:val="1"/>
+      <w:numFmt w:val="bullet"/>
+      <w:lvlText w:val=""/>
+      <w:lvlJc w:val="left"/>
+      <w:pPr>
+        <w:tabs>
+          <w:tab w:val="num" w:pos="2160"/>
+        </w:tabs>
+        <w:ind w:left="2160" w:hanging="360"/>
+      </w:pPr>
+      <w:rPr>
+        <w:rFonts w:ascii="Wingdings" w:hAnsi="Wingdings" w:hint="default"/>
+        <w:sz w:val="20"/>
+      </w:rPr>
+    </w:lvl>
+    <w:lvl w:ilvl="3" w:tentative="1">
+      <w:start w:val="1"/>
+      <w:numFmt w:val="bullet"/>
+      <w:lvlText w:val=""/>
+      <w:lvlJc w:val="left"/>
+      <w:pPr>
+        <w:tabs>
+          <w:tab w:val="num" w:pos="2880"/>
+        </w:tabs>
+        <w:ind w:left="2880" w:hanging="360"/>
+      </w:pPr>
+      <w:rPr>
+        <w:rFonts w:ascii="Wingdings" w:hAnsi="Wingdings" w:hint="default"/>
+        <w:sz w:val="20"/>
+      </w:rPr>
+    </w:lvl>
+    <w:lvl w:ilvl="4" w:tentative="1">
+      <w:start w:val="1"/>
+      <w:numFmt w:val="bullet"/>
+      <w:lvlText w:val=""/>
+      <w:lvlJc w:val="left"/>
+      <w:pPr>
+        <w:tabs>
+          <w:tab w:val="num" w:pos="3600"/>
+        </w:tabs>
+        <w:ind w:left="3600" w:hanging="360"/>
+      </w:pPr>
+      <w:rPr>
+        <w:rFonts w:ascii="Wingdings" w:hAnsi="Wingdings" w:hint="default"/>
+        <w:sz w:val="20"/>
+      </w:rPr>
+    </w:lvl>
+    <w:lvl w:ilvl="5" w:tentative="1">
+      <w:start w:val="1"/>
+      <w:numFmt w:val="bullet"/>
+      <w:lvlText w:val=""/>
+      <w:lvlJc w:val="left"/>
+      <w:pPr>
+        <w:tabs>
+          <w:tab w:val="num" w:pos="4320"/>
+        </w:tabs>
+        <w:ind w:left="4320" w:hanging="360"/>
+      </w:pPr>
+      <w:rPr>
+        <w:rFonts w:ascii="Wingdings" w:hAnsi="Wingdings" w:hint="default"/>
+        <w:sz w:val="20"/>
+      </w:rPr>
+    </w:lvl>
+    <w:lvl w:ilvl="6" w:tentative="1">
+      <w:start w:val="1"/>
+      <w:numFmt w:val="bullet"/>
+      <w:lvlText w:val=""/>
+      <w:lvlJc w:val="left"/>
+      <w:pPr>
+        <w:tabs>
+          <w:tab w:val="num" w:pos="5040"/>
+        </w:tabs>
+        <w:ind w:left="5040" w:hanging="360"/>
+      </w:pPr>
+      <w:rPr>
+        <w:rFonts w:ascii="Wingdings" w:hAnsi="Wingdings" w:hint="default"/>
+        <w:sz w:val="20"/>
+      </w:rPr>
+    </w:lvl>
+    <w:lvl w:ilvl="7" w:tentative="1">
+      <w:start w:val="1"/>
+      <w:numFmt w:val="bullet"/>
+      <w:lvlText w:val=""/>
+      <w:lvlJc w:val="left"/>
+      <w:pPr>
+        <w:tabs>
+          <w:tab w:val="num" w:pos="5760"/>
+        </w:tabs>
+        <w:ind w:left="5760" w:hanging="360"/>
+      </w:pPr>
+      <w:rPr>
+        <w:rFonts w:ascii="Wingdings" w:hAnsi="Wingdings" w:hint="default"/>
+        <w:sz w:val="20"/>
+      </w:rPr>
+    </w:lvl>
+    <w:lvl w:ilvl="8" w:tentative="1">
+      <w:start w:val="1"/>
+      <w:numFmt w:val="bullet"/>
+      <w:lvlText w:val=""/>
+      <w:lvlJc w:val="left"/>
+      <w:pPr>
+        <w:tabs>
+          <w:tab w:val="num" w:pos="6480"/>
+        </w:tabs>
+        <w:ind w:left="6480" w:hanging="360"/>
+      </w:pPr>
+      <w:rPr>
+        <w:rFonts w:ascii="Wingdings" w:hAnsi="Wingdings" w:hint="default"/>
+        <w:sz w:val="20"/>
+      </w:rPr>
+    </w:lvl>
+  </w:abstractNum>
   <w:num w:numId="1" w16cid:durableId="382488294">
-    <w:abstractNumId w:val="3"/>
+    <w:abstractNumId w:val="5"/>
   </w:num>
   <w:num w:numId="2" w16cid:durableId="568883336">
-    <w:abstractNumId w:val="9"/>
+    <w:abstractNumId w:val="12"/>
   </w:num>
   <w:num w:numId="3" w16cid:durableId="354036581">
-    <w:abstractNumId w:val="12"/>
+    <w:abstractNumId w:val="15"/>
   </w:num>
   <w:num w:numId="4" w16cid:durableId="586891313">
+    <w:abstractNumId w:val="11"/>
+  </w:num>
+  <w:num w:numId="5" w16cid:durableId="1711415753">
+    <w:abstractNumId w:val="20"/>
+  </w:num>
+  <w:num w:numId="6" w16cid:durableId="844830119">
+    <w:abstractNumId w:val="6"/>
+  </w:num>
+  <w:num w:numId="7" w16cid:durableId="2070228543">
+    <w:abstractNumId w:val="18"/>
+  </w:num>
+  <w:num w:numId="8" w16cid:durableId="1329284701">
+    <w:abstractNumId w:val="13"/>
+  </w:num>
+  <w:num w:numId="9" w16cid:durableId="247933025">
+    <w:abstractNumId w:val="17"/>
+  </w:num>
+  <w:num w:numId="10" w16cid:durableId="1909143864">
+    <w:abstractNumId w:val="2"/>
+  </w:num>
+  <w:num w:numId="11" w16cid:durableId="131681149">
     <w:abstractNumId w:val="8"/>
   </w:num>
-  <w:num w:numId="5" w16cid:durableId="1711415753">
+  <w:num w:numId="12" w16cid:durableId="110756066">
+    <w:abstractNumId w:val="7"/>
+  </w:num>
+  <w:num w:numId="13" w16cid:durableId="1717269201">
     <w:abstractNumId w:val="16"/>
   </w:num>
-  <w:num w:numId="6" w16cid:durableId="844830119">
-    <w:abstractNumId w:val="4"/>
-  </w:num>
-  <w:num w:numId="7" w16cid:durableId="2070228543">
-    <w:abstractNumId w:val="15"/>
-  </w:num>
-  <w:num w:numId="8" w16cid:durableId="1329284701">
-    <w:abstractNumId w:val="10"/>
-  </w:num>
-  <w:num w:numId="9" w16cid:durableId="247933025">
+  <w:num w:numId="14" w16cid:durableId="1363481848">
     <w:abstractNumId w:val="14"/>
-  </w:num>
-  <w:num w:numId="10" w16cid:durableId="1909143864">
-    <w:abstractNumId w:val="1"/>
-  </w:num>
-  <w:num w:numId="11" w16cid:durableId="131681149">
-    <w:abstractNumId w:val="6"/>
-  </w:num>
-  <w:num w:numId="12" w16cid:durableId="110756066">
-    <w:abstractNumId w:val="5"/>
-  </w:num>
-  <w:num w:numId="13" w16cid:durableId="1717269201">
-    <w:abstractNumId w:val="13"/>
-  </w:num>
-  <w:num w:numId="14" w16cid:durableId="1363481848">
-    <w:abstractNumId w:val="11"/>
   </w:num>
   <w:num w:numId="15" w16cid:durableId="1377462473">
     <w:abstractNumId w:val="0"/>
   </w:num>
   <w:num w:numId="16" w16cid:durableId="1681660631">
-    <w:abstractNumId w:val="7"/>
+    <w:abstractNumId w:val="10"/>
   </w:num>
   <w:num w:numId="17" w16cid:durableId="804086599">
-    <w:abstractNumId w:val="2"/>
+    <w:abstractNumId w:val="3"/>
+  </w:num>
+  <w:num w:numId="18" w16cid:durableId="875629493">
+    <w:abstractNumId w:val="9"/>
+  </w:num>
+  <w:num w:numId="19" w16cid:durableId="480271309">
+    <w:abstractNumId w:val="1"/>
+  </w:num>
+  <w:num w:numId="20" w16cid:durableId="1398357104">
+    <w:abstractNumId w:val="21"/>
+  </w:num>
+  <w:num w:numId="21" w16cid:durableId="849611372">
+    <w:abstractNumId w:val="19"/>
+  </w:num>
+  <w:num w:numId="22" w16cid:durableId="773136106">
+    <w:abstractNumId w:val="4"/>
   </w:num>
 </w:numbering>
 </file>
@@ -6344,7 +7915,6 @@
   <w:style w:type="character" w:default="1" w:styleId="DefaultParagraphFont">
     <w:name w:val="Default Paragraph Font"/>
     <w:uiPriority w:val="1"/>
-    <w:semiHidden/>
     <w:unhideWhenUsed/>
   </w:style>
   <w:style w:type="table" w:default="1" w:styleId="TableNormal">
@@ -6950,6 +8520,90 @@
       <w:ind w:left="240"/>
     </w:pPr>
   </w:style>
+  <w:style w:type="paragraph" w:styleId="NormalWeb">
+    <w:name w:val="Normal (Web)"/>
+    <w:basedOn w:val="Normal"/>
+    <w:uiPriority w:val="99"/>
+    <w:semiHidden/>
+    <w:unhideWhenUsed/>
+    <w:rsid w:val="003B29AF"/>
+    <w:pPr>
+      <w:spacing w:before="100" w:beforeAutospacing="1" w:after="100" w:afterAutospacing="1" w:line="240" w:lineRule="auto"/>
+    </w:pPr>
+    <w:rPr>
+      <w:rFonts w:ascii="Times New Roman" w:eastAsia="Times New Roman" w:hAnsi="Times New Roman" w:cs="Times New Roman"/>
+      <w:kern w:val="0"/>
+      <w:lang w:eastAsia="en-GB"/>
+      <w14:ligatures w14:val="none"/>
+    </w:rPr>
+  </w:style>
+  <w:style w:type="paragraph" w:styleId="HTMLPreformatted">
+    <w:name w:val="HTML Preformatted"/>
+    <w:basedOn w:val="Normal"/>
+    <w:link w:val="HTMLPreformattedChar"/>
+    <w:uiPriority w:val="99"/>
+    <w:semiHidden/>
+    <w:unhideWhenUsed/>
+    <w:rsid w:val="003B29AF"/>
+    <w:pPr>
+      <w:tabs>
+        <w:tab w:val="left" w:pos="916"/>
+        <w:tab w:val="left" w:pos="1832"/>
+        <w:tab w:val="left" w:pos="2748"/>
+        <w:tab w:val="left" w:pos="3664"/>
+        <w:tab w:val="left" w:pos="4580"/>
+        <w:tab w:val="left" w:pos="5496"/>
+        <w:tab w:val="left" w:pos="6412"/>
+        <w:tab w:val="left" w:pos="7328"/>
+        <w:tab w:val="left" w:pos="8244"/>
+        <w:tab w:val="left" w:pos="9160"/>
+        <w:tab w:val="left" w:pos="10076"/>
+        <w:tab w:val="left" w:pos="10992"/>
+        <w:tab w:val="left" w:pos="11908"/>
+        <w:tab w:val="left" w:pos="12824"/>
+        <w:tab w:val="left" w:pos="13740"/>
+        <w:tab w:val="left" w:pos="14656"/>
+      </w:tabs>
+      <w:spacing w:after="0" w:line="240" w:lineRule="auto"/>
+    </w:pPr>
+    <w:rPr>
+      <w:rFonts w:ascii="Courier New" w:eastAsia="Times New Roman" w:hAnsi="Courier New" w:cs="Courier New"/>
+      <w:kern w:val="0"/>
+      <w:sz w:val="20"/>
+      <w:szCs w:val="20"/>
+      <w:lang w:eastAsia="en-GB"/>
+      <w14:ligatures w14:val="none"/>
+    </w:rPr>
+  </w:style>
+  <w:style w:type="character" w:customStyle="1" w:styleId="HTMLPreformattedChar">
+    <w:name w:val="HTML Preformatted Char"/>
+    <w:basedOn w:val="DefaultParagraphFont"/>
+    <w:link w:val="HTMLPreformatted"/>
+    <w:uiPriority w:val="99"/>
+    <w:semiHidden/>
+    <w:rsid w:val="003B29AF"/>
+    <w:rPr>
+      <w:rFonts w:ascii="Courier New" w:eastAsia="Times New Roman" w:hAnsi="Courier New" w:cs="Courier New"/>
+      <w:kern w:val="0"/>
+      <w:sz w:val="20"/>
+      <w:szCs w:val="20"/>
+      <w:lang w:eastAsia="en-GB"/>
+      <w14:ligatures w14:val="none"/>
+    </w:rPr>
+  </w:style>
+  <w:style w:type="character" w:styleId="HTMLCode">
+    <w:name w:val="HTML Code"/>
+    <w:basedOn w:val="DefaultParagraphFont"/>
+    <w:uiPriority w:val="99"/>
+    <w:semiHidden/>
+    <w:unhideWhenUsed/>
+    <w:rsid w:val="003B29AF"/>
+    <w:rPr>
+      <w:rFonts w:ascii="Courier New" w:eastAsia="Times New Roman" w:hAnsi="Courier New" w:cs="Courier New"/>
+      <w:sz w:val="20"/>
+      <w:szCs w:val="20"/>
+    </w:rPr>
+  </w:style>
 </w:styles>
 </file>
 

</xml_diff>

<commit_message>
finalny bod dokumentacia 75% finished
</commit_message>
<xml_diff>
--- a/finalny_bod_dokumentacia.docx
+++ b/finalny_bod_dokumentacia.docx
@@ -854,7 +854,7 @@
     </w:p>
     <w:p>
       <w:pPr>
-        <w:pStyle w:val="Heading2"/>
+        <w:pStyle w:val="NoSpacing"/>
         <w:rPr>
           <w:lang w:val="sk-SK"/>
         </w:rPr>
@@ -1908,6 +1908,7 @@
           <w:lang w:val="sk-SK"/>
         </w:rPr>
       </w:pPr>
+      <w:bookmarkStart w:id="3" w:name="_Hlk183453646"/>
       <w:r>
         <w:rPr>
           <w:b/>
@@ -2125,6 +2126,7 @@
         <w:t>This message confirms that both sides are ready. Once this ACK message is received by Peer B, the connection is fully established.</w:t>
       </w:r>
     </w:p>
+    <w:bookmarkEnd w:id="3"/>
     <w:p>
       <w:pPr>
         <w:pStyle w:val="ListParagraph"/>
@@ -2666,7 +2668,7 @@
           <w:lang w:val="sk-SK"/>
         </w:rPr>
       </w:pPr>
-      <w:bookmarkStart w:id="3" w:name="_Toc180425672"/>
+      <w:bookmarkStart w:id="4" w:name="_Toc180425672"/>
       <w:r>
         <w:rPr>
           <w:lang w:val="sk-SK"/>
@@ -2679,7 +2681,7 @@
         </w:rPr>
         <w:t xml:space="preserve"> and Fragmentation</w:t>
       </w:r>
-      <w:bookmarkEnd w:id="3"/>
+      <w:bookmarkEnd w:id="4"/>
     </w:p>
     <w:p>
       <w:pPr>
@@ -2946,7 +2948,7 @@
           <w:lang w:val="sk-SK"/>
         </w:rPr>
       </w:pPr>
-      <w:bookmarkStart w:id="4" w:name="_Toc180425673"/>
+      <w:bookmarkStart w:id="5" w:name="_Toc180425673"/>
       <w:r>
         <w:rPr>
           <w:lang w:val="sk-SK"/>
@@ -2965,7 +2967,7 @@
         </w:rPr>
         <w:t>:</w:t>
       </w:r>
-      <w:bookmarkEnd w:id="4"/>
+      <w:bookmarkEnd w:id="5"/>
     </w:p>
     <w:p>
       <w:pPr>
@@ -3231,14 +3233,14 @@
           <w:lang w:val="sk-SK"/>
         </w:rPr>
       </w:pPr>
-      <w:bookmarkStart w:id="5" w:name="_Toc180425674"/>
+      <w:bookmarkStart w:id="6" w:name="_Toc180425674"/>
       <w:r>
         <w:rPr>
           <w:lang w:val="sk-SK"/>
         </w:rPr>
         <w:t>CRC for data integrity</w:t>
       </w:r>
-      <w:bookmarkEnd w:id="5"/>
+      <w:bookmarkEnd w:id="6"/>
     </w:p>
     <w:p>
       <w:pPr>
@@ -3565,7 +3567,7 @@
           <w:lang w:val="sk-SK"/>
         </w:rPr>
       </w:pPr>
-      <w:bookmarkStart w:id="6" w:name="_Toc180425675"/>
+      <w:bookmarkStart w:id="7" w:name="_Toc180425675"/>
       <w:r>
         <w:rPr>
           <w:lang w:val="sk-SK"/>
@@ -3573,7 +3575,7 @@
         <w:lastRenderedPageBreak/>
         <w:t>Packet structure and assembly</w:t>
       </w:r>
-      <w:bookmarkEnd w:id="6"/>
+      <w:bookmarkEnd w:id="7"/>
     </w:p>
     <w:p>
       <w:pPr>
@@ -3821,6 +3823,71 @@
     </w:p>
     <w:p>
       <w:pPr>
+        <w:rPr>
+          <w:lang w:val="sk-SK"/>
+        </w:rPr>
+      </w:pPr>
+      <w:r>
+        <w:rPr>
+          <w:lang w:val="sk-SK"/>
+        </w:rPr>
+        <w:t xml:space="preserve">In the control checkpoint i designed my header structure to hold 10 Bytes, but during implementation, we could change up or straight up remove some fields, because we can use other fields to fulfill the same process. </w:t>
+      </w:r>
+    </w:p>
+    <w:p>
+      <w:pPr>
+        <w:rPr>
+          <w:lang w:val="sk-SK"/>
+        </w:rPr>
+      </w:pPr>
+      <w:r>
+        <w:rPr>
+          <w:lang w:val="sk-SK"/>
+        </w:rPr>
+        <w:t>Our example was the Flags field, where i imagined it would hold the values of the Type variables. But we can merge Type and Flags into 1 field of 1B -&gt; Type. We also ended up changing the order and some of the Type variables altogether. We added types for NAK when trying retransmitting corrupted messages, fragmentation of the messages, fragmentation of the files . . .</w:t>
+      </w:r>
+    </w:p>
+    <w:p>
+      <w:pPr>
+        <w:rPr>
+          <w:lang w:val="sk-SK"/>
+        </w:rPr>
+      </w:pPr>
+      <w:r>
+        <w:rPr>
+          <w:lang w:val="sk-SK"/>
+        </w:rPr>
+        <w:t>We also omitted the Total Fragments field and instead we just send fragments and discern the last using a separate type (MSG_LAST_FRAGMENT/MSG_FILE_LAST_FRAGMENT) seq. Crc</w:t>
+      </w:r>
+    </w:p>
+    <w:p>
+      <w:pPr>
+        <w:rPr>
+          <w:lang w:val="sk-SK"/>
+        </w:rPr>
+      </w:pPr>
+      <w:r>
+        <w:rPr>
+          <w:lang w:val="sk-SK"/>
+        </w:rPr>
+        <w:t>We changed fragment number into a sequence number, only change was we added 2 bytes so now the Sequence number field is 4 Bytes long.</w:t>
+      </w:r>
+    </w:p>
+    <w:p>
+      <w:pPr>
+        <w:rPr>
+          <w:lang w:val="sk-SK"/>
+        </w:rPr>
+      </w:pPr>
+      <w:r>
+        <w:rPr>
+          <w:lang w:val="sk-SK"/>
+        </w:rPr>
+        <w:t>And we kept CRC field untouched, mostly because it was already useful and important field, for verifying the integrity of received files.</w:t>
+      </w:r>
+    </w:p>
+    <w:p>
+      <w:pPr>
         <w:tabs>
           <w:tab w:val="left" w:pos="916"/>
           <w:tab w:val="left" w:pos="1832"/>
@@ -4433,6 +4500,7 @@
           <w:b/>
           <w:bCs/>
         </w:rPr>
+        <w:lastRenderedPageBreak/>
         <w:t>MSG_FRAGMENT:</w:t>
       </w:r>
       <w:r>
@@ -4642,69 +4710,1265 @@
     </w:p>
     <w:p>
       <w:pPr>
-        <w:rPr>
-          <w:lang w:val="sk-SK"/>
-        </w:rPr>
-      </w:pPr>
-    </w:p>
-    <w:p>
-      <w:pPr>
-        <w:rPr>
-          <w:lang w:val="sk-SK"/>
-        </w:rPr>
-      </w:pPr>
-    </w:p>
-    <w:p>
-      <w:pPr>
-        <w:rPr>
-          <w:lang w:val="sk-SK"/>
-        </w:rPr>
-      </w:pPr>
-    </w:p>
-    <w:p>
-      <w:pPr>
-        <w:rPr>
-          <w:lang w:val="sk-SK"/>
-        </w:rPr>
-      </w:pPr>
-    </w:p>
-    <w:p>
-      <w:pPr>
-        <w:rPr>
-          <w:lang w:val="sk-SK"/>
-        </w:rPr>
-      </w:pPr>
-    </w:p>
-    <w:p>
-      <w:pPr>
-        <w:rPr>
-          <w:lang w:val="sk-SK"/>
-        </w:rPr>
-      </w:pPr>
-      <w:r>
-        <w:rPr>
-          <w:lang w:val="sk-SK"/>
-        </w:rPr>
-        <w:br w:type="page"/>
-      </w:r>
-    </w:p>
-    <w:p>
-      <w:pPr>
         <w:pStyle w:val="Heading2"/>
-      </w:pPr>
-      <w:bookmarkStart w:id="7" w:name="_Toc180425676"/>
+        <w:rPr>
+          <w:lang w:val="sk-SK"/>
+        </w:rPr>
+      </w:pPr>
+      <w:r>
+        <w:t>Message Creation and Parsing</w:t>
+      </w:r>
+    </w:p>
+    <w:p>
+      <w:pPr>
+        <w:pStyle w:val="NoSpacing"/>
+        <w:rPr>
+          <w:rStyle w:val="HTMLCode"/>
+          <w:rFonts w:eastAsiaTheme="majorEastAsia"/>
+          <w:b/>
+          <w:bCs/>
+        </w:rPr>
+      </w:pPr>
+    </w:p>
+    <w:p>
+      <w:r>
+        <w:rPr>
+          <w:rStyle w:val="HTMLCode"/>
+          <w:rFonts w:asciiTheme="minorHAnsi" w:eastAsiaTheme="majorEastAsia" w:hAnsiTheme="minorHAnsi"/>
+          <w:b/>
+          <w:bCs/>
+          <w:sz w:val="24"/>
+          <w:szCs w:val="24"/>
+        </w:rPr>
+        <w:t>create_message(msg_type, sequence_number, data=b'')</w:t>
+      </w:r>
+      <w:r>
+        <w:rPr>
+          <w:rStyle w:val="Strong"/>
+        </w:rPr>
+        <w:t>:</w:t>
+      </w:r>
+      <w:r>
+        <w:t xml:space="preserve"> </w:t>
+      </w:r>
+    </w:p>
+    <w:p>
+      <w:pPr>
+        <w:pStyle w:val="NoSpacing"/>
+        <w:ind w:left="720"/>
+      </w:pPr>
+      <w:r>
+        <w:t>Constructs a message with the specified type, sequence number, and data. It computes a CRC-32 checksum for data integrity and assembles the message in the defined format.</w:t>
+      </w:r>
+      <w:r>
+        <w:t xml:space="preserve"> </w:t>
+      </w:r>
+      <w:r>
+        <w:t xml:space="preserve">It does it in these steps: </w:t>
+      </w:r>
+    </w:p>
+    <w:p>
+      <w:pPr>
+        <w:pStyle w:val="NoSpacing"/>
+        <w:numPr>
+          <w:ilvl w:val="0"/>
+          <w:numId w:val="24"/>
+        </w:numPr>
+        <w:rPr>
+          <w:i/>
+          <w:iCs/>
+        </w:rPr>
+      </w:pPr>
+      <w:r>
+        <w:rPr>
+          <w:i/>
+          <w:iCs/>
+        </w:rPr>
+        <w:t>We calculate the CRC-32  through zlib.crc32 function</w:t>
+      </w:r>
+    </w:p>
+    <w:p>
+      <w:pPr>
+        <w:pStyle w:val="NoSpacing"/>
+        <w:numPr>
+          <w:ilvl w:val="0"/>
+          <w:numId w:val="24"/>
+        </w:numPr>
+        <w:rPr>
+          <w:i/>
+          <w:iCs/>
+        </w:rPr>
+      </w:pPr>
+      <w:r>
+        <w:rPr>
+          <w:i/>
+          <w:iCs/>
+        </w:rPr>
+        <w:t>CRC checksum is converted into 4 bytes along with sequence number.</w:t>
+      </w:r>
+    </w:p>
+    <w:p>
+      <w:pPr>
+        <w:pStyle w:val="NoSpacing"/>
+        <w:numPr>
+          <w:ilvl w:val="0"/>
+          <w:numId w:val="24"/>
+        </w:numPr>
+        <w:rPr>
+          <w:i/>
+          <w:iCs/>
+        </w:rPr>
+      </w:pPr>
+      <w:r>
+        <w:rPr>
+          <w:i/>
+          <w:iCs/>
+        </w:rPr>
+        <w:t>By concatenating [ 1B msg_type + 4B sequence number + 4B CRC checksum</w:t>
+      </w:r>
+      <w:r>
+        <w:rPr>
+          <w:i/>
+          <w:iCs/>
+        </w:rPr>
+        <w:t xml:space="preserve"> and than the rest of the data/message, we construct the message.</w:t>
+      </w:r>
+    </w:p>
+    <w:p>
+      <w:pPr>
+        <w:pStyle w:val="NoSpacing"/>
+        <w:ind w:left="720"/>
+      </w:pPr>
+      <w:r>
+        <w:t>These steps provide us a consistent interpretation of messages by the receiver.</w:t>
+      </w:r>
+    </w:p>
+    <w:p>
+      <w:pPr>
+        <w:pStyle w:val="NoSpacing"/>
+      </w:pPr>
+    </w:p>
+    <w:p>
+      <w:r>
+        <w:rPr>
+          <w:rStyle w:val="HTMLCode"/>
+          <w:rFonts w:asciiTheme="minorHAnsi" w:eastAsiaTheme="majorEastAsia" w:hAnsiTheme="minorHAnsi"/>
+          <w:b/>
+          <w:bCs/>
+          <w:sz w:val="24"/>
+          <w:szCs w:val="24"/>
+        </w:rPr>
+        <w:t>parse_message(message)</w:t>
+      </w:r>
+      <w:r>
+        <w:rPr>
+          <w:rStyle w:val="Strong"/>
+        </w:rPr>
+        <w:t>:</w:t>
+      </w:r>
+    </w:p>
+    <w:p>
+      <w:pPr>
+        <w:pStyle w:val="NoSpacing"/>
+        <w:ind w:left="720"/>
+      </w:pPr>
+      <w:r>
+        <w:t>Deconstructs a received message to extract the message type, sequence number, data, and verifies the CRC-32 checksum to ensure data integrity.</w:t>
+      </w:r>
+    </w:p>
+    <w:p>
+      <w:pPr>
+        <w:rPr>
+          <w:lang w:val="sk-SK"/>
+        </w:rPr>
+      </w:pPr>
     </w:p>
     <w:p>
       <w:pPr>
         <w:pStyle w:val="Heading2"/>
-      </w:pPr>
-      <w:r>
-        <w:t>Sources</w:t>
-      </w:r>
-      <w:bookmarkEnd w:id="7"/>
-    </w:p>
-    <w:p>
-      <w:hyperlink r:id="rId12" w:history="1">
+        <w:rPr>
+          <w:lang w:val="sk-SK"/>
+        </w:rPr>
+      </w:pPr>
+      <w:r>
+        <w:rPr>
+          <w:lang w:val="sk-SK"/>
+        </w:rPr>
+        <w:t>Connection Management</w:t>
+      </w:r>
+    </w:p>
+    <w:p>
+      <w:r>
+        <w:t xml:space="preserve">The connection </w:t>
+      </w:r>
+      <w:r>
+        <w:t xml:space="preserve">set up </w:t>
+      </w:r>
+      <w:r>
+        <w:t xml:space="preserve">process ensures that both the client and </w:t>
+      </w:r>
+      <w:r>
+        <w:t xml:space="preserve">the </w:t>
+      </w:r>
+      <w:r>
+        <w:t xml:space="preserve">server are ready for data exchange, </w:t>
+      </w:r>
+      <w:r>
+        <w:t xml:space="preserve">even if </w:t>
+      </w:r>
+      <w:r>
+        <w:t xml:space="preserve">UDP </w:t>
+      </w:r>
+      <w:r>
+        <w:t xml:space="preserve">is </w:t>
+      </w:r>
+      <w:r>
+        <w:t xml:space="preserve">a connectionless protocol. </w:t>
+      </w:r>
+      <w:r>
+        <w:t xml:space="preserve">We can </w:t>
+      </w:r>
+      <w:r>
+        <w:t xml:space="preserve">achieve this through a </w:t>
+      </w:r>
+      <w:r>
+        <w:rPr>
+          <w:b/>
+          <w:bCs/>
+        </w:rPr>
+        <w:t>three-way handshake</w:t>
+      </w:r>
+      <w:r>
+        <w:t xml:space="preserve"> process</w:t>
+      </w:r>
+      <w:r>
+        <w:t xml:space="preserve"> and implementing keep-alive system for maintaining this connection made with 3-Way HS </w:t>
+      </w:r>
+    </w:p>
+    <w:p>
+      <w:pPr>
+        <w:rPr>
+          <w:lang w:val="sk-SK"/>
+        </w:rPr>
+      </w:pPr>
+    </w:p>
+    <w:p>
+      <w:pPr>
+        <w:pStyle w:val="Heading3"/>
+        <w:rPr>
+          <w:lang w:val="sk-SK"/>
+        </w:rPr>
+      </w:pPr>
+      <w:r>
+        <w:t>Three-Way Handshake</w:t>
+      </w:r>
+      <w:r>
+        <w:rPr>
+          <w:noProof/>
+          <w:lang w:val="sk-SK"/>
+        </w:rPr>
+        <w:drawing>
+          <wp:anchor distT="0" distB="0" distL="114300" distR="114300" simplePos="0" relativeHeight="251669504" behindDoc="1" locked="0" layoutInCell="1" allowOverlap="1" wp14:anchorId="434ABDC1" wp14:editId="7FA72C8F">
+            <wp:simplePos x="0" y="0"/>
+            <wp:positionH relativeFrom="margin">
+              <wp:posOffset>3449955</wp:posOffset>
+            </wp:positionH>
+            <wp:positionV relativeFrom="paragraph">
+              <wp:posOffset>10795</wp:posOffset>
+            </wp:positionV>
+            <wp:extent cx="2207895" cy="3528060"/>
+            <wp:effectExtent l="0" t="0" r="1905" b="0"/>
+            <wp:wrapTight wrapText="bothSides">
+              <wp:wrapPolygon edited="0">
+                <wp:start x="0" y="0"/>
+                <wp:lineTo x="0" y="21460"/>
+                <wp:lineTo x="21432" y="21460"/>
+                <wp:lineTo x="21432" y="0"/>
+                <wp:lineTo x="0" y="0"/>
+              </wp:wrapPolygon>
+            </wp:wrapTight>
+            <wp:docPr id="72073223" name="Picture 1" descr="A diagram of a network&#10;&#10;Description automatically generated"/>
+            <wp:cNvGraphicFramePr>
+              <a:graphicFrameLocks xmlns:a="http://schemas.openxmlformats.org/drawingml/2006/main" noChangeAspect="1"/>
+            </wp:cNvGraphicFramePr>
+            <a:graphic xmlns:a="http://schemas.openxmlformats.org/drawingml/2006/main">
+              <a:graphicData uri="http://schemas.openxmlformats.org/drawingml/2006/picture">
+                <pic:pic xmlns:pic="http://schemas.openxmlformats.org/drawingml/2006/picture">
+                  <pic:nvPicPr>
+                    <pic:cNvPr id="1215958504" name="Picture 1" descr="A diagram of a network&#10;&#10;Description automatically generated"/>
+                    <pic:cNvPicPr/>
+                  </pic:nvPicPr>
+                  <pic:blipFill>
+                    <a:blip r:embed="rId8">
+                      <a:extLst>
+                        <a:ext uri="{28A0092B-C50C-407E-A947-70E740481C1C}">
+                          <a14:useLocalDpi xmlns:a14="http://schemas.microsoft.com/office/drawing/2010/main" val="0"/>
+                        </a:ext>
+                      </a:extLst>
+                    </a:blip>
+                    <a:stretch>
+                      <a:fillRect/>
+                    </a:stretch>
+                  </pic:blipFill>
+                  <pic:spPr>
+                    <a:xfrm>
+                      <a:off x="0" y="0"/>
+                      <a:ext cx="2207895" cy="3528060"/>
+                    </a:xfrm>
+                    <a:prstGeom prst="rect">
+                      <a:avLst/>
+                    </a:prstGeom>
+                  </pic:spPr>
+                </pic:pic>
+              </a:graphicData>
+            </a:graphic>
+            <wp14:sizeRelH relativeFrom="margin">
+              <wp14:pctWidth>0</wp14:pctWidth>
+            </wp14:sizeRelH>
+            <wp14:sizeRelV relativeFrom="margin">
+              <wp14:pctHeight>0</wp14:pctHeight>
+            </wp14:sizeRelV>
+          </wp:anchor>
+        </w:drawing>
+      </w:r>
+    </w:p>
+    <w:p>
+      <w:r>
+        <w:t xml:space="preserve">We took inspiration from the </w:t>
+      </w:r>
+      <w:r>
+        <w:t>TCP</w:t>
+      </w:r>
+      <w:r>
+        <w:t>-</w:t>
+      </w:r>
+      <w:r>
+        <w:t>like behavior for reliability.</w:t>
+      </w:r>
+    </w:p>
+    <w:p>
+      <w:pPr>
+        <w:rPr>
+          <w:lang w:val="sk-SK"/>
+        </w:rPr>
+      </w:pPr>
+      <w:r>
+        <w:t>The steps remain the same as during control checkpoint:</w:t>
+      </w:r>
+    </w:p>
+    <w:p>
+      <w:pPr>
+        <w:pStyle w:val="ListParagraph"/>
+        <w:numPr>
+          <w:ilvl w:val="0"/>
+          <w:numId w:val="28"/>
+        </w:numPr>
+        <w:rPr>
+          <w:lang w:val="sk-SK"/>
+        </w:rPr>
+      </w:pPr>
+      <w:r>
+        <w:rPr>
+          <w:b/>
+          <w:bCs/>
+          <w:lang w:val="sk-SK"/>
+        </w:rPr>
+        <w:t>SYN</w:t>
+      </w:r>
+      <w:r>
+        <w:rPr>
+          <w:lang w:val="sk-SK"/>
+        </w:rPr>
+        <w:t xml:space="preserve"> (Synchronize Request):</w:t>
+      </w:r>
+    </w:p>
+    <w:p>
+      <w:pPr>
+        <w:numPr>
+          <w:ilvl w:val="0"/>
+          <w:numId w:val="2"/>
+        </w:numPr>
+        <w:rPr>
+          <w:lang w:val="sk-SK"/>
+        </w:rPr>
+      </w:pPr>
+      <w:r>
+        <w:rPr>
+          <w:lang w:val="sk-SK"/>
+        </w:rPr>
+        <w:t xml:space="preserve">Peer A initiates the connection by sending a SYN message to Peer B. </w:t>
+      </w:r>
+    </w:p>
+    <w:p>
+      <w:pPr>
+        <w:numPr>
+          <w:ilvl w:val="1"/>
+          <w:numId w:val="2"/>
+        </w:numPr>
+        <w:rPr>
+          <w:lang w:val="sk-SK"/>
+        </w:rPr>
+      </w:pPr>
+      <w:r>
+        <w:rPr>
+          <w:lang w:val="sk-SK"/>
+        </w:rPr>
+        <w:t>This message signals Peer A wants to establish a connection with the Peer B.</w:t>
+      </w:r>
+    </w:p>
+    <w:p>
+      <w:pPr>
+        <w:pStyle w:val="ListParagraph"/>
+        <w:numPr>
+          <w:ilvl w:val="0"/>
+          <w:numId w:val="28"/>
+        </w:numPr>
+        <w:rPr>
+          <w:lang w:val="sk-SK"/>
+        </w:rPr>
+      </w:pPr>
+      <w:r>
+        <w:rPr>
+          <w:b/>
+          <w:bCs/>
+          <w:lang w:val="sk-SK"/>
+        </w:rPr>
+        <w:t>SYNACK</w:t>
+      </w:r>
+      <w:r>
+        <w:rPr>
+          <w:lang w:val="sk-SK"/>
+        </w:rPr>
+        <w:t xml:space="preserve"> (SYN Acknowledgment):</w:t>
+      </w:r>
+    </w:p>
+    <w:p>
+      <w:pPr>
+        <w:pStyle w:val="ListParagraph"/>
+        <w:numPr>
+          <w:ilvl w:val="0"/>
+          <w:numId w:val="2"/>
+        </w:numPr>
+        <w:rPr>
+          <w:lang w:val="sk-SK"/>
+        </w:rPr>
+      </w:pPr>
+      <w:r>
+        <w:rPr>
+          <w:lang w:val="sk-SK"/>
+        </w:rPr>
+        <w:t xml:space="preserve">Upon receiving the SYN message, Peer B responds with a SYNACK message. </w:t>
+      </w:r>
+    </w:p>
+    <w:p>
+      <w:pPr>
+        <w:pStyle w:val="ListParagraph"/>
+        <w:numPr>
+          <w:ilvl w:val="1"/>
+          <w:numId w:val="2"/>
+        </w:numPr>
+        <w:rPr>
+          <w:lang w:val="sk-SK"/>
+        </w:rPr>
+      </w:pPr>
+      <w:r>
+        <w:rPr>
+          <w:lang w:val="sk-SK"/>
+        </w:rPr>
+        <w:t xml:space="preserve">This message acknowledges that the SYN message was received and that Peer B is ready to establish the connection. </w:t>
+      </w:r>
+    </w:p>
+    <w:p>
+      <w:pPr>
+        <w:rPr>
+          <w:lang w:val="sk-SK"/>
+        </w:rPr>
+      </w:pPr>
+    </w:p>
+    <w:p>
+      <w:pPr>
+        <w:pStyle w:val="ListParagraph"/>
+        <w:numPr>
+          <w:ilvl w:val="0"/>
+          <w:numId w:val="28"/>
+        </w:numPr>
+        <w:rPr>
+          <w:lang w:val="sk-SK"/>
+        </w:rPr>
+      </w:pPr>
+      <w:r>
+        <w:rPr>
+          <w:b/>
+          <w:bCs/>
+          <w:lang w:val="sk-SK"/>
+        </w:rPr>
+        <w:t>ACK</w:t>
+      </w:r>
+      <w:r>
+        <w:rPr>
+          <w:lang w:val="sk-SK"/>
+        </w:rPr>
+        <w:t xml:space="preserve"> (Acknowledgment):</w:t>
+      </w:r>
+    </w:p>
+    <w:p>
+      <w:pPr>
+        <w:pStyle w:val="ListParagraph"/>
+        <w:numPr>
+          <w:ilvl w:val="0"/>
+          <w:numId w:val="2"/>
+        </w:numPr>
+        <w:rPr>
+          <w:lang w:val="sk-SK"/>
+        </w:rPr>
+      </w:pPr>
+      <w:r>
+        <w:rPr>
+          <w:lang w:val="sk-SK"/>
+        </w:rPr>
+        <w:t xml:space="preserve">Peer A, after receiving the SYN-ACK message, sends a final ACK message to Peer B. </w:t>
+      </w:r>
+    </w:p>
+    <w:p>
+      <w:pPr>
+        <w:pStyle w:val="ListParagraph"/>
+        <w:numPr>
+          <w:ilvl w:val="1"/>
+          <w:numId w:val="2"/>
+        </w:numPr>
+        <w:rPr>
+          <w:lang w:val="sk-SK"/>
+        </w:rPr>
+      </w:pPr>
+      <w:r>
+        <w:rPr>
+          <w:lang w:val="sk-SK"/>
+        </w:rPr>
+        <w:t>This message confirms that both sides are ready. Once this ACK message is received by Peer B, the connection is fully established.</w:t>
+      </w:r>
+    </w:p>
+    <w:p>
+      <w:pPr>
+        <w:rPr>
+          <w:lang w:val="sk-SK"/>
+        </w:rPr>
+      </w:pPr>
+      <w:r>
+        <w:rPr>
+          <w:lang w:val="sk-SK"/>
+        </w:rPr>
+        <w:t>Example flow, visualized via wireshark and our custom lua script:</w:t>
+      </w:r>
+    </w:p>
+    <w:p>
+      <w:pPr>
+        <w:rPr>
+          <w:lang w:val="sk-SK"/>
+        </w:rPr>
+      </w:pPr>
+      <w:r>
+        <w:rPr>
+          <w:lang w:val="sk-SK"/>
+        </w:rPr>
+        <w:drawing>
+          <wp:inline distT="0" distB="0" distL="0" distR="0" wp14:anchorId="03743C29" wp14:editId="4F2CAE5C">
+            <wp:extent cx="5731510" cy="1835785"/>
+            <wp:effectExtent l="0" t="0" r="2540" b="0"/>
+            <wp:docPr id="672165223" name="Picture 1"/>
+            <wp:cNvGraphicFramePr>
+              <a:graphicFrameLocks xmlns:a="http://schemas.openxmlformats.org/drawingml/2006/main" noChangeAspect="1"/>
+            </wp:cNvGraphicFramePr>
+            <a:graphic xmlns:a="http://schemas.openxmlformats.org/drawingml/2006/main">
+              <a:graphicData uri="http://schemas.openxmlformats.org/drawingml/2006/picture">
+                <pic:pic xmlns:pic="http://schemas.openxmlformats.org/drawingml/2006/picture">
+                  <pic:nvPicPr>
+                    <pic:cNvPr id="672165223" name=""/>
+                    <pic:cNvPicPr/>
+                  </pic:nvPicPr>
+                  <pic:blipFill>
+                    <a:blip r:embed="rId12"/>
+                    <a:stretch>
+                      <a:fillRect/>
+                    </a:stretch>
+                  </pic:blipFill>
+                  <pic:spPr>
+                    <a:xfrm>
+                      <a:off x="0" y="0"/>
+                      <a:ext cx="5731510" cy="1835785"/>
+                    </a:xfrm>
+                    <a:prstGeom prst="rect">
+                      <a:avLst/>
+                    </a:prstGeom>
+                  </pic:spPr>
+                </pic:pic>
+              </a:graphicData>
+            </a:graphic>
+          </wp:inline>
+        </w:drawing>
+      </w:r>
+    </w:p>
+    <w:p>
+      <w:bookmarkStart w:id="8" w:name="_Toc180425676"/>
+    </w:p>
+    <w:p>
+      <w:r>
+        <w:lastRenderedPageBreak/>
+        <w:t xml:space="preserve">If any step in the handshake fails due to packet loss, the </w:t>
+      </w:r>
+      <w:r>
+        <w:t xml:space="preserve">sender </w:t>
+      </w:r>
+      <w:r>
+        <w:t>will retry sending </w:t>
+      </w:r>
+      <w:hyperlink r:id="rId13" w:history="1">
+        <w:r>
+          <w:rPr>
+            <w:rStyle w:val="Hyperlink"/>
+          </w:rPr>
+          <w:t>MSG_SYN</w:t>
+        </w:r>
+      </w:hyperlink>
+      <w:r>
+        <w:t> up to a maximum number of retries (</w:t>
+      </w:r>
+      <w:hyperlink r:id="rId14" w:history="1">
+        <w:r>
+          <w:rPr>
+            <w:rStyle w:val="Hyperlink"/>
+          </w:rPr>
+          <w:t>max_retries=3</w:t>
+        </w:r>
+      </w:hyperlink>
+      <w:r>
+        <w:tab/>
+      </w:r>
+      <w:r>
+        <w:t>).</w:t>
+      </w:r>
+    </w:p>
+    <w:p/>
+    <w:p>
+      <w:pPr>
+        <w:pStyle w:val="Heading3"/>
+      </w:pPr>
+      <w:r>
+        <w:t>Keep-Alive Mechanism</w:t>
+      </w:r>
+    </w:p>
+    <w:p>
+      <w:r>
+        <w:t>The Keep-Alive mechanism is integral to maintaining a</w:t>
+      </w:r>
+      <w:r>
+        <w:t xml:space="preserve">n active and </w:t>
+      </w:r>
+      <w:r>
+        <w:t xml:space="preserve">responsive connection between the </w:t>
+      </w:r>
+      <w:r>
+        <w:t>peers.</w:t>
+      </w:r>
+    </w:p>
+    <w:p>
+      <w:pPr>
+        <w:pStyle w:val="ListParagraph"/>
+        <w:numPr>
+          <w:ilvl w:val="0"/>
+          <w:numId w:val="25"/>
+        </w:numPr>
+        <w:rPr>
+          <w:i/>
+          <w:iCs/>
+        </w:rPr>
+      </w:pPr>
+      <w:r>
+        <w:rPr>
+          <w:i/>
+          <w:iCs/>
+        </w:rPr>
+        <w:t>It addresses the stateless nature of UDP by ensuring that the connection remains active.</w:t>
+      </w:r>
+    </w:p>
+    <w:p>
+      <w:pPr>
+        <w:pStyle w:val="Heading5"/>
+        <w:rPr>
+          <w:rFonts w:hint="eastAsia"/>
+        </w:rPr>
+      </w:pPr>
+      <w:r>
+        <w:t>Keep-Alive PDU</w:t>
+      </w:r>
+    </w:p>
+    <w:p>
+      <w:pPr>
+        <w:pStyle w:val="NoSpacing"/>
+        <w:numPr>
+          <w:ilvl w:val="0"/>
+          <w:numId w:val="25"/>
+        </w:numPr>
+        <w:rPr>
+          <w:i/>
+          <w:iCs/>
+        </w:rPr>
+      </w:pPr>
+      <w:r>
+        <w:rPr>
+          <w:i/>
+          <w:iCs/>
+        </w:rPr>
+        <w:t>Utilizes the Type field, using the value of 5 (MSG_KEEP_ALIVE)</w:t>
+      </w:r>
+    </w:p>
+    <w:p>
+      <w:pPr>
+        <w:pStyle w:val="NoSpacing"/>
+        <w:numPr>
+          <w:ilvl w:val="0"/>
+          <w:numId w:val="25"/>
+        </w:numPr>
+        <w:rPr>
+          <w:i/>
+          <w:iCs/>
+        </w:rPr>
+      </w:pPr>
+      <w:r>
+        <w:rPr>
+          <w:i/>
+          <w:iCs/>
+        </w:rPr>
+        <w:t>It has no additonal data, making it lightweight for continous sending</w:t>
+      </w:r>
+    </w:p>
+    <w:p>
+      <w:pPr>
+        <w:pStyle w:val="NoSpacing"/>
+        <w:numPr>
+          <w:ilvl w:val="0"/>
+          <w:numId w:val="25"/>
+        </w:numPr>
+        <w:rPr>
+          <w:i/>
+          <w:iCs/>
+        </w:rPr>
+      </w:pPr>
+      <w:r>
+        <w:rPr>
+          <w:i/>
+          <w:iCs/>
+        </w:rPr>
+        <w:t>This packet is sent at regularly to confirm connection is still up</w:t>
+      </w:r>
+    </w:p>
+    <w:p>
+      <w:pPr>
+        <w:pStyle w:val="ListParagraph"/>
+        <w:numPr>
+          <w:ilvl w:val="0"/>
+          <w:numId w:val="25"/>
+        </w:numPr>
+        <w:rPr>
+          <w:i/>
+          <w:iCs/>
+        </w:rPr>
+      </w:pPr>
+      <w:r>
+        <w:t>When either peer does not receive a keep-alive message even after 3 timeout intervals</w:t>
+      </w:r>
+      <w:r>
+        <w:rPr>
+          <w:i/>
+          <w:iCs/>
+        </w:rPr>
+        <w:t xml:space="preserve"> (15s). </w:t>
+      </w:r>
+      <w:r>
+        <w:t>After that,</w:t>
+      </w:r>
+      <w:r>
+        <w:rPr>
+          <w:i/>
+          <w:iCs/>
+        </w:rPr>
+        <w:t xml:space="preserve"> the connection is closed</w:t>
+      </w:r>
+      <w:r>
+        <w:rPr>
+          <w:i/>
+          <w:iCs/>
+        </w:rPr>
+        <w:t xml:space="preserve"> and terminated.</w:t>
+      </w:r>
+    </w:p>
+    <w:p>
+      <w:r>
+        <w:t xml:space="preserve">Example </w:t>
+      </w:r>
+      <w:r>
+        <w:t xml:space="preserve">keep-alive process </w:t>
+      </w:r>
+      <w:r>
+        <w:t>flow, visualized via wireshark and our custom lua script:</w:t>
+      </w:r>
+    </w:p>
+    <w:p>
+      <w:r>
+        <w:drawing>
+          <wp:inline distT="0" distB="0" distL="0" distR="0" wp14:anchorId="0FCF9C07" wp14:editId="63780CB1">
+            <wp:extent cx="5731510" cy="2052955"/>
+            <wp:effectExtent l="0" t="0" r="2540" b="4445"/>
+            <wp:docPr id="210647358" name="Picture 1"/>
+            <wp:cNvGraphicFramePr>
+              <a:graphicFrameLocks xmlns:a="http://schemas.openxmlformats.org/drawingml/2006/main" noChangeAspect="1"/>
+            </wp:cNvGraphicFramePr>
+            <a:graphic xmlns:a="http://schemas.openxmlformats.org/drawingml/2006/main">
+              <a:graphicData uri="http://schemas.openxmlformats.org/drawingml/2006/picture">
+                <pic:pic xmlns:pic="http://schemas.openxmlformats.org/drawingml/2006/picture">
+                  <pic:nvPicPr>
+                    <pic:cNvPr id="210647358" name=""/>
+                    <pic:cNvPicPr/>
+                  </pic:nvPicPr>
+                  <pic:blipFill>
+                    <a:blip r:embed="rId15"/>
+                    <a:stretch>
+                      <a:fillRect/>
+                    </a:stretch>
+                  </pic:blipFill>
+                  <pic:spPr>
+                    <a:xfrm>
+                      <a:off x="0" y="0"/>
+                      <a:ext cx="5731510" cy="2052955"/>
+                    </a:xfrm>
+                    <a:prstGeom prst="rect">
+                      <a:avLst/>
+                    </a:prstGeom>
+                  </pic:spPr>
+                </pic:pic>
+              </a:graphicData>
+            </a:graphic>
+          </wp:inline>
+        </w:drawing>
+      </w:r>
+    </w:p>
+    <w:p>
+      <w:pPr>
+        <w:pStyle w:val="Heading2"/>
+      </w:pPr>
+    </w:p>
+    <w:p>
+      <w:pPr>
+        <w:pStyle w:val="Heading2"/>
+      </w:pPr>
+    </w:p>
+    <w:p>
+      <w:pPr>
+        <w:pStyle w:val="Heading2"/>
+      </w:pPr>
+      <w:r>
+        <w:t>CRC32</w:t>
+      </w:r>
+    </w:p>
+    <w:p>
+      <w:pPr>
+        <w:pStyle w:val="NoSpacing"/>
+      </w:pPr>
+      <w:r>
+        <w:t xml:space="preserve">We employed CRC32 to </w:t>
+      </w:r>
+      <w:r>
+        <w:rPr>
+          <w:b/>
+          <w:bCs/>
+        </w:rPr>
+        <w:t>detect any modifications</w:t>
+      </w:r>
+      <w:r>
+        <w:t xml:space="preserve"> to the </w:t>
+      </w:r>
+      <w:r>
+        <w:rPr>
+          <w:i/>
+          <w:iCs/>
+        </w:rPr>
+        <w:t>transmitted data</w:t>
+      </w:r>
+      <w:r>
+        <w:t>.</w:t>
+      </w:r>
+    </w:p>
+    <w:p>
+      <w:pPr>
+        <w:pStyle w:val="Heading2"/>
+      </w:pPr>
+      <w:r>
+        <w:rPr>
+          <w:rFonts w:asciiTheme="minorHAnsi" w:eastAsiaTheme="minorHAnsi" w:hAnsiTheme="minorHAnsi" w:cstheme="minorBidi"/>
+          <w:color w:val="auto"/>
+          <w:sz w:val="24"/>
+          <w:szCs w:val="24"/>
+        </w:rPr>
+        <w:lastRenderedPageBreak/>
+        <w:t xml:space="preserve"> We use the </w:t>
+      </w:r>
+      <w:r>
+        <w:rPr>
+          <w:rFonts w:asciiTheme="minorHAnsi" w:eastAsiaTheme="minorHAnsi" w:hAnsiTheme="minorHAnsi" w:cstheme="minorBidi"/>
+          <w:i/>
+          <w:iCs/>
+          <w:color w:val="auto"/>
+          <w:sz w:val="24"/>
+          <w:szCs w:val="24"/>
+        </w:rPr>
+        <w:t>zlib</w:t>
+      </w:r>
+      <w:r>
+        <w:rPr>
+          <w:rFonts w:asciiTheme="minorHAnsi" w:eastAsiaTheme="minorHAnsi" w:hAnsiTheme="minorHAnsi" w:cstheme="minorBidi"/>
+          <w:color w:val="auto"/>
+          <w:sz w:val="24"/>
+          <w:szCs w:val="24"/>
+        </w:rPr>
+        <w:t xml:space="preserve"> library for calculating CRC using the function </w:t>
+      </w:r>
+      <w:r>
+        <w:rPr>
+          <w:rFonts w:asciiTheme="minorHAnsi" w:eastAsiaTheme="minorHAnsi" w:hAnsiTheme="minorHAnsi" w:cstheme="minorBidi"/>
+          <w:i/>
+          <w:iCs/>
+          <w:color w:val="auto"/>
+          <w:sz w:val="24"/>
+          <w:szCs w:val="24"/>
+        </w:rPr>
+        <w:t>zlib.crc32().</w:t>
+      </w:r>
+      <w:r>
+        <w:rPr>
+          <w:rFonts w:asciiTheme="minorHAnsi" w:eastAsiaTheme="minorHAnsi" w:hAnsiTheme="minorHAnsi" w:cstheme="minorBidi"/>
+          <w:color w:val="auto"/>
+          <w:sz w:val="24"/>
+          <w:szCs w:val="24"/>
+        </w:rPr>
+        <w:t xml:space="preserve"> This results in a checksum value, which the peers can use to verify the integrity of the data by comparing the </w:t>
+      </w:r>
+      <w:r>
+        <w:rPr>
+          <w:rFonts w:asciiTheme="minorHAnsi" w:eastAsiaTheme="minorHAnsi" w:hAnsiTheme="minorHAnsi" w:cstheme="minorBidi"/>
+          <w:b/>
+          <w:bCs/>
+          <w:color w:val="auto"/>
+          <w:sz w:val="24"/>
+          <w:szCs w:val="24"/>
+        </w:rPr>
+        <w:t>transmitted checksum</w:t>
+      </w:r>
+      <w:r>
+        <w:rPr>
+          <w:rFonts w:asciiTheme="minorHAnsi" w:eastAsiaTheme="minorHAnsi" w:hAnsiTheme="minorHAnsi" w:cstheme="minorBidi"/>
+          <w:color w:val="auto"/>
+          <w:sz w:val="24"/>
+          <w:szCs w:val="24"/>
+        </w:rPr>
+        <w:t xml:space="preserve"> with a </w:t>
+      </w:r>
+      <w:r>
+        <w:rPr>
+          <w:rFonts w:asciiTheme="minorHAnsi" w:eastAsiaTheme="minorHAnsi" w:hAnsiTheme="minorHAnsi" w:cstheme="minorBidi"/>
+          <w:b/>
+          <w:bCs/>
+          <w:color w:val="auto"/>
+          <w:sz w:val="24"/>
+          <w:szCs w:val="24"/>
+        </w:rPr>
+        <w:t>newly calculated</w:t>
+      </w:r>
+      <w:r>
+        <w:rPr>
+          <w:rFonts w:asciiTheme="minorHAnsi" w:eastAsiaTheme="minorHAnsi" w:hAnsiTheme="minorHAnsi" w:cstheme="minorBidi"/>
+          <w:color w:val="auto"/>
+          <w:sz w:val="24"/>
+          <w:szCs w:val="24"/>
+        </w:rPr>
+        <w:t xml:space="preserve"> </w:t>
+      </w:r>
+      <w:r>
+        <w:rPr>
+          <w:rFonts w:asciiTheme="minorHAnsi" w:eastAsiaTheme="minorHAnsi" w:hAnsiTheme="minorHAnsi" w:cstheme="minorBidi"/>
+          <w:b/>
+          <w:bCs/>
+          <w:color w:val="auto"/>
+          <w:sz w:val="24"/>
+          <w:szCs w:val="24"/>
+        </w:rPr>
+        <w:t>one</w:t>
+      </w:r>
+      <w:r>
+        <w:rPr>
+          <w:rFonts w:asciiTheme="minorHAnsi" w:eastAsiaTheme="minorHAnsi" w:hAnsiTheme="minorHAnsi" w:cstheme="minorBidi"/>
+          <w:color w:val="auto"/>
+          <w:sz w:val="24"/>
+          <w:szCs w:val="24"/>
+        </w:rPr>
+        <w:t xml:space="preserve"> on the </w:t>
+      </w:r>
+      <w:r>
+        <w:rPr>
+          <w:rFonts w:asciiTheme="minorHAnsi" w:eastAsiaTheme="minorHAnsi" w:hAnsiTheme="minorHAnsi" w:cstheme="minorBidi"/>
+          <w:i/>
+          <w:iCs/>
+          <w:color w:val="auto"/>
+          <w:sz w:val="24"/>
+          <w:szCs w:val="24"/>
+        </w:rPr>
+        <w:t>received data</w:t>
+      </w:r>
+      <w:r>
+        <w:rPr>
+          <w:rFonts w:asciiTheme="minorHAnsi" w:eastAsiaTheme="minorHAnsi" w:hAnsiTheme="minorHAnsi" w:cstheme="minorBidi"/>
+          <w:color w:val="auto"/>
+          <w:sz w:val="24"/>
+          <w:szCs w:val="24"/>
+        </w:rPr>
+        <w:t xml:space="preserve">. If the values match, the data is </w:t>
+      </w:r>
+      <w:r>
+        <w:rPr>
+          <w:rFonts w:asciiTheme="minorHAnsi" w:eastAsiaTheme="minorHAnsi" w:hAnsiTheme="minorHAnsi" w:cstheme="minorBidi"/>
+          <w:b/>
+          <w:bCs/>
+          <w:color w:val="auto"/>
+          <w:sz w:val="24"/>
+          <w:szCs w:val="24"/>
+        </w:rPr>
+        <w:t>intact</w:t>
+      </w:r>
+      <w:r>
+        <w:rPr>
+          <w:rFonts w:asciiTheme="minorHAnsi" w:eastAsiaTheme="minorHAnsi" w:hAnsiTheme="minorHAnsi" w:cstheme="minorBidi"/>
+          <w:color w:val="auto"/>
+          <w:sz w:val="24"/>
+          <w:szCs w:val="24"/>
+        </w:rPr>
+        <w:t xml:space="preserve">; otherwise, it indicates corruption and triggers </w:t>
+      </w:r>
+      <w:r>
+        <w:rPr>
+          <w:rFonts w:asciiTheme="minorHAnsi" w:eastAsiaTheme="minorHAnsi" w:hAnsiTheme="minorHAnsi" w:cstheme="minorBidi"/>
+          <w:i/>
+          <w:iCs/>
+          <w:color w:val="auto"/>
+          <w:sz w:val="24"/>
+          <w:szCs w:val="24"/>
+        </w:rPr>
+        <w:t>retransmission</w:t>
+      </w:r>
+      <w:r>
+        <w:rPr>
+          <w:rFonts w:asciiTheme="minorHAnsi" w:eastAsiaTheme="minorHAnsi" w:hAnsiTheme="minorHAnsi" w:cstheme="minorBidi"/>
+          <w:color w:val="auto"/>
+          <w:sz w:val="24"/>
+          <w:szCs w:val="24"/>
+        </w:rPr>
+        <w:t>.</w:t>
+      </w:r>
+    </w:p>
+    <w:p>
+      <w:pPr>
+        <w:pStyle w:val="Heading4"/>
+      </w:pPr>
+      <w:r>
+        <w:t xml:space="preserve">Calculating </w:t>
+      </w:r>
+      <w:r>
+        <w:t>CRC32</w:t>
+      </w:r>
+    </w:p>
+    <w:p>
+      <w:r>
+        <w:t>CRC32 is calculated in zlib.crc32 or in general by processing the input data byte</w:t>
+      </w:r>
+      <w:r>
+        <w:t xml:space="preserve"> </w:t>
+      </w:r>
+      <w:r>
+        <w:t>by</w:t>
+      </w:r>
+      <w:r>
+        <w:t xml:space="preserve"> </w:t>
+      </w:r>
+      <w:r>
+        <w:t>byte through a predefined polynomial-based algorithm</w:t>
+      </w:r>
+      <w:r>
+        <w:t xml:space="preserve"> in zlib.crc32 </w:t>
+      </w:r>
+      <w:r>
+        <w:t>the polynomial used</w:t>
+      </w:r>
+      <w:r>
+        <w:t xml:space="preserve"> is </w:t>
+      </w:r>
+      <w:r>
+        <w:rPr>
+          <w:rStyle w:val="Strong"/>
+        </w:rPr>
+        <w:t>0xEDB88320</w:t>
+      </w:r>
+      <w:r>
+        <w:rPr>
+          <w:rStyle w:val="Strong"/>
+        </w:rPr>
+        <w:t xml:space="preserve"> </w:t>
+      </w:r>
+      <w:r>
+        <w:rPr>
+          <w:rStyle w:val="Strong"/>
+          <w:b w:val="0"/>
+          <w:bCs w:val="0"/>
+        </w:rPr>
+        <w:t>(IEEE 802.3)</w:t>
+      </w:r>
+      <w:r>
+        <w:t xml:space="preserve">. Each byte is combined with the current CRC value using a bitwise XOR operation, and the result is shifted and modified according to the polynomial. This process iteratively updates the CRC value for each byte, producing a final checksum that represents the entire data. </w:t>
+      </w:r>
+    </w:p>
+    <w:p>
+      <w:r>
+        <w:t xml:space="preserve">The output is a 32-bit </w:t>
+      </w:r>
+      <w:r>
+        <w:t>(</w:t>
+      </w:r>
+      <w:r>
+        <w:t>CRC</w:t>
+      </w:r>
+      <w:r>
+        <w:rPr>
+          <w:b/>
+          <w:bCs/>
+        </w:rPr>
+        <w:t>32</w:t>
+      </w:r>
+      <w:r>
+        <w:t xml:space="preserve">) </w:t>
+      </w:r>
+      <w:r>
+        <w:t>integer that serves as a representation of the data</w:t>
+      </w:r>
+      <w:r>
+        <w:t>’</w:t>
+      </w:r>
+      <w:r>
+        <w:t>s integrity.</w:t>
+      </w:r>
+    </w:p>
+    <w:p/>
+    <w:p>
+      <w:r>
+        <w:drawing>
+          <wp:inline distT="0" distB="0" distL="0" distR="0" wp14:anchorId="717F448B" wp14:editId="2556CE50">
+            <wp:extent cx="5731510" cy="3756025"/>
+            <wp:effectExtent l="0" t="0" r="2540" b="0"/>
+            <wp:docPr id="1241925376" name="Picture 1" descr="A screenshot of a computer program&#10;&#10;Description automatically generated"/>
+            <wp:cNvGraphicFramePr>
+              <a:graphicFrameLocks xmlns:a="http://schemas.openxmlformats.org/drawingml/2006/main" noChangeAspect="1"/>
+            </wp:cNvGraphicFramePr>
+            <a:graphic xmlns:a="http://schemas.openxmlformats.org/drawingml/2006/main">
+              <a:graphicData uri="http://schemas.openxmlformats.org/drawingml/2006/picture">
+                <pic:pic xmlns:pic="http://schemas.openxmlformats.org/drawingml/2006/picture">
+                  <pic:nvPicPr>
+                    <pic:cNvPr id="1241925376" name="Picture 1" descr="A screenshot of a computer program&#10;&#10;Description automatically generated"/>
+                    <pic:cNvPicPr/>
+                  </pic:nvPicPr>
+                  <pic:blipFill>
+                    <a:blip r:embed="rId16"/>
+                    <a:stretch>
+                      <a:fillRect/>
+                    </a:stretch>
+                  </pic:blipFill>
+                  <pic:spPr>
+                    <a:xfrm>
+                      <a:off x="0" y="0"/>
+                      <a:ext cx="5731510" cy="3756025"/>
+                    </a:xfrm>
+                    <a:prstGeom prst="rect">
+                      <a:avLst/>
+                    </a:prstGeom>
+                  </pic:spPr>
+                </pic:pic>
+              </a:graphicData>
+            </a:graphic>
+          </wp:inline>
+        </w:drawing>
+      </w:r>
+    </w:p>
+    <w:p>
+      <w:pPr>
+        <w:rPr>
+          <w:i/>
+          <w:iCs/>
+          <w:sz w:val="18"/>
+          <w:szCs w:val="18"/>
+        </w:rPr>
+      </w:pPr>
+      <w:r>
+        <w:rPr>
+          <w:i/>
+          <w:iCs/>
+          <w:sz w:val="18"/>
+          <w:szCs w:val="18"/>
+        </w:rPr>
+        <w:t>Example of calculation</w:t>
+      </w:r>
+    </w:p>
+    <w:p/>
+    <w:p>
+      <w:pPr>
+        <w:pStyle w:val="Heading2"/>
+      </w:pPr>
+      <w:r>
+        <w:lastRenderedPageBreak/>
+        <w:t>ARQ</w:t>
+      </w:r>
+    </w:p>
+    <w:p>
+      <w:r>
+        <w:t>After trying to implement go-back-N countless of times I could not manage the connection and it would ultimately always fail. So I decided to stick to Stop-and-Wait ARQ</w:t>
+      </w:r>
+    </w:p>
+    <w:p/>
+    <w:p/>
+    <w:p>
+      <w:r>
+        <w:t>Simulating corrupted message</w:t>
+      </w:r>
+    </w:p>
+    <w:p>
+      <w:r>
+        <w:t>Header size</w:t>
+      </w:r>
+    </w:p>
+    <w:p/>
+    <w:p>
+      <w:pPr>
+        <w:pStyle w:val="Heading2"/>
+      </w:pPr>
+      <w:r>
+        <w:t>Wireshark and overview</w:t>
+      </w:r>
+    </w:p>
+    <w:p/>
+    <w:bookmarkEnd w:id="8"/>
+    <w:p>
+      <w:pPr>
+        <w:pStyle w:val="Heading2"/>
+      </w:pPr>
+      <w:r>
+        <w:t>External resources:</w:t>
+      </w:r>
+    </w:p>
+    <w:p>
+      <w:hyperlink r:id="rId17" w:history="1">
         <w:r>
           <w:rPr>
             <w:rStyle w:val="Hyperlink"/>
@@ -4714,7 +5978,7 @@
       </w:hyperlink>
     </w:p>
     <w:p>
-      <w:hyperlink r:id="rId13" w:history="1">
+      <w:hyperlink r:id="rId18" w:history="1">
         <w:r>
           <w:rPr>
             <w:rStyle w:val="Hyperlink"/>
@@ -4724,7 +5988,7 @@
       </w:hyperlink>
     </w:p>
     <w:p>
-      <w:hyperlink r:id="rId14" w:history="1">
+      <w:hyperlink r:id="rId19" w:history="1">
         <w:r>
           <w:rPr>
             <w:rStyle w:val="Hyperlink"/>
@@ -4734,7 +5998,7 @@
       </w:hyperlink>
     </w:p>
     <w:p>
-      <w:hyperlink r:id="rId15" w:history="1">
+      <w:hyperlink r:id="rId20" w:history="1">
         <w:r>
           <w:rPr>
             <w:rStyle w:val="Hyperlink"/>
@@ -4744,7 +6008,7 @@
       </w:hyperlink>
     </w:p>
     <w:p>
-      <w:hyperlink r:id="rId16" w:history="1">
+      <w:hyperlink r:id="rId21" w:history="1">
         <w:r>
           <w:rPr>
             <w:rStyle w:val="Hyperlink"/>
@@ -4756,7 +6020,7 @@
     <w:p/>
     <w:p/>
     <w:sectPr>
-      <w:footerReference w:type="default" r:id="rId17"/>
+      <w:footerReference w:type="default" r:id="rId22"/>
       <w:pgSz w:w="11906" w:h="16838"/>
       <w:pgMar w:top="1440" w:right="1440" w:bottom="1440" w:left="1440" w:header="708" w:footer="708" w:gutter="0"/>
       <w:cols w:space="708"/>
@@ -4871,6 +6135,120 @@
 <file path=word/numbering.xml><?xml version="1.0" encoding="utf-8"?>
 <w:numbering xmlns:wpc="http://schemas.microsoft.com/office/word/2010/wordprocessingCanvas" xmlns:cx="http://schemas.microsoft.com/office/drawing/2014/chartex" xmlns:cx1="http://schemas.microsoft.com/office/drawing/2015/9/8/chartex" xmlns:cx2="http://schemas.microsoft.com/office/drawing/2015/10/21/chartex" xmlns:cx3="http://schemas.microsoft.com/office/drawing/2016/5/9/chartex" xmlns:cx4="http://schemas.microsoft.com/office/drawing/2016/5/10/chartex" xmlns:cx5="http://schemas.microsoft.com/office/drawing/2016/5/11/chartex" xmlns:cx6="http://schemas.microsoft.com/office/drawing/2016/5/12/chartex" xmlns:cx7="http://schemas.microsoft.com/office/drawing/2016/5/13/chartex" xmlns:cx8="http://schemas.microsoft.com/office/drawing/2016/5/14/chartex" xmlns:mc="http://schemas.openxmlformats.org/markup-compatibility/2006" xmlns:aink="http://schemas.microsoft.com/office/drawing/2016/ink" xmlns:am3d="http://schemas.microsoft.com/office/drawing/2017/model3d" xmlns:o="urn:schemas-microsoft-com:office:office" xmlns:oel="http://schemas.microsoft.com/office/2019/extlst" xmlns:r="http://schemas.openxmlformats.org/officeDocument/2006/relationships" xmlns:m="http://schemas.openxmlformats.org/officeDocument/2006/math" xmlns:v="urn:schemas-microsoft-com:vml" xmlns:wp14="http://schemas.microsoft.com/office/word/2010/wordprocessingDrawing" xmlns:wp="http://schemas.openxmlformats.org/drawingml/2006/wordprocessingDrawing" xmlns:w10="urn:schemas-microsoft-com:office:word" xmlns:w="http://schemas.openxmlformats.org/wordprocessingml/2006/main" xmlns:w14="http://schemas.microsoft.com/office/word/2010/wordml" xmlns:w15="http://schemas.microsoft.com/office/word/2012/wordml" xmlns:w16cex="http://schemas.microsoft.com/office/word/2018/wordml/cex" xmlns:w16cid="http://schemas.microsoft.com/office/word/2016/wordml/cid" xmlns:w16="http://schemas.microsoft.com/office/word/2018/wordml" xmlns:w16du="http://schemas.microsoft.com/office/word/2023/wordml/word16du" xmlns:w16sdtdh="http://schemas.microsoft.com/office/word/2020/wordml/sdtdatahash" xmlns:w16se="http://schemas.microsoft.com/office/word/2015/wordml/symex" xmlns:wpg="http://schemas.microsoft.com/office/word/2010/wordprocessingGroup" xmlns:wpi="http://schemas.microsoft.com/office/word/2010/wordprocessingInk" xmlns:wne="http://schemas.microsoft.com/office/word/2006/wordml" xmlns:wps="http://schemas.microsoft.com/office/word/2010/wordprocessingShape" mc:Ignorable="w14 w15 w16se w16cid w16 w16cex w16sdtdh w16du wp14">
   <w:abstractNum w:abstractNumId="0" w15:restartNumberingAfterBreak="0">
+    <w:nsid w:val="00253604"/>
+    <w:multiLevelType w:val="hybridMultilevel"/>
+    <w:tmpl w:val="6D82AAA0"/>
+    <w:lvl w:ilvl="0" w:tplc="D18806CE">
+      <w:start w:val="1"/>
+      <w:numFmt w:val="bullet"/>
+      <w:lvlText w:val=""/>
+      <w:lvlJc w:val="left"/>
+      <w:pPr>
+        <w:ind w:left="720" w:hanging="360"/>
+      </w:pPr>
+      <w:rPr>
+        <w:rFonts w:ascii="Symbol" w:eastAsiaTheme="majorEastAsia" w:hAnsi="Symbol" w:cs="Courier New" w:hint="default"/>
+        <w:b/>
+      </w:rPr>
+    </w:lvl>
+    <w:lvl w:ilvl="1" w:tplc="08090003" w:tentative="1">
+      <w:start w:val="1"/>
+      <w:numFmt w:val="bullet"/>
+      <w:lvlText w:val="o"/>
+      <w:lvlJc w:val="left"/>
+      <w:pPr>
+        <w:ind w:left="1440" w:hanging="360"/>
+      </w:pPr>
+      <w:rPr>
+        <w:rFonts w:ascii="Courier New" w:hAnsi="Courier New" w:cs="Courier New" w:hint="default"/>
+      </w:rPr>
+    </w:lvl>
+    <w:lvl w:ilvl="2" w:tplc="08090005" w:tentative="1">
+      <w:start w:val="1"/>
+      <w:numFmt w:val="bullet"/>
+      <w:lvlText w:val=""/>
+      <w:lvlJc w:val="left"/>
+      <w:pPr>
+        <w:ind w:left="2160" w:hanging="360"/>
+      </w:pPr>
+      <w:rPr>
+        <w:rFonts w:ascii="Wingdings" w:hAnsi="Wingdings" w:hint="default"/>
+      </w:rPr>
+    </w:lvl>
+    <w:lvl w:ilvl="3" w:tplc="08090001" w:tentative="1">
+      <w:start w:val="1"/>
+      <w:numFmt w:val="bullet"/>
+      <w:lvlText w:val=""/>
+      <w:lvlJc w:val="left"/>
+      <w:pPr>
+        <w:ind w:left="2880" w:hanging="360"/>
+      </w:pPr>
+      <w:rPr>
+        <w:rFonts w:ascii="Symbol" w:hAnsi="Symbol" w:hint="default"/>
+      </w:rPr>
+    </w:lvl>
+    <w:lvl w:ilvl="4" w:tplc="08090003" w:tentative="1">
+      <w:start w:val="1"/>
+      <w:numFmt w:val="bullet"/>
+      <w:lvlText w:val="o"/>
+      <w:lvlJc w:val="left"/>
+      <w:pPr>
+        <w:ind w:left="3600" w:hanging="360"/>
+      </w:pPr>
+      <w:rPr>
+        <w:rFonts w:ascii="Courier New" w:hAnsi="Courier New" w:cs="Courier New" w:hint="default"/>
+      </w:rPr>
+    </w:lvl>
+    <w:lvl w:ilvl="5" w:tplc="08090005" w:tentative="1">
+      <w:start w:val="1"/>
+      <w:numFmt w:val="bullet"/>
+      <w:lvlText w:val=""/>
+      <w:lvlJc w:val="left"/>
+      <w:pPr>
+        <w:ind w:left="4320" w:hanging="360"/>
+      </w:pPr>
+      <w:rPr>
+        <w:rFonts w:ascii="Wingdings" w:hAnsi="Wingdings" w:hint="default"/>
+      </w:rPr>
+    </w:lvl>
+    <w:lvl w:ilvl="6" w:tplc="08090001" w:tentative="1">
+      <w:start w:val="1"/>
+      <w:numFmt w:val="bullet"/>
+      <w:lvlText w:val=""/>
+      <w:lvlJc w:val="left"/>
+      <w:pPr>
+        <w:ind w:left="5040" w:hanging="360"/>
+      </w:pPr>
+      <w:rPr>
+        <w:rFonts w:ascii="Symbol" w:hAnsi="Symbol" w:hint="default"/>
+      </w:rPr>
+    </w:lvl>
+    <w:lvl w:ilvl="7" w:tplc="08090003" w:tentative="1">
+      <w:start w:val="1"/>
+      <w:numFmt w:val="bullet"/>
+      <w:lvlText w:val="o"/>
+      <w:lvlJc w:val="left"/>
+      <w:pPr>
+        <w:ind w:left="5760" w:hanging="360"/>
+      </w:pPr>
+      <w:rPr>
+        <w:rFonts w:ascii="Courier New" w:hAnsi="Courier New" w:cs="Courier New" w:hint="default"/>
+      </w:rPr>
+    </w:lvl>
+    <w:lvl w:ilvl="8" w:tplc="08090005" w:tentative="1">
+      <w:start w:val="1"/>
+      <w:numFmt w:val="bullet"/>
+      <w:lvlText w:val=""/>
+      <w:lvlJc w:val="left"/>
+      <w:pPr>
+        <w:ind w:left="6480" w:hanging="360"/>
+      </w:pPr>
+      <w:rPr>
+        <w:rFonts w:ascii="Wingdings" w:hAnsi="Wingdings" w:hint="default"/>
+      </w:rPr>
+    </w:lvl>
+  </w:abstractNum>
+  <w:abstractNum w:abstractNumId="1" w15:restartNumberingAfterBreak="0">
     <w:nsid w:val="0123441A"/>
     <w:multiLevelType w:val="hybridMultilevel"/>
     <w:tmpl w:val="EA4C2CF4"/>
@@ -4959,7 +6337,7 @@
       </w:pPr>
     </w:lvl>
   </w:abstractNum>
-  <w:abstractNum w:abstractNumId="1" w15:restartNumberingAfterBreak="0">
+  <w:abstractNum w:abstractNumId="2" w15:restartNumberingAfterBreak="0">
     <w:nsid w:val="0D4540EA"/>
     <w:multiLevelType w:val="hybridMultilevel"/>
     <w:tmpl w:val="55982CCE"/>
@@ -5048,7 +6426,7 @@
       </w:pPr>
     </w:lvl>
   </w:abstractNum>
-  <w:abstractNum w:abstractNumId="2" w15:restartNumberingAfterBreak="0">
+  <w:abstractNum w:abstractNumId="3" w15:restartNumberingAfterBreak="0">
     <w:nsid w:val="0DAD550A"/>
     <w:multiLevelType w:val="hybridMultilevel"/>
     <w:tmpl w:val="337C8F14"/>
@@ -5161,7 +6539,7 @@
       </w:rPr>
     </w:lvl>
   </w:abstractNum>
-  <w:abstractNum w:abstractNumId="3" w15:restartNumberingAfterBreak="0">
+  <w:abstractNum w:abstractNumId="4" w15:restartNumberingAfterBreak="0">
     <w:nsid w:val="0E0F7504"/>
     <w:multiLevelType w:val="hybridMultilevel"/>
     <w:tmpl w:val="2FFE7636"/>
@@ -5274,7 +6652,96 @@
       </w:rPr>
     </w:lvl>
   </w:abstractNum>
-  <w:abstractNum w:abstractNumId="4" w15:restartNumberingAfterBreak="0">
+  <w:abstractNum w:abstractNumId="5" w15:restartNumberingAfterBreak="0">
+    <w:nsid w:val="17AD733B"/>
+    <w:multiLevelType w:val="hybridMultilevel"/>
+    <w:tmpl w:val="3DDA294A"/>
+    <w:lvl w:ilvl="0" w:tplc="0809000F">
+      <w:start w:val="1"/>
+      <w:numFmt w:val="decimal"/>
+      <w:lvlText w:val="%1."/>
+      <w:lvlJc w:val="left"/>
+      <w:pPr>
+        <w:ind w:left="720" w:hanging="360"/>
+      </w:pPr>
+      <w:rPr>
+        <w:rFonts w:hint="default"/>
+      </w:rPr>
+    </w:lvl>
+    <w:lvl w:ilvl="1" w:tplc="08090019" w:tentative="1">
+      <w:start w:val="1"/>
+      <w:numFmt w:val="lowerLetter"/>
+      <w:lvlText w:val="%2."/>
+      <w:lvlJc w:val="left"/>
+      <w:pPr>
+        <w:ind w:left="1440" w:hanging="360"/>
+      </w:pPr>
+    </w:lvl>
+    <w:lvl w:ilvl="2" w:tplc="0809001B" w:tentative="1">
+      <w:start w:val="1"/>
+      <w:numFmt w:val="lowerRoman"/>
+      <w:lvlText w:val="%3."/>
+      <w:lvlJc w:val="right"/>
+      <w:pPr>
+        <w:ind w:left="2160" w:hanging="180"/>
+      </w:pPr>
+    </w:lvl>
+    <w:lvl w:ilvl="3" w:tplc="0809000F" w:tentative="1">
+      <w:start w:val="1"/>
+      <w:numFmt w:val="decimal"/>
+      <w:lvlText w:val="%4."/>
+      <w:lvlJc w:val="left"/>
+      <w:pPr>
+        <w:ind w:left="2880" w:hanging="360"/>
+      </w:pPr>
+    </w:lvl>
+    <w:lvl w:ilvl="4" w:tplc="08090019" w:tentative="1">
+      <w:start w:val="1"/>
+      <w:numFmt w:val="lowerLetter"/>
+      <w:lvlText w:val="%5."/>
+      <w:lvlJc w:val="left"/>
+      <w:pPr>
+        <w:ind w:left="3600" w:hanging="360"/>
+      </w:pPr>
+    </w:lvl>
+    <w:lvl w:ilvl="5" w:tplc="0809001B" w:tentative="1">
+      <w:start w:val="1"/>
+      <w:numFmt w:val="lowerRoman"/>
+      <w:lvlText w:val="%6."/>
+      <w:lvlJc w:val="right"/>
+      <w:pPr>
+        <w:ind w:left="4320" w:hanging="180"/>
+      </w:pPr>
+    </w:lvl>
+    <w:lvl w:ilvl="6" w:tplc="0809000F" w:tentative="1">
+      <w:start w:val="1"/>
+      <w:numFmt w:val="decimal"/>
+      <w:lvlText w:val="%7."/>
+      <w:lvlJc w:val="left"/>
+      <w:pPr>
+        <w:ind w:left="5040" w:hanging="360"/>
+      </w:pPr>
+    </w:lvl>
+    <w:lvl w:ilvl="7" w:tplc="08090019" w:tentative="1">
+      <w:start w:val="1"/>
+      <w:numFmt w:val="lowerLetter"/>
+      <w:lvlText w:val="%8."/>
+      <w:lvlJc w:val="left"/>
+      <w:pPr>
+        <w:ind w:left="5760" w:hanging="360"/>
+      </w:pPr>
+    </w:lvl>
+    <w:lvl w:ilvl="8" w:tplc="0809001B" w:tentative="1">
+      <w:start w:val="1"/>
+      <w:numFmt w:val="lowerRoman"/>
+      <w:lvlText w:val="%9."/>
+      <w:lvlJc w:val="right"/>
+      <w:pPr>
+        <w:ind w:left="6480" w:hanging="180"/>
+      </w:pPr>
+    </w:lvl>
+  </w:abstractNum>
+  <w:abstractNum w:abstractNumId="6" w15:restartNumberingAfterBreak="0">
     <w:nsid w:val="1EC346C1"/>
     <w:multiLevelType w:val="multilevel"/>
     <w:tmpl w:val="1BD05AA2"/>
@@ -5423,7 +6890,7 @@
       </w:rPr>
     </w:lvl>
   </w:abstractNum>
-  <w:abstractNum w:abstractNumId="5" w15:restartNumberingAfterBreak="0">
+  <w:abstractNum w:abstractNumId="7" w15:restartNumberingAfterBreak="0">
     <w:nsid w:val="20F505E9"/>
     <w:multiLevelType w:val="hybridMultilevel"/>
     <w:tmpl w:val="7472A340"/>
@@ -5535,7 +7002,7 @@
       </w:rPr>
     </w:lvl>
   </w:abstractNum>
-  <w:abstractNum w:abstractNumId="6" w15:restartNumberingAfterBreak="0">
+  <w:abstractNum w:abstractNumId="8" w15:restartNumberingAfterBreak="0">
     <w:nsid w:val="21A5010F"/>
     <w:multiLevelType w:val="hybridMultilevel"/>
     <w:tmpl w:val="C3344DDC"/>
@@ -5624,7 +7091,210 @@
       </w:pPr>
     </w:lvl>
   </w:abstractNum>
-  <w:abstractNum w:abstractNumId="7" w15:restartNumberingAfterBreak="0">
+  <w:abstractNum w:abstractNumId="9" w15:restartNumberingAfterBreak="0">
+    <w:nsid w:val="24842691"/>
+    <w:multiLevelType w:val="hybridMultilevel"/>
+    <w:tmpl w:val="4B66E354"/>
+    <w:lvl w:ilvl="0" w:tplc="C966C0FE">
+      <w:start w:val="1"/>
+      <w:numFmt w:val="bullet"/>
+      <w:lvlText w:val=""/>
+      <w:lvlJc w:val="left"/>
+      <w:pPr>
+        <w:ind w:left="720" w:hanging="360"/>
+      </w:pPr>
+      <w:rPr>
+        <w:rFonts w:ascii="Symbol" w:eastAsiaTheme="majorEastAsia" w:hAnsi="Symbol" w:cs="Courier New" w:hint="default"/>
+        <w:b/>
+      </w:rPr>
+    </w:lvl>
+    <w:lvl w:ilvl="1" w:tplc="08090003" w:tentative="1">
+      <w:start w:val="1"/>
+      <w:numFmt w:val="bullet"/>
+      <w:lvlText w:val="o"/>
+      <w:lvlJc w:val="left"/>
+      <w:pPr>
+        <w:ind w:left="1440" w:hanging="360"/>
+      </w:pPr>
+      <w:rPr>
+        <w:rFonts w:ascii="Courier New" w:hAnsi="Courier New" w:cs="Courier New" w:hint="default"/>
+      </w:rPr>
+    </w:lvl>
+    <w:lvl w:ilvl="2" w:tplc="08090005" w:tentative="1">
+      <w:start w:val="1"/>
+      <w:numFmt w:val="bullet"/>
+      <w:lvlText w:val=""/>
+      <w:lvlJc w:val="left"/>
+      <w:pPr>
+        <w:ind w:left="2160" w:hanging="360"/>
+      </w:pPr>
+      <w:rPr>
+        <w:rFonts w:ascii="Wingdings" w:hAnsi="Wingdings" w:hint="default"/>
+      </w:rPr>
+    </w:lvl>
+    <w:lvl w:ilvl="3" w:tplc="08090001" w:tentative="1">
+      <w:start w:val="1"/>
+      <w:numFmt w:val="bullet"/>
+      <w:lvlText w:val=""/>
+      <w:lvlJc w:val="left"/>
+      <w:pPr>
+        <w:ind w:left="2880" w:hanging="360"/>
+      </w:pPr>
+      <w:rPr>
+        <w:rFonts w:ascii="Symbol" w:hAnsi="Symbol" w:hint="default"/>
+      </w:rPr>
+    </w:lvl>
+    <w:lvl w:ilvl="4" w:tplc="08090003" w:tentative="1">
+      <w:start w:val="1"/>
+      <w:numFmt w:val="bullet"/>
+      <w:lvlText w:val="o"/>
+      <w:lvlJc w:val="left"/>
+      <w:pPr>
+        <w:ind w:left="3600" w:hanging="360"/>
+      </w:pPr>
+      <w:rPr>
+        <w:rFonts w:ascii="Courier New" w:hAnsi="Courier New" w:cs="Courier New" w:hint="default"/>
+      </w:rPr>
+    </w:lvl>
+    <w:lvl w:ilvl="5" w:tplc="08090005" w:tentative="1">
+      <w:start w:val="1"/>
+      <w:numFmt w:val="bullet"/>
+      <w:lvlText w:val=""/>
+      <w:lvlJc w:val="left"/>
+      <w:pPr>
+        <w:ind w:left="4320" w:hanging="360"/>
+      </w:pPr>
+      <w:rPr>
+        <w:rFonts w:ascii="Wingdings" w:hAnsi="Wingdings" w:hint="default"/>
+      </w:rPr>
+    </w:lvl>
+    <w:lvl w:ilvl="6" w:tplc="08090001" w:tentative="1">
+      <w:start w:val="1"/>
+      <w:numFmt w:val="bullet"/>
+      <w:lvlText w:val=""/>
+      <w:lvlJc w:val="left"/>
+      <w:pPr>
+        <w:ind w:left="5040" w:hanging="360"/>
+      </w:pPr>
+      <w:rPr>
+        <w:rFonts w:ascii="Symbol" w:hAnsi="Symbol" w:hint="default"/>
+      </w:rPr>
+    </w:lvl>
+    <w:lvl w:ilvl="7" w:tplc="08090003" w:tentative="1">
+      <w:start w:val="1"/>
+      <w:numFmt w:val="bullet"/>
+      <w:lvlText w:val="o"/>
+      <w:lvlJc w:val="left"/>
+      <w:pPr>
+        <w:ind w:left="5760" w:hanging="360"/>
+      </w:pPr>
+      <w:rPr>
+        <w:rFonts w:ascii="Courier New" w:hAnsi="Courier New" w:cs="Courier New" w:hint="default"/>
+      </w:rPr>
+    </w:lvl>
+    <w:lvl w:ilvl="8" w:tplc="08090005" w:tentative="1">
+      <w:start w:val="1"/>
+      <w:numFmt w:val="bullet"/>
+      <w:lvlText w:val=""/>
+      <w:lvlJc w:val="left"/>
+      <w:pPr>
+        <w:ind w:left="6480" w:hanging="360"/>
+      </w:pPr>
+      <w:rPr>
+        <w:rFonts w:ascii="Wingdings" w:hAnsi="Wingdings" w:hint="default"/>
+      </w:rPr>
+    </w:lvl>
+  </w:abstractNum>
+  <w:abstractNum w:abstractNumId="10" w15:restartNumberingAfterBreak="0">
+    <w:nsid w:val="2AFA654D"/>
+    <w:multiLevelType w:val="hybridMultilevel"/>
+    <w:tmpl w:val="247AB128"/>
+    <w:lvl w:ilvl="0" w:tplc="85D834A0">
+      <w:start w:val="1"/>
+      <w:numFmt w:val="decimal"/>
+      <w:lvlText w:val="%1."/>
+      <w:lvlJc w:val="left"/>
+      <w:pPr>
+        <w:ind w:left="1080" w:hanging="360"/>
+      </w:pPr>
+      <w:rPr>
+        <w:rFonts w:hint="default"/>
+      </w:rPr>
+    </w:lvl>
+    <w:lvl w:ilvl="1" w:tplc="08090019" w:tentative="1">
+      <w:start w:val="1"/>
+      <w:numFmt w:val="lowerLetter"/>
+      <w:lvlText w:val="%2."/>
+      <w:lvlJc w:val="left"/>
+      <w:pPr>
+        <w:ind w:left="1800" w:hanging="360"/>
+      </w:pPr>
+    </w:lvl>
+    <w:lvl w:ilvl="2" w:tplc="0809001B" w:tentative="1">
+      <w:start w:val="1"/>
+      <w:numFmt w:val="lowerRoman"/>
+      <w:lvlText w:val="%3."/>
+      <w:lvlJc w:val="right"/>
+      <w:pPr>
+        <w:ind w:left="2520" w:hanging="180"/>
+      </w:pPr>
+    </w:lvl>
+    <w:lvl w:ilvl="3" w:tplc="0809000F" w:tentative="1">
+      <w:start w:val="1"/>
+      <w:numFmt w:val="decimal"/>
+      <w:lvlText w:val="%4."/>
+      <w:lvlJc w:val="left"/>
+      <w:pPr>
+        <w:ind w:left="3240" w:hanging="360"/>
+      </w:pPr>
+    </w:lvl>
+    <w:lvl w:ilvl="4" w:tplc="08090019" w:tentative="1">
+      <w:start w:val="1"/>
+      <w:numFmt w:val="lowerLetter"/>
+      <w:lvlText w:val="%5."/>
+      <w:lvlJc w:val="left"/>
+      <w:pPr>
+        <w:ind w:left="3960" w:hanging="360"/>
+      </w:pPr>
+    </w:lvl>
+    <w:lvl w:ilvl="5" w:tplc="0809001B" w:tentative="1">
+      <w:start w:val="1"/>
+      <w:numFmt w:val="lowerRoman"/>
+      <w:lvlText w:val="%6."/>
+      <w:lvlJc w:val="right"/>
+      <w:pPr>
+        <w:ind w:left="4680" w:hanging="180"/>
+      </w:pPr>
+    </w:lvl>
+    <w:lvl w:ilvl="6" w:tplc="0809000F" w:tentative="1">
+      <w:start w:val="1"/>
+      <w:numFmt w:val="decimal"/>
+      <w:lvlText w:val="%7."/>
+      <w:lvlJc w:val="left"/>
+      <w:pPr>
+        <w:ind w:left="5400" w:hanging="360"/>
+      </w:pPr>
+    </w:lvl>
+    <w:lvl w:ilvl="7" w:tplc="08090019" w:tentative="1">
+      <w:start w:val="1"/>
+      <w:numFmt w:val="lowerLetter"/>
+      <w:lvlText w:val="%8."/>
+      <w:lvlJc w:val="left"/>
+      <w:pPr>
+        <w:ind w:left="6120" w:hanging="360"/>
+      </w:pPr>
+    </w:lvl>
+    <w:lvl w:ilvl="8" w:tplc="0809001B" w:tentative="1">
+      <w:start w:val="1"/>
+      <w:numFmt w:val="lowerRoman"/>
+      <w:lvlText w:val="%9."/>
+      <w:lvlJc w:val="right"/>
+      <w:pPr>
+        <w:ind w:left="6840" w:hanging="180"/>
+      </w:pPr>
+    </w:lvl>
+  </w:abstractNum>
+  <w:abstractNum w:abstractNumId="11" w15:restartNumberingAfterBreak="0">
     <w:nsid w:val="3A0054D5"/>
     <w:multiLevelType w:val="hybridMultilevel"/>
     <w:tmpl w:val="C55E5A28"/>
@@ -5737,7 +7407,7 @@
       </w:rPr>
     </w:lvl>
   </w:abstractNum>
-  <w:abstractNum w:abstractNumId="8" w15:restartNumberingAfterBreak="0">
+  <w:abstractNum w:abstractNumId="12" w15:restartNumberingAfterBreak="0">
     <w:nsid w:val="3B93361F"/>
     <w:multiLevelType w:val="hybridMultilevel"/>
     <w:tmpl w:val="14AC6F02"/>
@@ -5850,7 +7520,156 @@
       </w:rPr>
     </w:lvl>
   </w:abstractNum>
-  <w:abstractNum w:abstractNumId="9" w15:restartNumberingAfterBreak="0">
+  <w:abstractNum w:abstractNumId="13" w15:restartNumberingAfterBreak="0">
+    <w:nsid w:val="436719DA"/>
+    <w:multiLevelType w:val="multilevel"/>
+    <w:tmpl w:val="DBFE2BE6"/>
+    <w:lvl w:ilvl="0">
+      <w:start w:val="1"/>
+      <w:numFmt w:val="bullet"/>
+      <w:lvlText w:val=""/>
+      <w:lvlJc w:val="left"/>
+      <w:pPr>
+        <w:tabs>
+          <w:tab w:val="num" w:pos="720"/>
+        </w:tabs>
+        <w:ind w:left="720" w:hanging="360"/>
+      </w:pPr>
+      <w:rPr>
+        <w:rFonts w:ascii="Symbol" w:hAnsi="Symbol" w:hint="default"/>
+        <w:sz w:val="20"/>
+      </w:rPr>
+    </w:lvl>
+    <w:lvl w:ilvl="1" w:tentative="1">
+      <w:start w:val="1"/>
+      <w:numFmt w:val="bullet"/>
+      <w:lvlText w:val="o"/>
+      <w:lvlJc w:val="left"/>
+      <w:pPr>
+        <w:tabs>
+          <w:tab w:val="num" w:pos="1440"/>
+        </w:tabs>
+        <w:ind w:left="1440" w:hanging="360"/>
+      </w:pPr>
+      <w:rPr>
+        <w:rFonts w:ascii="Courier New" w:hAnsi="Courier New" w:hint="default"/>
+        <w:sz w:val="20"/>
+      </w:rPr>
+    </w:lvl>
+    <w:lvl w:ilvl="2" w:tentative="1">
+      <w:start w:val="1"/>
+      <w:numFmt w:val="bullet"/>
+      <w:lvlText w:val=""/>
+      <w:lvlJc w:val="left"/>
+      <w:pPr>
+        <w:tabs>
+          <w:tab w:val="num" w:pos="2160"/>
+        </w:tabs>
+        <w:ind w:left="2160" w:hanging="360"/>
+      </w:pPr>
+      <w:rPr>
+        <w:rFonts w:ascii="Wingdings" w:hAnsi="Wingdings" w:hint="default"/>
+        <w:sz w:val="20"/>
+      </w:rPr>
+    </w:lvl>
+    <w:lvl w:ilvl="3" w:tentative="1">
+      <w:start w:val="1"/>
+      <w:numFmt w:val="bullet"/>
+      <w:lvlText w:val=""/>
+      <w:lvlJc w:val="left"/>
+      <w:pPr>
+        <w:tabs>
+          <w:tab w:val="num" w:pos="2880"/>
+        </w:tabs>
+        <w:ind w:left="2880" w:hanging="360"/>
+      </w:pPr>
+      <w:rPr>
+        <w:rFonts w:ascii="Wingdings" w:hAnsi="Wingdings" w:hint="default"/>
+        <w:sz w:val="20"/>
+      </w:rPr>
+    </w:lvl>
+    <w:lvl w:ilvl="4" w:tentative="1">
+      <w:start w:val="1"/>
+      <w:numFmt w:val="bullet"/>
+      <w:lvlText w:val=""/>
+      <w:lvlJc w:val="left"/>
+      <w:pPr>
+        <w:tabs>
+          <w:tab w:val="num" w:pos="3600"/>
+        </w:tabs>
+        <w:ind w:left="3600" w:hanging="360"/>
+      </w:pPr>
+      <w:rPr>
+        <w:rFonts w:ascii="Wingdings" w:hAnsi="Wingdings" w:hint="default"/>
+        <w:sz w:val="20"/>
+      </w:rPr>
+    </w:lvl>
+    <w:lvl w:ilvl="5" w:tentative="1">
+      <w:start w:val="1"/>
+      <w:numFmt w:val="bullet"/>
+      <w:lvlText w:val=""/>
+      <w:lvlJc w:val="left"/>
+      <w:pPr>
+        <w:tabs>
+          <w:tab w:val="num" w:pos="4320"/>
+        </w:tabs>
+        <w:ind w:left="4320" w:hanging="360"/>
+      </w:pPr>
+      <w:rPr>
+        <w:rFonts w:ascii="Wingdings" w:hAnsi="Wingdings" w:hint="default"/>
+        <w:sz w:val="20"/>
+      </w:rPr>
+    </w:lvl>
+    <w:lvl w:ilvl="6" w:tentative="1">
+      <w:start w:val="1"/>
+      <w:numFmt w:val="bullet"/>
+      <w:lvlText w:val=""/>
+      <w:lvlJc w:val="left"/>
+      <w:pPr>
+        <w:tabs>
+          <w:tab w:val="num" w:pos="5040"/>
+        </w:tabs>
+        <w:ind w:left="5040" w:hanging="360"/>
+      </w:pPr>
+      <w:rPr>
+        <w:rFonts w:ascii="Wingdings" w:hAnsi="Wingdings" w:hint="default"/>
+        <w:sz w:val="20"/>
+      </w:rPr>
+    </w:lvl>
+    <w:lvl w:ilvl="7" w:tentative="1">
+      <w:start w:val="1"/>
+      <w:numFmt w:val="bullet"/>
+      <w:lvlText w:val=""/>
+      <w:lvlJc w:val="left"/>
+      <w:pPr>
+        <w:tabs>
+          <w:tab w:val="num" w:pos="5760"/>
+        </w:tabs>
+        <w:ind w:left="5760" w:hanging="360"/>
+      </w:pPr>
+      <w:rPr>
+        <w:rFonts w:ascii="Wingdings" w:hAnsi="Wingdings" w:hint="default"/>
+        <w:sz w:val="20"/>
+      </w:rPr>
+    </w:lvl>
+    <w:lvl w:ilvl="8" w:tentative="1">
+      <w:start w:val="1"/>
+      <w:numFmt w:val="bullet"/>
+      <w:lvlText w:val=""/>
+      <w:lvlJc w:val="left"/>
+      <w:pPr>
+        <w:tabs>
+          <w:tab w:val="num" w:pos="6480"/>
+        </w:tabs>
+        <w:ind w:left="6480" w:hanging="360"/>
+      </w:pPr>
+      <w:rPr>
+        <w:rFonts w:ascii="Wingdings" w:hAnsi="Wingdings" w:hint="default"/>
+        <w:sz w:val="20"/>
+      </w:rPr>
+    </w:lvl>
+  </w:abstractNum>
+  <w:abstractNum w:abstractNumId="14" w15:restartNumberingAfterBreak="0">
     <w:nsid w:val="46056E41"/>
     <w:multiLevelType w:val="hybridMultilevel"/>
     <w:tmpl w:val="C0122B12"/>
@@ -5939,7 +7758,7 @@
       </w:pPr>
     </w:lvl>
   </w:abstractNum>
-  <w:abstractNum w:abstractNumId="10" w15:restartNumberingAfterBreak="0">
+  <w:abstractNum w:abstractNumId="15" w15:restartNumberingAfterBreak="0">
     <w:nsid w:val="4B4C66DA"/>
     <w:multiLevelType w:val="hybridMultilevel"/>
     <w:tmpl w:val="95E63434"/>
@@ -6028,7 +7847,7 @@
       </w:pPr>
     </w:lvl>
   </w:abstractNum>
-  <w:abstractNum w:abstractNumId="11" w15:restartNumberingAfterBreak="0">
+  <w:abstractNum w:abstractNumId="16" w15:restartNumberingAfterBreak="0">
     <w:nsid w:val="4BE37C68"/>
     <w:multiLevelType w:val="hybridMultilevel"/>
     <w:tmpl w:val="FA66A9A4"/>
@@ -6118,7 +7937,7 @@
       </w:pPr>
     </w:lvl>
   </w:abstractNum>
-  <w:abstractNum w:abstractNumId="12" w15:restartNumberingAfterBreak="0">
+  <w:abstractNum w:abstractNumId="17" w15:restartNumberingAfterBreak="0">
     <w:nsid w:val="4FF11792"/>
     <w:multiLevelType w:val="hybridMultilevel"/>
     <w:tmpl w:val="5BEA97E8"/>
@@ -6230,7 +8049,7 @@
       </w:rPr>
     </w:lvl>
   </w:abstractNum>
-  <w:abstractNum w:abstractNumId="13" w15:restartNumberingAfterBreak="0">
+  <w:abstractNum w:abstractNumId="18" w15:restartNumberingAfterBreak="0">
     <w:nsid w:val="52442FC3"/>
     <w:multiLevelType w:val="hybridMultilevel"/>
     <w:tmpl w:val="CC241296"/>
@@ -6343,7 +8162,7 @@
       </w:rPr>
     </w:lvl>
   </w:abstractNum>
-  <w:abstractNum w:abstractNumId="14" w15:restartNumberingAfterBreak="0">
+  <w:abstractNum w:abstractNumId="19" w15:restartNumberingAfterBreak="0">
     <w:nsid w:val="532F072D"/>
     <w:multiLevelType w:val="hybridMultilevel"/>
     <w:tmpl w:val="14405FF4"/>
@@ -6456,7 +8275,96 @@
       </w:rPr>
     </w:lvl>
   </w:abstractNum>
-  <w:abstractNum w:abstractNumId="15" w15:restartNumberingAfterBreak="0">
+  <w:abstractNum w:abstractNumId="20" w15:restartNumberingAfterBreak="0">
+    <w:nsid w:val="5BBE5A26"/>
+    <w:multiLevelType w:val="hybridMultilevel"/>
+    <w:tmpl w:val="69F65B48"/>
+    <w:lvl w:ilvl="0" w:tplc="0809000F">
+      <w:start w:val="1"/>
+      <w:numFmt w:val="decimal"/>
+      <w:lvlText w:val="%1."/>
+      <w:lvlJc w:val="left"/>
+      <w:pPr>
+        <w:ind w:left="2520" w:hanging="360"/>
+      </w:pPr>
+      <w:rPr>
+        <w:rFonts w:hint="default"/>
+      </w:rPr>
+    </w:lvl>
+    <w:lvl w:ilvl="1" w:tplc="08090019" w:tentative="1">
+      <w:start w:val="1"/>
+      <w:numFmt w:val="lowerLetter"/>
+      <w:lvlText w:val="%2."/>
+      <w:lvlJc w:val="left"/>
+      <w:pPr>
+        <w:ind w:left="3240" w:hanging="360"/>
+      </w:pPr>
+    </w:lvl>
+    <w:lvl w:ilvl="2" w:tplc="0809001B" w:tentative="1">
+      <w:start w:val="1"/>
+      <w:numFmt w:val="lowerRoman"/>
+      <w:lvlText w:val="%3."/>
+      <w:lvlJc w:val="right"/>
+      <w:pPr>
+        <w:ind w:left="3960" w:hanging="180"/>
+      </w:pPr>
+    </w:lvl>
+    <w:lvl w:ilvl="3" w:tplc="0809000F" w:tentative="1">
+      <w:start w:val="1"/>
+      <w:numFmt w:val="decimal"/>
+      <w:lvlText w:val="%4."/>
+      <w:lvlJc w:val="left"/>
+      <w:pPr>
+        <w:ind w:left="4680" w:hanging="360"/>
+      </w:pPr>
+    </w:lvl>
+    <w:lvl w:ilvl="4" w:tplc="08090019" w:tentative="1">
+      <w:start w:val="1"/>
+      <w:numFmt w:val="lowerLetter"/>
+      <w:lvlText w:val="%5."/>
+      <w:lvlJc w:val="left"/>
+      <w:pPr>
+        <w:ind w:left="5400" w:hanging="360"/>
+      </w:pPr>
+    </w:lvl>
+    <w:lvl w:ilvl="5" w:tplc="0809001B" w:tentative="1">
+      <w:start w:val="1"/>
+      <w:numFmt w:val="lowerRoman"/>
+      <w:lvlText w:val="%6."/>
+      <w:lvlJc w:val="right"/>
+      <w:pPr>
+        <w:ind w:left="6120" w:hanging="180"/>
+      </w:pPr>
+    </w:lvl>
+    <w:lvl w:ilvl="6" w:tplc="0809000F" w:tentative="1">
+      <w:start w:val="1"/>
+      <w:numFmt w:val="decimal"/>
+      <w:lvlText w:val="%7."/>
+      <w:lvlJc w:val="left"/>
+      <w:pPr>
+        <w:ind w:left="6840" w:hanging="360"/>
+      </w:pPr>
+    </w:lvl>
+    <w:lvl w:ilvl="7" w:tplc="08090019" w:tentative="1">
+      <w:start w:val="1"/>
+      <w:numFmt w:val="lowerLetter"/>
+      <w:lvlText w:val="%8."/>
+      <w:lvlJc w:val="left"/>
+      <w:pPr>
+        <w:ind w:left="7560" w:hanging="360"/>
+      </w:pPr>
+    </w:lvl>
+    <w:lvl w:ilvl="8" w:tplc="0809001B" w:tentative="1">
+      <w:start w:val="1"/>
+      <w:numFmt w:val="lowerRoman"/>
+      <w:lvlText w:val="%9."/>
+      <w:lvlJc w:val="right"/>
+      <w:pPr>
+        <w:ind w:left="8280" w:hanging="180"/>
+      </w:pPr>
+    </w:lvl>
+  </w:abstractNum>
+  <w:abstractNum w:abstractNumId="21" w15:restartNumberingAfterBreak="0">
     <w:nsid w:val="5BFF1F27"/>
     <w:multiLevelType w:val="hybridMultilevel"/>
     <w:tmpl w:val="DD8CED5E"/>
@@ -6545,7 +8453,7 @@
       </w:pPr>
     </w:lvl>
   </w:abstractNum>
-  <w:abstractNum w:abstractNumId="16" w15:restartNumberingAfterBreak="0">
+  <w:abstractNum w:abstractNumId="22" w15:restartNumberingAfterBreak="0">
     <w:nsid w:val="5BFF7FC4"/>
     <w:multiLevelType w:val="hybridMultilevel"/>
     <w:tmpl w:val="28328D8C"/>
@@ -6658,7 +8566,186 @@
       </w:rPr>
     </w:lvl>
   </w:abstractNum>
-  <w:abstractNum w:abstractNumId="17" w15:restartNumberingAfterBreak="0">
+  <w:abstractNum w:abstractNumId="23" w15:restartNumberingAfterBreak="0">
+    <w:nsid w:val="5E2A41B7"/>
+    <w:multiLevelType w:val="hybridMultilevel"/>
+    <w:tmpl w:val="35600726"/>
+    <w:lvl w:ilvl="0" w:tplc="1E88971A">
+      <w:start w:val="1"/>
+      <w:numFmt w:val="decimal"/>
+      <w:lvlText w:val="%1."/>
+      <w:lvlJc w:val="left"/>
+      <w:pPr>
+        <w:ind w:left="720" w:hanging="360"/>
+      </w:pPr>
+      <w:rPr>
+        <w:rFonts w:hint="default"/>
+        <w:b/>
+      </w:rPr>
+    </w:lvl>
+    <w:lvl w:ilvl="1" w:tplc="08090019" w:tentative="1">
+      <w:start w:val="1"/>
+      <w:numFmt w:val="lowerLetter"/>
+      <w:lvlText w:val="%2."/>
+      <w:lvlJc w:val="left"/>
+      <w:pPr>
+        <w:ind w:left="1440" w:hanging="360"/>
+      </w:pPr>
+    </w:lvl>
+    <w:lvl w:ilvl="2" w:tplc="0809001B" w:tentative="1">
+      <w:start w:val="1"/>
+      <w:numFmt w:val="lowerRoman"/>
+      <w:lvlText w:val="%3."/>
+      <w:lvlJc w:val="right"/>
+      <w:pPr>
+        <w:ind w:left="2160" w:hanging="180"/>
+      </w:pPr>
+    </w:lvl>
+    <w:lvl w:ilvl="3" w:tplc="0809000F" w:tentative="1">
+      <w:start w:val="1"/>
+      <w:numFmt w:val="decimal"/>
+      <w:lvlText w:val="%4."/>
+      <w:lvlJc w:val="left"/>
+      <w:pPr>
+        <w:ind w:left="2880" w:hanging="360"/>
+      </w:pPr>
+    </w:lvl>
+    <w:lvl w:ilvl="4" w:tplc="08090019" w:tentative="1">
+      <w:start w:val="1"/>
+      <w:numFmt w:val="lowerLetter"/>
+      <w:lvlText w:val="%5."/>
+      <w:lvlJc w:val="left"/>
+      <w:pPr>
+        <w:ind w:left="3600" w:hanging="360"/>
+      </w:pPr>
+    </w:lvl>
+    <w:lvl w:ilvl="5" w:tplc="0809001B" w:tentative="1">
+      <w:start w:val="1"/>
+      <w:numFmt w:val="lowerRoman"/>
+      <w:lvlText w:val="%6."/>
+      <w:lvlJc w:val="right"/>
+      <w:pPr>
+        <w:ind w:left="4320" w:hanging="180"/>
+      </w:pPr>
+    </w:lvl>
+    <w:lvl w:ilvl="6" w:tplc="0809000F" w:tentative="1">
+      <w:start w:val="1"/>
+      <w:numFmt w:val="decimal"/>
+      <w:lvlText w:val="%7."/>
+      <w:lvlJc w:val="left"/>
+      <w:pPr>
+        <w:ind w:left="5040" w:hanging="360"/>
+      </w:pPr>
+    </w:lvl>
+    <w:lvl w:ilvl="7" w:tplc="08090019" w:tentative="1">
+      <w:start w:val="1"/>
+      <w:numFmt w:val="lowerLetter"/>
+      <w:lvlText w:val="%8."/>
+      <w:lvlJc w:val="left"/>
+      <w:pPr>
+        <w:ind w:left="5760" w:hanging="360"/>
+      </w:pPr>
+    </w:lvl>
+    <w:lvl w:ilvl="8" w:tplc="0809001B" w:tentative="1">
+      <w:start w:val="1"/>
+      <w:numFmt w:val="lowerRoman"/>
+      <w:lvlText w:val="%9."/>
+      <w:lvlJc w:val="right"/>
+      <w:pPr>
+        <w:ind w:left="6480" w:hanging="180"/>
+      </w:pPr>
+    </w:lvl>
+  </w:abstractNum>
+  <w:abstractNum w:abstractNumId="24" w15:restartNumberingAfterBreak="0">
+    <w:nsid w:val="5E721577"/>
+    <w:multiLevelType w:val="hybridMultilevel"/>
+    <w:tmpl w:val="DACE8CEA"/>
+    <w:lvl w:ilvl="0" w:tplc="0B58ABEA">
+      <w:start w:val="8"/>
+      <w:numFmt w:val="decimal"/>
+      <w:lvlText w:val="%1"/>
+      <w:lvlJc w:val="left"/>
+      <w:pPr>
+        <w:ind w:left="1440" w:hanging="360"/>
+      </w:pPr>
+      <w:rPr>
+        <w:rFonts w:hint="default"/>
+      </w:rPr>
+    </w:lvl>
+    <w:lvl w:ilvl="1" w:tplc="08090019">
+      <w:start w:val="1"/>
+      <w:numFmt w:val="lowerLetter"/>
+      <w:lvlText w:val="%2."/>
+      <w:lvlJc w:val="left"/>
+      <w:pPr>
+        <w:ind w:left="2160" w:hanging="360"/>
+      </w:pPr>
+    </w:lvl>
+    <w:lvl w:ilvl="2" w:tplc="0809001B" w:tentative="1">
+      <w:start w:val="1"/>
+      <w:numFmt w:val="lowerRoman"/>
+      <w:lvlText w:val="%3."/>
+      <w:lvlJc w:val="right"/>
+      <w:pPr>
+        <w:ind w:left="2880" w:hanging="180"/>
+      </w:pPr>
+    </w:lvl>
+    <w:lvl w:ilvl="3" w:tplc="0809000F" w:tentative="1">
+      <w:start w:val="1"/>
+      <w:numFmt w:val="decimal"/>
+      <w:lvlText w:val="%4."/>
+      <w:lvlJc w:val="left"/>
+      <w:pPr>
+        <w:ind w:left="3600" w:hanging="360"/>
+      </w:pPr>
+    </w:lvl>
+    <w:lvl w:ilvl="4" w:tplc="08090019" w:tentative="1">
+      <w:start w:val="1"/>
+      <w:numFmt w:val="lowerLetter"/>
+      <w:lvlText w:val="%5."/>
+      <w:lvlJc w:val="left"/>
+      <w:pPr>
+        <w:ind w:left="4320" w:hanging="360"/>
+      </w:pPr>
+    </w:lvl>
+    <w:lvl w:ilvl="5" w:tplc="0809001B" w:tentative="1">
+      <w:start w:val="1"/>
+      <w:numFmt w:val="lowerRoman"/>
+      <w:lvlText w:val="%6."/>
+      <w:lvlJc w:val="right"/>
+      <w:pPr>
+        <w:ind w:left="5040" w:hanging="180"/>
+      </w:pPr>
+    </w:lvl>
+    <w:lvl w:ilvl="6" w:tplc="0809000F" w:tentative="1">
+      <w:start w:val="1"/>
+      <w:numFmt w:val="decimal"/>
+      <w:lvlText w:val="%7."/>
+      <w:lvlJc w:val="left"/>
+      <w:pPr>
+        <w:ind w:left="5760" w:hanging="360"/>
+      </w:pPr>
+    </w:lvl>
+    <w:lvl w:ilvl="7" w:tplc="08090019" w:tentative="1">
+      <w:start w:val="1"/>
+      <w:numFmt w:val="lowerLetter"/>
+      <w:lvlText w:val="%8."/>
+      <w:lvlJc w:val="left"/>
+      <w:pPr>
+        <w:ind w:left="6480" w:hanging="360"/>
+      </w:pPr>
+    </w:lvl>
+    <w:lvl w:ilvl="8" w:tplc="0809001B" w:tentative="1">
+      <w:start w:val="1"/>
+      <w:numFmt w:val="lowerRoman"/>
+      <w:lvlText w:val="%9."/>
+      <w:lvlJc w:val="right"/>
+      <w:pPr>
+        <w:ind w:left="7200" w:hanging="180"/>
+      </w:pPr>
+    </w:lvl>
+  </w:abstractNum>
+  <w:abstractNum w:abstractNumId="25" w15:restartNumberingAfterBreak="0">
     <w:nsid w:val="62615DEE"/>
     <w:multiLevelType w:val="hybridMultilevel"/>
     <w:tmpl w:val="CCA0924E"/>
@@ -6771,7 +8858,7 @@
       </w:rPr>
     </w:lvl>
   </w:abstractNum>
-  <w:abstractNum w:abstractNumId="18" w15:restartNumberingAfterBreak="0">
+  <w:abstractNum w:abstractNumId="26" w15:restartNumberingAfterBreak="0">
     <w:nsid w:val="65257F4E"/>
     <w:multiLevelType w:val="hybridMultilevel"/>
     <w:tmpl w:val="724C2BB8"/>
@@ -6859,7 +8946,7 @@
       </w:pPr>
     </w:lvl>
   </w:abstractNum>
-  <w:abstractNum w:abstractNumId="19" w15:restartNumberingAfterBreak="0">
+  <w:abstractNum w:abstractNumId="27" w15:restartNumberingAfterBreak="0">
     <w:nsid w:val="6BC94A44"/>
     <w:multiLevelType w:val="multilevel"/>
     <w:tmpl w:val="D1205118"/>
@@ -7008,7 +9095,246 @@
       </w:rPr>
     </w:lvl>
   </w:abstractNum>
-  <w:abstractNum w:abstractNumId="20" w15:restartNumberingAfterBreak="0">
+  <w:abstractNum w:abstractNumId="28" w15:restartNumberingAfterBreak="0">
+    <w:nsid w:val="6CC87709"/>
+    <w:multiLevelType w:val="hybridMultilevel"/>
+    <w:tmpl w:val="44E8F5EC"/>
+    <w:lvl w:ilvl="0" w:tplc="B426ADE2">
+      <w:start w:val="1"/>
+      <w:numFmt w:val="decimal"/>
+      <w:lvlText w:val="%1."/>
+      <w:lvlJc w:val="left"/>
+      <w:pPr>
+        <w:ind w:left="720" w:hanging="360"/>
+      </w:pPr>
+      <w:rPr>
+        <w:rFonts w:hint="default"/>
+        <w:b/>
+      </w:rPr>
+    </w:lvl>
+    <w:lvl w:ilvl="1" w:tplc="08090019">
+      <w:start w:val="1"/>
+      <w:numFmt w:val="lowerLetter"/>
+      <w:lvlText w:val="%2."/>
+      <w:lvlJc w:val="left"/>
+      <w:pPr>
+        <w:ind w:left="1440" w:hanging="360"/>
+      </w:pPr>
+    </w:lvl>
+    <w:lvl w:ilvl="2" w:tplc="0809001B" w:tentative="1">
+      <w:start w:val="1"/>
+      <w:numFmt w:val="lowerRoman"/>
+      <w:lvlText w:val="%3."/>
+      <w:lvlJc w:val="right"/>
+      <w:pPr>
+        <w:ind w:left="2160" w:hanging="180"/>
+      </w:pPr>
+    </w:lvl>
+    <w:lvl w:ilvl="3" w:tplc="0809000F" w:tentative="1">
+      <w:start w:val="1"/>
+      <w:numFmt w:val="decimal"/>
+      <w:lvlText w:val="%4."/>
+      <w:lvlJc w:val="left"/>
+      <w:pPr>
+        <w:ind w:left="2880" w:hanging="360"/>
+      </w:pPr>
+    </w:lvl>
+    <w:lvl w:ilvl="4" w:tplc="08090019" w:tentative="1">
+      <w:start w:val="1"/>
+      <w:numFmt w:val="lowerLetter"/>
+      <w:lvlText w:val="%5."/>
+      <w:lvlJc w:val="left"/>
+      <w:pPr>
+        <w:ind w:left="3600" w:hanging="360"/>
+      </w:pPr>
+    </w:lvl>
+    <w:lvl w:ilvl="5" w:tplc="0809001B" w:tentative="1">
+      <w:start w:val="1"/>
+      <w:numFmt w:val="lowerRoman"/>
+      <w:lvlText w:val="%6."/>
+      <w:lvlJc w:val="right"/>
+      <w:pPr>
+        <w:ind w:left="4320" w:hanging="180"/>
+      </w:pPr>
+    </w:lvl>
+    <w:lvl w:ilvl="6" w:tplc="0809000F" w:tentative="1">
+      <w:start w:val="1"/>
+      <w:numFmt w:val="decimal"/>
+      <w:lvlText w:val="%7."/>
+      <w:lvlJc w:val="left"/>
+      <w:pPr>
+        <w:ind w:left="5040" w:hanging="360"/>
+      </w:pPr>
+    </w:lvl>
+    <w:lvl w:ilvl="7" w:tplc="08090019" w:tentative="1">
+      <w:start w:val="1"/>
+      <w:numFmt w:val="lowerLetter"/>
+      <w:lvlText w:val="%8."/>
+      <w:lvlJc w:val="left"/>
+      <w:pPr>
+        <w:ind w:left="5760" w:hanging="360"/>
+      </w:pPr>
+    </w:lvl>
+    <w:lvl w:ilvl="8" w:tplc="0809001B" w:tentative="1">
+      <w:start w:val="1"/>
+      <w:numFmt w:val="lowerRoman"/>
+      <w:lvlText w:val="%9."/>
+      <w:lvlJc w:val="right"/>
+      <w:pPr>
+        <w:ind w:left="6480" w:hanging="180"/>
+      </w:pPr>
+    </w:lvl>
+  </w:abstractNum>
+  <w:abstractNum w:abstractNumId="29" w15:restartNumberingAfterBreak="0">
+    <w:nsid w:val="71727471"/>
+    <w:multiLevelType w:val="multilevel"/>
+    <w:tmpl w:val="C34E0162"/>
+    <w:lvl w:ilvl="0">
+      <w:start w:val="1"/>
+      <w:numFmt w:val="bullet"/>
+      <w:lvlText w:val=""/>
+      <w:lvlJc w:val="left"/>
+      <w:pPr>
+        <w:tabs>
+          <w:tab w:val="num" w:pos="720"/>
+        </w:tabs>
+        <w:ind w:left="720" w:hanging="360"/>
+      </w:pPr>
+      <w:rPr>
+        <w:rFonts w:ascii="Symbol" w:hAnsi="Symbol" w:hint="default"/>
+        <w:sz w:val="20"/>
+      </w:rPr>
+    </w:lvl>
+    <w:lvl w:ilvl="1" w:tentative="1">
+      <w:start w:val="1"/>
+      <w:numFmt w:val="bullet"/>
+      <w:lvlText w:val="o"/>
+      <w:lvlJc w:val="left"/>
+      <w:pPr>
+        <w:tabs>
+          <w:tab w:val="num" w:pos="1440"/>
+        </w:tabs>
+        <w:ind w:left="1440" w:hanging="360"/>
+      </w:pPr>
+      <w:rPr>
+        <w:rFonts w:ascii="Courier New" w:hAnsi="Courier New" w:hint="default"/>
+        <w:sz w:val="20"/>
+      </w:rPr>
+    </w:lvl>
+    <w:lvl w:ilvl="2" w:tentative="1">
+      <w:start w:val="1"/>
+      <w:numFmt w:val="bullet"/>
+      <w:lvlText w:val=""/>
+      <w:lvlJc w:val="left"/>
+      <w:pPr>
+        <w:tabs>
+          <w:tab w:val="num" w:pos="2160"/>
+        </w:tabs>
+        <w:ind w:left="2160" w:hanging="360"/>
+      </w:pPr>
+      <w:rPr>
+        <w:rFonts w:ascii="Wingdings" w:hAnsi="Wingdings" w:hint="default"/>
+        <w:sz w:val="20"/>
+      </w:rPr>
+    </w:lvl>
+    <w:lvl w:ilvl="3" w:tentative="1">
+      <w:start w:val="1"/>
+      <w:numFmt w:val="bullet"/>
+      <w:lvlText w:val=""/>
+      <w:lvlJc w:val="left"/>
+      <w:pPr>
+        <w:tabs>
+          <w:tab w:val="num" w:pos="2880"/>
+        </w:tabs>
+        <w:ind w:left="2880" w:hanging="360"/>
+      </w:pPr>
+      <w:rPr>
+        <w:rFonts w:ascii="Wingdings" w:hAnsi="Wingdings" w:hint="default"/>
+        <w:sz w:val="20"/>
+      </w:rPr>
+    </w:lvl>
+    <w:lvl w:ilvl="4" w:tentative="1">
+      <w:start w:val="1"/>
+      <w:numFmt w:val="bullet"/>
+      <w:lvlText w:val=""/>
+      <w:lvlJc w:val="left"/>
+      <w:pPr>
+        <w:tabs>
+          <w:tab w:val="num" w:pos="3600"/>
+        </w:tabs>
+        <w:ind w:left="3600" w:hanging="360"/>
+      </w:pPr>
+      <w:rPr>
+        <w:rFonts w:ascii="Wingdings" w:hAnsi="Wingdings" w:hint="default"/>
+        <w:sz w:val="20"/>
+      </w:rPr>
+    </w:lvl>
+    <w:lvl w:ilvl="5" w:tentative="1">
+      <w:start w:val="1"/>
+      <w:numFmt w:val="bullet"/>
+      <w:lvlText w:val=""/>
+      <w:lvlJc w:val="left"/>
+      <w:pPr>
+        <w:tabs>
+          <w:tab w:val="num" w:pos="4320"/>
+        </w:tabs>
+        <w:ind w:left="4320" w:hanging="360"/>
+      </w:pPr>
+      <w:rPr>
+        <w:rFonts w:ascii="Wingdings" w:hAnsi="Wingdings" w:hint="default"/>
+        <w:sz w:val="20"/>
+      </w:rPr>
+    </w:lvl>
+    <w:lvl w:ilvl="6" w:tentative="1">
+      <w:start w:val="1"/>
+      <w:numFmt w:val="bullet"/>
+      <w:lvlText w:val=""/>
+      <w:lvlJc w:val="left"/>
+      <w:pPr>
+        <w:tabs>
+          <w:tab w:val="num" w:pos="5040"/>
+        </w:tabs>
+        <w:ind w:left="5040" w:hanging="360"/>
+      </w:pPr>
+      <w:rPr>
+        <w:rFonts w:ascii="Wingdings" w:hAnsi="Wingdings" w:hint="default"/>
+        <w:sz w:val="20"/>
+      </w:rPr>
+    </w:lvl>
+    <w:lvl w:ilvl="7" w:tentative="1">
+      <w:start w:val="1"/>
+      <w:numFmt w:val="bullet"/>
+      <w:lvlText w:val=""/>
+      <w:lvlJc w:val="left"/>
+      <w:pPr>
+        <w:tabs>
+          <w:tab w:val="num" w:pos="5760"/>
+        </w:tabs>
+        <w:ind w:left="5760" w:hanging="360"/>
+      </w:pPr>
+      <w:rPr>
+        <w:rFonts w:ascii="Wingdings" w:hAnsi="Wingdings" w:hint="default"/>
+        <w:sz w:val="20"/>
+      </w:rPr>
+    </w:lvl>
+    <w:lvl w:ilvl="8" w:tentative="1">
+      <w:start w:val="1"/>
+      <w:numFmt w:val="bullet"/>
+      <w:lvlText w:val=""/>
+      <w:lvlJc w:val="left"/>
+      <w:pPr>
+        <w:tabs>
+          <w:tab w:val="num" w:pos="6480"/>
+        </w:tabs>
+        <w:ind w:left="6480" w:hanging="360"/>
+      </w:pPr>
+      <w:rPr>
+        <w:rFonts w:ascii="Wingdings" w:hAnsi="Wingdings" w:hint="default"/>
+        <w:sz w:val="20"/>
+      </w:rPr>
+    </w:lvl>
+  </w:abstractNum>
+  <w:abstractNum w:abstractNumId="30" w15:restartNumberingAfterBreak="0">
     <w:nsid w:val="75517067"/>
     <w:multiLevelType w:val="hybridMultilevel"/>
     <w:tmpl w:val="B7D63734"/>
@@ -7097,7 +9423,7 @@
       </w:pPr>
     </w:lvl>
   </w:abstractNum>
-  <w:abstractNum w:abstractNumId="21" w15:restartNumberingAfterBreak="0">
+  <w:abstractNum w:abstractNumId="31" w15:restartNumberingAfterBreak="0">
     <w:nsid w:val="7F012174"/>
     <w:multiLevelType w:val="multilevel"/>
     <w:tmpl w:val="0DE2EADC"/>
@@ -7247,70 +9573,100 @@
     </w:lvl>
   </w:abstractNum>
   <w:num w:numId="1" w16cid:durableId="382488294">
+    <w:abstractNumId w:val="7"/>
+  </w:num>
+  <w:num w:numId="2" w16cid:durableId="568883336">
+    <w:abstractNumId w:val="17"/>
+  </w:num>
+  <w:num w:numId="3" w16cid:durableId="354036581">
+    <w:abstractNumId w:val="21"/>
+  </w:num>
+  <w:num w:numId="4" w16cid:durableId="586891313">
+    <w:abstractNumId w:val="16"/>
+  </w:num>
+  <w:num w:numId="5" w16cid:durableId="1711415753">
+    <w:abstractNumId w:val="30"/>
+  </w:num>
+  <w:num w:numId="6" w16cid:durableId="844830119">
+    <w:abstractNumId w:val="8"/>
+  </w:num>
+  <w:num w:numId="7" w16cid:durableId="2070228543">
+    <w:abstractNumId w:val="26"/>
+  </w:num>
+  <w:num w:numId="8" w16cid:durableId="1329284701">
+    <w:abstractNumId w:val="18"/>
+  </w:num>
+  <w:num w:numId="9" w16cid:durableId="247933025">
+    <w:abstractNumId w:val="25"/>
+  </w:num>
+  <w:num w:numId="10" w16cid:durableId="1909143864">
+    <w:abstractNumId w:val="3"/>
+  </w:num>
+  <w:num w:numId="11" w16cid:durableId="131681149">
+    <w:abstractNumId w:val="12"/>
+  </w:num>
+  <w:num w:numId="12" w16cid:durableId="110756066">
+    <w:abstractNumId w:val="11"/>
+  </w:num>
+  <w:num w:numId="13" w16cid:durableId="1717269201">
+    <w:abstractNumId w:val="22"/>
+  </w:num>
+  <w:num w:numId="14" w16cid:durableId="1363481848">
+    <w:abstractNumId w:val="19"/>
+  </w:num>
+  <w:num w:numId="15" w16cid:durableId="1377462473">
+    <w:abstractNumId w:val="1"/>
+  </w:num>
+  <w:num w:numId="16" w16cid:durableId="1681660631">
+    <w:abstractNumId w:val="15"/>
+  </w:num>
+  <w:num w:numId="17" w16cid:durableId="804086599">
+    <w:abstractNumId w:val="4"/>
+  </w:num>
+  <w:num w:numId="18" w16cid:durableId="875629493">
+    <w:abstractNumId w:val="14"/>
+  </w:num>
+  <w:num w:numId="19" w16cid:durableId="480271309">
+    <w:abstractNumId w:val="2"/>
+  </w:num>
+  <w:num w:numId="20" w16cid:durableId="1398357104">
+    <w:abstractNumId w:val="31"/>
+  </w:num>
+  <w:num w:numId="21" w16cid:durableId="849611372">
+    <w:abstractNumId w:val="27"/>
+  </w:num>
+  <w:num w:numId="22" w16cid:durableId="773136106">
+    <w:abstractNumId w:val="6"/>
+  </w:num>
+  <w:num w:numId="23" w16cid:durableId="1122268294">
+    <w:abstractNumId w:val="29"/>
+  </w:num>
+  <w:num w:numId="24" w16cid:durableId="1307587592">
+    <w:abstractNumId w:val="10"/>
+  </w:num>
+  <w:num w:numId="25" w16cid:durableId="784692427">
+    <w:abstractNumId w:val="0"/>
+  </w:num>
+  <w:num w:numId="26" w16cid:durableId="1248418624">
+    <w:abstractNumId w:val="9"/>
+  </w:num>
+  <w:num w:numId="27" w16cid:durableId="443497776">
+    <w:abstractNumId w:val="23"/>
+  </w:num>
+  <w:num w:numId="28" w16cid:durableId="1386829938">
+    <w:abstractNumId w:val="28"/>
+  </w:num>
+  <w:num w:numId="29" w16cid:durableId="1733039818">
+    <w:abstractNumId w:val="24"/>
+  </w:num>
+  <w:num w:numId="30" w16cid:durableId="893347482">
+    <w:abstractNumId w:val="13"/>
+  </w:num>
+  <w:num w:numId="31" w16cid:durableId="1251504192">
     <w:abstractNumId w:val="5"/>
   </w:num>
-  <w:num w:numId="2" w16cid:durableId="568883336">
-    <w:abstractNumId w:val="12"/>
-  </w:num>
-  <w:num w:numId="3" w16cid:durableId="354036581">
-    <w:abstractNumId w:val="15"/>
-  </w:num>
-  <w:num w:numId="4" w16cid:durableId="586891313">
-    <w:abstractNumId w:val="11"/>
-  </w:num>
-  <w:num w:numId="5" w16cid:durableId="1711415753">
+  <w:num w:numId="32" w16cid:durableId="1436749915">
     <w:abstractNumId w:val="20"/>
-  </w:num>
-  <w:num w:numId="6" w16cid:durableId="844830119">
-    <w:abstractNumId w:val="6"/>
-  </w:num>
-  <w:num w:numId="7" w16cid:durableId="2070228543">
-    <w:abstractNumId w:val="18"/>
-  </w:num>
-  <w:num w:numId="8" w16cid:durableId="1329284701">
-    <w:abstractNumId w:val="13"/>
-  </w:num>
-  <w:num w:numId="9" w16cid:durableId="247933025">
-    <w:abstractNumId w:val="17"/>
-  </w:num>
-  <w:num w:numId="10" w16cid:durableId="1909143864">
-    <w:abstractNumId w:val="2"/>
-  </w:num>
-  <w:num w:numId="11" w16cid:durableId="131681149">
-    <w:abstractNumId w:val="8"/>
-  </w:num>
-  <w:num w:numId="12" w16cid:durableId="110756066">
-    <w:abstractNumId w:val="7"/>
-  </w:num>
-  <w:num w:numId="13" w16cid:durableId="1717269201">
-    <w:abstractNumId w:val="16"/>
-  </w:num>
-  <w:num w:numId="14" w16cid:durableId="1363481848">
-    <w:abstractNumId w:val="14"/>
-  </w:num>
-  <w:num w:numId="15" w16cid:durableId="1377462473">
-    <w:abstractNumId w:val="0"/>
-  </w:num>
-  <w:num w:numId="16" w16cid:durableId="1681660631">
-    <w:abstractNumId w:val="10"/>
-  </w:num>
-  <w:num w:numId="17" w16cid:durableId="804086599">
-    <w:abstractNumId w:val="3"/>
-  </w:num>
-  <w:num w:numId="18" w16cid:durableId="875629493">
-    <w:abstractNumId w:val="9"/>
-  </w:num>
-  <w:num w:numId="19" w16cid:durableId="480271309">
-    <w:abstractNumId w:val="1"/>
-  </w:num>
-  <w:num w:numId="20" w16cid:durableId="1398357104">
-    <w:abstractNumId w:val="21"/>
-  </w:num>
-  <w:num w:numId="21" w16cid:durableId="849611372">
-    <w:abstractNumId w:val="19"/>
-  </w:num>
-  <w:num w:numId="22" w16cid:durableId="773136106">
-    <w:abstractNumId w:val="4"/>
   </w:num>
 </w:numbering>
 </file>
@@ -7809,7 +10165,6 @@
     <w:next w:val="Normal"/>
     <w:link w:val="Heading5Char"/>
     <w:uiPriority w:val="9"/>
-    <w:semiHidden/>
     <w:unhideWhenUsed/>
     <w:qFormat/>
     <w:rsid w:val="00677865"/>
@@ -7995,7 +10350,6 @@
     <w:basedOn w:val="DefaultParagraphFont"/>
     <w:link w:val="Heading5"/>
     <w:uiPriority w:val="9"/>
-    <w:semiHidden/>
     <w:rsid w:val="00677865"/>
     <w:rPr>
       <w:rFonts w:eastAsiaTheme="majorEastAsia" w:cstheme="majorBidi"/>

</xml_diff>